<commit_message>
Correção do artefato 19.
</commit_message>
<xml_diff>
--- a/18. Descrição dos Processos.docx
+++ b/18. Descrição dos Processos.docx
@@ -34,20 +34,12 @@
         <w:t xml:space="preserve">Evento: </w:t>
       </w:r>
       <w:r>
-        <w:t>Realiza planejamento da viagem</w:t>
+        <w:t>Gerente Planeja Excursão</w:t>
       </w:r>
     </w:p>
     <w:p>
       <w:r>
         <w:t xml:space="preserve">Trabalhador envolvido: </w:t>
-      </w:r>
-      <w:r>
-        <w:t>Consultor de Vendas</w:t>
-      </w:r>
-    </w:p>
-    <w:p>
-      <w:r>
-        <w:t>Descrição do processo:</w:t>
       </w:r>
     </w:p>
     <w:p>
@@ -55,11 +47,11 @@
         <w:pStyle w:val="PargrafodaLista"/>
         <w:numPr>
           <w:ilvl w:val="0"/>
-          <w:numId w:val="1"/>
+          <w:numId w:val="18"/>
         </w:numPr>
       </w:pPr>
       <w:r>
-        <w:t>Planejar orçamento</w:t>
+        <w:t>Gerente</w:t>
       </w:r>
     </w:p>
     <w:p>
@@ -67,11 +59,11 @@
         <w:pStyle w:val="PargrafodaLista"/>
         <w:numPr>
           <w:ilvl w:val="0"/>
-          <w:numId w:val="1"/>
+          <w:numId w:val="19"/>
         </w:numPr>
       </w:pPr>
       <w:r>
-        <w:t>Cotar fornecedores</w:t>
+        <w:t>Inicialmente:</w:t>
       </w:r>
     </w:p>
     <w:p>
@@ -79,36 +71,22 @@
         <w:pStyle w:val="PargrafodaLista"/>
         <w:numPr>
           <w:ilvl w:val="0"/>
-          <w:numId w:val="1"/>
+          <w:numId w:val="20"/>
         </w:numPr>
-      </w:pPr>
-      <w:r>
-        <w:t>Fechar contratos</w:t>
-      </w:r>
-    </w:p>
-    <w:p>
-      <w:pPr>
-        <w:pStyle w:val="PargrafodaLista"/>
-      </w:pPr>
-    </w:p>
-    <w:p>
-      <w:r>
-        <w:t>Processo: Disponibilizar Excursões</w:t>
-      </w:r>
-    </w:p>
-    <w:p>
-      <w:r>
-        <w:t>Evento: Disponibilizar vagas</w:t>
-      </w:r>
-    </w:p>
-    <w:p>
-      <w:r>
-        <w:t>Trabalhador envolvido: Assistente administrativo</w:t>
-      </w:r>
-    </w:p>
-    <w:p>
-      <w:r>
-        <w:t>Descrição do processo:</w:t>
+        <w:jc w:val="both"/>
+      </w:pPr>
+      <w:r>
+        <w:t xml:space="preserve">Cria </w:t>
+      </w:r>
+      <w:r>
+        <w:rPr>
+          <w:b/>
+          <w:bCs/>
+        </w:rPr>
+        <w:t>Plano de Excursão</w:t>
+      </w:r>
+      <w:r>
+        <w:t xml:space="preserve"> de acordo com o período do ano.</w:t>
       </w:r>
     </w:p>
     <w:p>
@@ -116,22 +94,290 @@
         <w:pStyle w:val="PargrafodaLista"/>
         <w:numPr>
           <w:ilvl w:val="0"/>
-          <w:numId w:val="9"/>
+          <w:numId w:val="20"/>
         </w:numPr>
-      </w:pPr>
-      <w:r>
-        <w:t>Disponibilizar dados das vagas disponíveis</w:t>
+        <w:jc w:val="both"/>
+      </w:pPr>
+      <w:r>
+        <w:t xml:space="preserve">Dependendo de onde será realizada a excursão, verificar se existe </w:t>
+      </w:r>
+      <w:r>
+        <w:rPr>
+          <w:b/>
+          <w:bCs/>
+        </w:rPr>
+        <w:t xml:space="preserve">Feedback do </w:t>
+      </w:r>
+      <w:r>
+        <w:rPr>
+          <w:b/>
+          <w:bCs/>
+        </w:rPr>
+        <w:t>C</w:t>
+      </w:r>
+      <w:r>
+        <w:rPr>
+          <w:b/>
+          <w:bCs/>
+        </w:rPr>
+        <w:t>liente</w:t>
+      </w:r>
+      <w:r>
+        <w:t xml:space="preserve"> para uma excursão similar ao que está sendo planejado.</w:t>
       </w:r>
     </w:p>
     <w:p>
       <w:pPr>
         <w:pStyle w:val="PargrafodaLista"/>
-      </w:pPr>
-      <w:r>
-        <w:t>Se houver desistências, divulgar novas disponibilidades</w:t>
-      </w:r>
-    </w:p>
-    <w:p/>
+        <w:numPr>
+          <w:ilvl w:val="0"/>
+          <w:numId w:val="20"/>
+        </w:numPr>
+        <w:jc w:val="both"/>
+      </w:pPr>
+      <w:r>
+        <w:t>C</w:t>
+      </w:r>
+      <w:r>
+        <w:t>om base nas localidades envolvidas na excursão</w:t>
+      </w:r>
+      <w:r>
+        <w:t xml:space="preserve">, verificar junto aos </w:t>
+      </w:r>
+      <w:r>
+        <w:rPr>
+          <w:b/>
+          <w:bCs/>
+        </w:rPr>
+        <w:t>Parceiros</w:t>
+      </w:r>
+      <w:r>
+        <w:t xml:space="preserve"> as possibilidades de desconto para os clientes da excursão.</w:t>
+      </w:r>
+    </w:p>
+    <w:p>
+      <w:pPr>
+        <w:pStyle w:val="PargrafodaLista"/>
+        <w:numPr>
+          <w:ilvl w:val="0"/>
+          <w:numId w:val="24"/>
+        </w:numPr>
+        <w:jc w:val="both"/>
+      </w:pPr>
+      <w:r>
+        <w:t xml:space="preserve">Caso haja um novo </w:t>
+      </w:r>
+      <w:r>
+        <w:rPr>
+          <w:b/>
+          <w:bCs/>
+        </w:rPr>
+        <w:t>Parceiro</w:t>
+      </w:r>
+      <w:r>
+        <w:t>, cadastrá-lo</w:t>
+      </w:r>
+    </w:p>
+    <w:p>
+      <w:pPr>
+        <w:pStyle w:val="PargrafodaLista"/>
+        <w:numPr>
+          <w:ilvl w:val="0"/>
+          <w:numId w:val="20"/>
+        </w:numPr>
+        <w:jc w:val="both"/>
+      </w:pPr>
+      <w:r>
+        <w:t xml:space="preserve">Marcar o status do </w:t>
+      </w:r>
+      <w:r>
+        <w:rPr>
+          <w:b/>
+          <w:bCs/>
+        </w:rPr>
+        <w:t>Plano de Excursão</w:t>
+      </w:r>
+      <w:r>
+        <w:t xml:space="preserve">, como </w:t>
+      </w:r>
+      <w:r>
+        <w:t>CRIADO.</w:t>
+      </w:r>
+    </w:p>
+    <w:p>
+      <w:pPr>
+        <w:pStyle w:val="PargrafodaLista"/>
+        <w:numPr>
+          <w:ilvl w:val="0"/>
+          <w:numId w:val="19"/>
+        </w:numPr>
+        <w:jc w:val="both"/>
+      </w:pPr>
+      <w:r>
+        <w:t xml:space="preserve">Havendo </w:t>
+      </w:r>
+      <w:r>
+        <w:rPr>
+          <w:b/>
+          <w:bCs/>
+        </w:rPr>
+        <w:t>Feedback dos Parceiros</w:t>
+      </w:r>
+      <w:r>
+        <w:t xml:space="preserve"> (status ABERTO):</w:t>
+      </w:r>
+    </w:p>
+    <w:p>
+      <w:pPr>
+        <w:pStyle w:val="PargrafodaLista"/>
+        <w:numPr>
+          <w:ilvl w:val="0"/>
+          <w:numId w:val="25"/>
+        </w:numPr>
+        <w:jc w:val="both"/>
+      </w:pPr>
+      <w:r>
+        <w:t xml:space="preserve">Atualiza o </w:t>
+      </w:r>
+      <w:r>
+        <w:rPr>
+          <w:b/>
+          <w:bCs/>
+        </w:rPr>
+        <w:t>Plano de Excursão</w:t>
+      </w:r>
+      <w:r>
+        <w:t xml:space="preserve"> com os eventuais descontos.</w:t>
+      </w:r>
+    </w:p>
+    <w:p>
+      <w:pPr>
+        <w:pStyle w:val="PargrafodaLista"/>
+        <w:numPr>
+          <w:ilvl w:val="0"/>
+          <w:numId w:val="25"/>
+        </w:numPr>
+        <w:jc w:val="both"/>
+      </w:pPr>
+      <w:r>
+        <w:t>Marcar status dos Feedbacks do</w:t>
+      </w:r>
+      <w:r>
+        <w:t xml:space="preserve"> Parceiro utilizados como UTILIZADO.</w:t>
+      </w:r>
+    </w:p>
+    <w:p>
+      <w:pPr>
+        <w:pStyle w:val="PargrafodaLista"/>
+        <w:numPr>
+          <w:ilvl w:val="0"/>
+          <w:numId w:val="19"/>
+        </w:numPr>
+        <w:jc w:val="both"/>
+      </w:pPr>
+      <w:r>
+        <w:t xml:space="preserve">Estando satisfeito com o plano, marcar o status do </w:t>
+      </w:r>
+      <w:r>
+        <w:rPr>
+          <w:b/>
+          <w:bCs/>
+        </w:rPr>
+        <w:t>Plano de Excursão</w:t>
+      </w:r>
+      <w:r>
+        <w:t xml:space="preserve"> como FINALIZADO.</w:t>
+      </w:r>
+    </w:p>
+    <w:p>
+      <w:pPr>
+        <w:pStyle w:val="PargrafodaLista"/>
+      </w:pPr>
+    </w:p>
+    <w:p>
+      <w:r>
+        <w:t xml:space="preserve">Processo: </w:t>
+      </w:r>
+      <w:r>
+        <w:t>Divulgar</w:t>
+      </w:r>
+      <w:r>
+        <w:t xml:space="preserve"> Excursões</w:t>
+      </w:r>
+    </w:p>
+    <w:p>
+      <w:r>
+        <w:t xml:space="preserve">Evento: </w:t>
+      </w:r>
+      <w:r>
+        <w:t>Gerente Divulga Excursões</w:t>
+      </w:r>
+    </w:p>
+    <w:p>
+      <w:r>
+        <w:t>Trabalhador envolvido:</w:t>
+      </w:r>
+    </w:p>
+    <w:p>
+      <w:pPr>
+        <w:pStyle w:val="PargrafodaLista"/>
+        <w:numPr>
+          <w:ilvl w:val="0"/>
+          <w:numId w:val="18"/>
+        </w:numPr>
+      </w:pPr>
+      <w:r>
+        <w:t>Analista Administrativo</w:t>
+      </w:r>
+    </w:p>
+    <w:p>
+      <w:pPr>
+        <w:pStyle w:val="PargrafodaLista"/>
+        <w:numPr>
+          <w:ilvl w:val="0"/>
+          <w:numId w:val="28"/>
+        </w:numPr>
+      </w:pPr>
+      <w:r>
+        <w:t>Inicialmente</w:t>
+      </w:r>
+    </w:p>
+    <w:p>
+      <w:pPr>
+        <w:pStyle w:val="PargrafodaLista"/>
+        <w:numPr>
+          <w:ilvl w:val="0"/>
+          <w:numId w:val="31"/>
+        </w:numPr>
+      </w:pPr>
+      <w:r>
+        <w:t>Consolida as vagas que serão disponibilizadas</w:t>
+      </w:r>
+    </w:p>
+    <w:p>
+      <w:pPr>
+        <w:pStyle w:val="PargrafodaLista"/>
+        <w:numPr>
+          <w:ilvl w:val="0"/>
+          <w:numId w:val="31"/>
+        </w:numPr>
+      </w:pPr>
+      <w:r>
+        <w:rPr>
+          <w:b/>
+          <w:bCs/>
+        </w:rPr>
+        <w:t>Divulga Excursão</w:t>
+      </w:r>
+      <w:r>
+        <w:t xml:space="preserve"> através das mídias sociais as vagas e valores </w:t>
+      </w:r>
+    </w:p>
+    <w:p>
+      <w:pPr>
+        <w:ind w:left="708"/>
+      </w:pPr>
+    </w:p>
     <w:p>
       <w:r>
         <w:t>Processo: Receber Solicitação de Adesão</w:t>
@@ -181,7 +427,15 @@
         </w:numPr>
       </w:pPr>
       <w:r>
-        <w:t>Cadastrar dados pessoais do passageiro (RG,CPF, Nome, número de telefone e e-mail)</w:t>
+        <w:t>Cadastrar dados pessoais do passageiro (</w:t>
+      </w:r>
+      <w:proofErr w:type="gramStart"/>
+      <w:r>
+        <w:t>RG,CPF</w:t>
+      </w:r>
+      <w:proofErr w:type="gramEnd"/>
+      <w:r>
+        <w:t>, Nome, número de telefone e e-mail)</w:t>
       </w:r>
     </w:p>
     <w:p>
@@ -230,6 +484,7 @@
     </w:p>
     <w:p>
       <w:r>
+        <w:lastRenderedPageBreak/>
         <w:t xml:space="preserve">Processo: Receber </w:t>
       </w:r>
       <w:r>
@@ -287,7 +542,6 @@
     <w:p/>
     <w:p>
       <w:r>
-        <w:lastRenderedPageBreak/>
         <w:t>Processo: Receber Pagamento</w:t>
       </w:r>
     </w:p>
@@ -504,6 +758,7 @@
     </w:p>
     <w:p>
       <w:r>
+        <w:lastRenderedPageBreak/>
         <w:t>Evento: Empresa elabora pesquisa de satisfação</w:t>
       </w:r>
     </w:p>
@@ -545,7 +800,6 @@
     <w:p/>
     <w:p>
       <w:r>
-        <w:lastRenderedPageBreak/>
         <w:t>Processo: Realizar Feedback</w:t>
       </w:r>
     </w:p>
@@ -613,6 +867,178 @@
 <file path=word/numbering.xml><?xml version="1.0" encoding="utf-8"?>
 <w:numbering xmlns:wpc="http://schemas.microsoft.com/office/word/2010/wordprocessingCanvas" xmlns:cx="http://schemas.microsoft.com/office/drawing/2014/chartex" xmlns:cx1="http://schemas.microsoft.com/office/drawing/2015/9/8/chartex" xmlns:cx2="http://schemas.microsoft.com/office/drawing/2015/10/21/chartex" xmlns:cx3="http://schemas.microsoft.com/office/drawing/2016/5/9/chartex" xmlns:cx4="http://schemas.microsoft.com/office/drawing/2016/5/10/chartex" xmlns:cx5="http://schemas.microsoft.com/office/drawing/2016/5/11/chartex" xmlns:cx6="http://schemas.microsoft.com/office/drawing/2016/5/12/chartex" xmlns:cx7="http://schemas.microsoft.com/office/drawing/2016/5/13/chartex" xmlns:cx8="http://schemas.microsoft.com/office/drawing/2016/5/14/chartex" xmlns:mc="http://schemas.openxmlformats.org/markup-compatibility/2006" xmlns:aink="http://schemas.microsoft.com/office/drawing/2016/ink" xmlns:am3d="http://schemas.microsoft.com/office/drawing/2017/model3d" xmlns:o="urn:schemas-microsoft-com:office:office" xmlns:r="http://schemas.openxmlformats.org/officeDocument/2006/relationships" xmlns:m="http://schemas.openxmlformats.org/officeDocument/2006/math" xmlns:v="urn:schemas-microsoft-com:vml" xmlns:wp14="http://schemas.microsoft.com/office/word/2010/wordprocessingDrawing" xmlns:wp="http://schemas.openxmlformats.org/drawingml/2006/wordprocessingDrawing" xmlns:w10="urn:schemas-microsoft-com:office:word" xmlns:w="http://schemas.openxmlformats.org/wordprocessingml/2006/main" xmlns:w14="http://schemas.microsoft.com/office/word/2010/wordml" xmlns:w15="http://schemas.microsoft.com/office/word/2012/wordml" xmlns:w16cex="http://schemas.microsoft.com/office/word/2018/wordml/cex" xmlns:w16cid="http://schemas.microsoft.com/office/word/2016/wordml/cid" xmlns:w16="http://schemas.microsoft.com/office/word/2018/wordml" xmlns:w16se="http://schemas.microsoft.com/office/word/2015/wordml/symex" xmlns:wpg="http://schemas.microsoft.com/office/word/2010/wordprocessingGroup" xmlns:wpi="http://schemas.microsoft.com/office/word/2010/wordprocessingInk" xmlns:wne="http://schemas.microsoft.com/office/word/2006/wordml" xmlns:wps="http://schemas.microsoft.com/office/word/2010/wordprocessingShape" mc:Ignorable="w14 w15 w16se w16cid w16 w16cex wp14">
   <w:abstractNum w:abstractNumId="0" w15:restartNumberingAfterBreak="0">
+    <w:nsid w:val="00433067"/>
+    <w:multiLevelType w:val="hybridMultilevel"/>
+    <w:tmpl w:val="242AD626"/>
+    <w:lvl w:ilvl="0" w:tplc="0416001B">
+      <w:start w:val="1"/>
+      <w:numFmt w:val="lowerRoman"/>
+      <w:lvlText w:val="%1."/>
+      <w:lvlJc w:val="right"/>
+      <w:pPr>
+        <w:ind w:left="2844" w:hanging="360"/>
+      </w:pPr>
+    </w:lvl>
+    <w:lvl w:ilvl="1" w:tplc="04160019" w:tentative="1">
+      <w:start w:val="1"/>
+      <w:numFmt w:val="lowerLetter"/>
+      <w:lvlText w:val="%2."/>
+      <w:lvlJc w:val="left"/>
+      <w:pPr>
+        <w:ind w:left="3564" w:hanging="360"/>
+      </w:pPr>
+    </w:lvl>
+    <w:lvl w:ilvl="2" w:tplc="0416001B" w:tentative="1">
+      <w:start w:val="1"/>
+      <w:numFmt w:val="lowerRoman"/>
+      <w:lvlText w:val="%3."/>
+      <w:lvlJc w:val="right"/>
+      <w:pPr>
+        <w:ind w:left="4284" w:hanging="180"/>
+      </w:pPr>
+    </w:lvl>
+    <w:lvl w:ilvl="3" w:tplc="0416000F" w:tentative="1">
+      <w:start w:val="1"/>
+      <w:numFmt w:val="decimal"/>
+      <w:lvlText w:val="%4."/>
+      <w:lvlJc w:val="left"/>
+      <w:pPr>
+        <w:ind w:left="5004" w:hanging="360"/>
+      </w:pPr>
+    </w:lvl>
+    <w:lvl w:ilvl="4" w:tplc="04160019" w:tentative="1">
+      <w:start w:val="1"/>
+      <w:numFmt w:val="lowerLetter"/>
+      <w:lvlText w:val="%5."/>
+      <w:lvlJc w:val="left"/>
+      <w:pPr>
+        <w:ind w:left="5724" w:hanging="360"/>
+      </w:pPr>
+    </w:lvl>
+    <w:lvl w:ilvl="5" w:tplc="0416001B" w:tentative="1">
+      <w:start w:val="1"/>
+      <w:numFmt w:val="lowerRoman"/>
+      <w:lvlText w:val="%6."/>
+      <w:lvlJc w:val="right"/>
+      <w:pPr>
+        <w:ind w:left="6444" w:hanging="180"/>
+      </w:pPr>
+    </w:lvl>
+    <w:lvl w:ilvl="6" w:tplc="0416000F" w:tentative="1">
+      <w:start w:val="1"/>
+      <w:numFmt w:val="decimal"/>
+      <w:lvlText w:val="%7."/>
+      <w:lvlJc w:val="left"/>
+      <w:pPr>
+        <w:ind w:left="7164" w:hanging="360"/>
+      </w:pPr>
+    </w:lvl>
+    <w:lvl w:ilvl="7" w:tplc="04160019" w:tentative="1">
+      <w:start w:val="1"/>
+      <w:numFmt w:val="lowerLetter"/>
+      <w:lvlText w:val="%8."/>
+      <w:lvlJc w:val="left"/>
+      <w:pPr>
+        <w:ind w:left="7884" w:hanging="360"/>
+      </w:pPr>
+    </w:lvl>
+    <w:lvl w:ilvl="8" w:tplc="0416001B" w:tentative="1">
+      <w:start w:val="1"/>
+      <w:numFmt w:val="lowerRoman"/>
+      <w:lvlText w:val="%9."/>
+      <w:lvlJc w:val="right"/>
+      <w:pPr>
+        <w:ind w:left="8604" w:hanging="180"/>
+      </w:pPr>
+    </w:lvl>
+  </w:abstractNum>
+  <w:abstractNum w:abstractNumId="1" w15:restartNumberingAfterBreak="0">
+    <w:nsid w:val="123D5389"/>
+    <w:multiLevelType w:val="hybridMultilevel"/>
+    <w:tmpl w:val="1234AE4A"/>
+    <w:lvl w:ilvl="0" w:tplc="04160013">
+      <w:start w:val="1"/>
+      <w:numFmt w:val="upperRoman"/>
+      <w:lvlText w:val="%1."/>
+      <w:lvlJc w:val="right"/>
+      <w:pPr>
+        <w:ind w:left="2160" w:hanging="360"/>
+      </w:pPr>
+    </w:lvl>
+    <w:lvl w:ilvl="1" w:tplc="04160019" w:tentative="1">
+      <w:start w:val="1"/>
+      <w:numFmt w:val="lowerLetter"/>
+      <w:lvlText w:val="%2."/>
+      <w:lvlJc w:val="left"/>
+      <w:pPr>
+        <w:ind w:left="2880" w:hanging="360"/>
+      </w:pPr>
+    </w:lvl>
+    <w:lvl w:ilvl="2" w:tplc="0416001B" w:tentative="1">
+      <w:start w:val="1"/>
+      <w:numFmt w:val="lowerRoman"/>
+      <w:lvlText w:val="%3."/>
+      <w:lvlJc w:val="right"/>
+      <w:pPr>
+        <w:ind w:left="3600" w:hanging="180"/>
+      </w:pPr>
+    </w:lvl>
+    <w:lvl w:ilvl="3" w:tplc="0416000F" w:tentative="1">
+      <w:start w:val="1"/>
+      <w:numFmt w:val="decimal"/>
+      <w:lvlText w:val="%4."/>
+      <w:lvlJc w:val="left"/>
+      <w:pPr>
+        <w:ind w:left="4320" w:hanging="360"/>
+      </w:pPr>
+    </w:lvl>
+    <w:lvl w:ilvl="4" w:tplc="04160019" w:tentative="1">
+      <w:start w:val="1"/>
+      <w:numFmt w:val="lowerLetter"/>
+      <w:lvlText w:val="%5."/>
+      <w:lvlJc w:val="left"/>
+      <w:pPr>
+        <w:ind w:left="5040" w:hanging="360"/>
+      </w:pPr>
+    </w:lvl>
+    <w:lvl w:ilvl="5" w:tplc="0416001B" w:tentative="1">
+      <w:start w:val="1"/>
+      <w:numFmt w:val="lowerRoman"/>
+      <w:lvlText w:val="%6."/>
+      <w:lvlJc w:val="right"/>
+      <w:pPr>
+        <w:ind w:left="5760" w:hanging="180"/>
+      </w:pPr>
+    </w:lvl>
+    <w:lvl w:ilvl="6" w:tplc="0416000F" w:tentative="1">
+      <w:start w:val="1"/>
+      <w:numFmt w:val="decimal"/>
+      <w:lvlText w:val="%7."/>
+      <w:lvlJc w:val="left"/>
+      <w:pPr>
+        <w:ind w:left="6480" w:hanging="360"/>
+      </w:pPr>
+    </w:lvl>
+    <w:lvl w:ilvl="7" w:tplc="04160019" w:tentative="1">
+      <w:start w:val="1"/>
+      <w:numFmt w:val="lowerLetter"/>
+      <w:lvlText w:val="%8."/>
+      <w:lvlJc w:val="left"/>
+      <w:pPr>
+        <w:ind w:left="7200" w:hanging="360"/>
+      </w:pPr>
+    </w:lvl>
+    <w:lvl w:ilvl="8" w:tplc="0416001B" w:tentative="1">
+      <w:start w:val="1"/>
+      <w:numFmt w:val="lowerRoman"/>
+      <w:lvlText w:val="%9."/>
+      <w:lvlJc w:val="right"/>
+      <w:pPr>
+        <w:ind w:left="7920" w:hanging="180"/>
+      </w:pPr>
+    </w:lvl>
+  </w:abstractNum>
+  <w:abstractNum w:abstractNumId="2" w15:restartNumberingAfterBreak="0">
     <w:nsid w:val="14AB0FFA"/>
     <w:multiLevelType w:val="hybridMultilevel"/>
     <w:tmpl w:val="602E5E12"/>
@@ -701,7 +1127,96 @@
       </w:pPr>
     </w:lvl>
   </w:abstractNum>
-  <w:abstractNum w:abstractNumId="1" w15:restartNumberingAfterBreak="0">
+  <w:abstractNum w:abstractNumId="3" w15:restartNumberingAfterBreak="0">
+    <w:nsid w:val="19AD3594"/>
+    <w:multiLevelType w:val="hybridMultilevel"/>
+    <w:tmpl w:val="EF70268E"/>
+    <w:lvl w:ilvl="0" w:tplc="F8E297DA">
+      <w:start w:val="1"/>
+      <w:numFmt w:val="lowerLetter"/>
+      <w:lvlText w:val="%1."/>
+      <w:lvlJc w:val="left"/>
+      <w:pPr>
+        <w:ind w:left="1440" w:hanging="360"/>
+      </w:pPr>
+      <w:rPr>
+        <w:rFonts w:hint="default"/>
+      </w:rPr>
+    </w:lvl>
+    <w:lvl w:ilvl="1" w:tplc="04160019" w:tentative="1">
+      <w:start w:val="1"/>
+      <w:numFmt w:val="lowerLetter"/>
+      <w:lvlText w:val="%2."/>
+      <w:lvlJc w:val="left"/>
+      <w:pPr>
+        <w:ind w:left="2160" w:hanging="360"/>
+      </w:pPr>
+    </w:lvl>
+    <w:lvl w:ilvl="2" w:tplc="0416001B" w:tentative="1">
+      <w:start w:val="1"/>
+      <w:numFmt w:val="lowerRoman"/>
+      <w:lvlText w:val="%3."/>
+      <w:lvlJc w:val="right"/>
+      <w:pPr>
+        <w:ind w:left="2880" w:hanging="180"/>
+      </w:pPr>
+    </w:lvl>
+    <w:lvl w:ilvl="3" w:tplc="0416000F" w:tentative="1">
+      <w:start w:val="1"/>
+      <w:numFmt w:val="decimal"/>
+      <w:lvlText w:val="%4."/>
+      <w:lvlJc w:val="left"/>
+      <w:pPr>
+        <w:ind w:left="3600" w:hanging="360"/>
+      </w:pPr>
+    </w:lvl>
+    <w:lvl w:ilvl="4" w:tplc="04160019" w:tentative="1">
+      <w:start w:val="1"/>
+      <w:numFmt w:val="lowerLetter"/>
+      <w:lvlText w:val="%5."/>
+      <w:lvlJc w:val="left"/>
+      <w:pPr>
+        <w:ind w:left="4320" w:hanging="360"/>
+      </w:pPr>
+    </w:lvl>
+    <w:lvl w:ilvl="5" w:tplc="0416001B" w:tentative="1">
+      <w:start w:val="1"/>
+      <w:numFmt w:val="lowerRoman"/>
+      <w:lvlText w:val="%6."/>
+      <w:lvlJc w:val="right"/>
+      <w:pPr>
+        <w:ind w:left="5040" w:hanging="180"/>
+      </w:pPr>
+    </w:lvl>
+    <w:lvl w:ilvl="6" w:tplc="0416000F" w:tentative="1">
+      <w:start w:val="1"/>
+      <w:numFmt w:val="decimal"/>
+      <w:lvlText w:val="%7."/>
+      <w:lvlJc w:val="left"/>
+      <w:pPr>
+        <w:ind w:left="5760" w:hanging="360"/>
+      </w:pPr>
+    </w:lvl>
+    <w:lvl w:ilvl="7" w:tplc="04160019" w:tentative="1">
+      <w:start w:val="1"/>
+      <w:numFmt w:val="lowerLetter"/>
+      <w:lvlText w:val="%8."/>
+      <w:lvlJc w:val="left"/>
+      <w:pPr>
+        <w:ind w:left="6480" w:hanging="360"/>
+      </w:pPr>
+    </w:lvl>
+    <w:lvl w:ilvl="8" w:tplc="0416001B" w:tentative="1">
+      <w:start w:val="1"/>
+      <w:numFmt w:val="lowerRoman"/>
+      <w:lvlText w:val="%9."/>
+      <w:lvlJc w:val="right"/>
+      <w:pPr>
+        <w:ind w:left="7200" w:hanging="180"/>
+      </w:pPr>
+    </w:lvl>
+  </w:abstractNum>
+  <w:abstractNum w:abstractNumId="4" w15:restartNumberingAfterBreak="0">
     <w:nsid w:val="1CC5616C"/>
     <w:multiLevelType w:val="hybridMultilevel"/>
     <w:tmpl w:val="8BEC5066"/>
@@ -790,7 +1305,7 @@
       </w:pPr>
     </w:lvl>
   </w:abstractNum>
-  <w:abstractNum w:abstractNumId="2" w15:restartNumberingAfterBreak="0">
+  <w:abstractNum w:abstractNumId="5" w15:restartNumberingAfterBreak="0">
     <w:nsid w:val="1E5D1087"/>
     <w:multiLevelType w:val="hybridMultilevel"/>
     <w:tmpl w:val="065A1D46"/>
@@ -879,7 +1394,96 @@
       </w:pPr>
     </w:lvl>
   </w:abstractNum>
-  <w:abstractNum w:abstractNumId="3" w15:restartNumberingAfterBreak="0">
+  <w:abstractNum w:abstractNumId="6" w15:restartNumberingAfterBreak="0">
+    <w:nsid w:val="1FC27D96"/>
+    <w:multiLevelType w:val="hybridMultilevel"/>
+    <w:tmpl w:val="59020CC6"/>
+    <w:lvl w:ilvl="0" w:tplc="9690A8C6">
+      <w:start w:val="1"/>
+      <w:numFmt w:val="decimal"/>
+      <w:lvlText w:val="%1."/>
+      <w:lvlJc w:val="left"/>
+      <w:pPr>
+        <w:ind w:left="1080" w:hanging="360"/>
+      </w:pPr>
+      <w:rPr>
+        <w:rFonts w:hint="default"/>
+      </w:rPr>
+    </w:lvl>
+    <w:lvl w:ilvl="1" w:tplc="04160019" w:tentative="1">
+      <w:start w:val="1"/>
+      <w:numFmt w:val="lowerLetter"/>
+      <w:lvlText w:val="%2."/>
+      <w:lvlJc w:val="left"/>
+      <w:pPr>
+        <w:ind w:left="1800" w:hanging="360"/>
+      </w:pPr>
+    </w:lvl>
+    <w:lvl w:ilvl="2" w:tplc="0416001B" w:tentative="1">
+      <w:start w:val="1"/>
+      <w:numFmt w:val="lowerRoman"/>
+      <w:lvlText w:val="%3."/>
+      <w:lvlJc w:val="right"/>
+      <w:pPr>
+        <w:ind w:left="2520" w:hanging="180"/>
+      </w:pPr>
+    </w:lvl>
+    <w:lvl w:ilvl="3" w:tplc="0416000F" w:tentative="1">
+      <w:start w:val="1"/>
+      <w:numFmt w:val="decimal"/>
+      <w:lvlText w:val="%4."/>
+      <w:lvlJc w:val="left"/>
+      <w:pPr>
+        <w:ind w:left="3240" w:hanging="360"/>
+      </w:pPr>
+    </w:lvl>
+    <w:lvl w:ilvl="4" w:tplc="04160019" w:tentative="1">
+      <w:start w:val="1"/>
+      <w:numFmt w:val="lowerLetter"/>
+      <w:lvlText w:val="%5."/>
+      <w:lvlJc w:val="left"/>
+      <w:pPr>
+        <w:ind w:left="3960" w:hanging="360"/>
+      </w:pPr>
+    </w:lvl>
+    <w:lvl w:ilvl="5" w:tplc="0416001B" w:tentative="1">
+      <w:start w:val="1"/>
+      <w:numFmt w:val="lowerRoman"/>
+      <w:lvlText w:val="%6."/>
+      <w:lvlJc w:val="right"/>
+      <w:pPr>
+        <w:ind w:left="4680" w:hanging="180"/>
+      </w:pPr>
+    </w:lvl>
+    <w:lvl w:ilvl="6" w:tplc="0416000F" w:tentative="1">
+      <w:start w:val="1"/>
+      <w:numFmt w:val="decimal"/>
+      <w:lvlText w:val="%7."/>
+      <w:lvlJc w:val="left"/>
+      <w:pPr>
+        <w:ind w:left="5400" w:hanging="360"/>
+      </w:pPr>
+    </w:lvl>
+    <w:lvl w:ilvl="7" w:tplc="04160019" w:tentative="1">
+      <w:start w:val="1"/>
+      <w:numFmt w:val="lowerLetter"/>
+      <w:lvlText w:val="%8."/>
+      <w:lvlJc w:val="left"/>
+      <w:pPr>
+        <w:ind w:left="6120" w:hanging="360"/>
+      </w:pPr>
+    </w:lvl>
+    <w:lvl w:ilvl="8" w:tplc="0416001B" w:tentative="1">
+      <w:start w:val="1"/>
+      <w:numFmt w:val="lowerRoman"/>
+      <w:lvlText w:val="%9."/>
+      <w:lvlJc w:val="right"/>
+      <w:pPr>
+        <w:ind w:left="6840" w:hanging="180"/>
+      </w:pPr>
+    </w:lvl>
+  </w:abstractNum>
+  <w:abstractNum w:abstractNumId="7" w15:restartNumberingAfterBreak="0">
     <w:nsid w:val="1FDB3978"/>
     <w:multiLevelType w:val="hybridMultilevel"/>
     <w:tmpl w:val="602E5E12"/>
@@ -968,7 +1572,7 @@
       </w:pPr>
     </w:lvl>
   </w:abstractNum>
-  <w:abstractNum w:abstractNumId="4" w15:restartNumberingAfterBreak="0">
+  <w:abstractNum w:abstractNumId="8" w15:restartNumberingAfterBreak="0">
     <w:nsid w:val="1FF128BF"/>
     <w:multiLevelType w:val="hybridMultilevel"/>
     <w:tmpl w:val="602E5E12"/>
@@ -1057,7 +1661,185 @@
       </w:pPr>
     </w:lvl>
   </w:abstractNum>
-  <w:abstractNum w:abstractNumId="5" w15:restartNumberingAfterBreak="0">
+  <w:abstractNum w:abstractNumId="9" w15:restartNumberingAfterBreak="0">
+    <w:nsid w:val="210B4FC6"/>
+    <w:multiLevelType w:val="hybridMultilevel"/>
+    <w:tmpl w:val="5A666482"/>
+    <w:lvl w:ilvl="0" w:tplc="EF86A1B6">
+      <w:start w:val="1"/>
+      <w:numFmt w:val="lowerRoman"/>
+      <w:lvlText w:val="%1."/>
+      <w:lvlJc w:val="left"/>
+      <w:pPr>
+        <w:ind w:left="1800" w:hanging="720"/>
+      </w:pPr>
+      <w:rPr>
+        <w:rFonts w:hint="default"/>
+      </w:rPr>
+    </w:lvl>
+    <w:lvl w:ilvl="1" w:tplc="04160019" w:tentative="1">
+      <w:start w:val="1"/>
+      <w:numFmt w:val="lowerLetter"/>
+      <w:lvlText w:val="%2."/>
+      <w:lvlJc w:val="left"/>
+      <w:pPr>
+        <w:ind w:left="2160" w:hanging="360"/>
+      </w:pPr>
+    </w:lvl>
+    <w:lvl w:ilvl="2" w:tplc="0416001B" w:tentative="1">
+      <w:start w:val="1"/>
+      <w:numFmt w:val="lowerRoman"/>
+      <w:lvlText w:val="%3."/>
+      <w:lvlJc w:val="right"/>
+      <w:pPr>
+        <w:ind w:left="2880" w:hanging="180"/>
+      </w:pPr>
+    </w:lvl>
+    <w:lvl w:ilvl="3" w:tplc="0416000F" w:tentative="1">
+      <w:start w:val="1"/>
+      <w:numFmt w:val="decimal"/>
+      <w:lvlText w:val="%4."/>
+      <w:lvlJc w:val="left"/>
+      <w:pPr>
+        <w:ind w:left="3600" w:hanging="360"/>
+      </w:pPr>
+    </w:lvl>
+    <w:lvl w:ilvl="4" w:tplc="04160019" w:tentative="1">
+      <w:start w:val="1"/>
+      <w:numFmt w:val="lowerLetter"/>
+      <w:lvlText w:val="%5."/>
+      <w:lvlJc w:val="left"/>
+      <w:pPr>
+        <w:ind w:left="4320" w:hanging="360"/>
+      </w:pPr>
+    </w:lvl>
+    <w:lvl w:ilvl="5" w:tplc="0416001B" w:tentative="1">
+      <w:start w:val="1"/>
+      <w:numFmt w:val="lowerRoman"/>
+      <w:lvlText w:val="%6."/>
+      <w:lvlJc w:val="right"/>
+      <w:pPr>
+        <w:ind w:left="5040" w:hanging="180"/>
+      </w:pPr>
+    </w:lvl>
+    <w:lvl w:ilvl="6" w:tplc="0416000F" w:tentative="1">
+      <w:start w:val="1"/>
+      <w:numFmt w:val="decimal"/>
+      <w:lvlText w:val="%7."/>
+      <w:lvlJc w:val="left"/>
+      <w:pPr>
+        <w:ind w:left="5760" w:hanging="360"/>
+      </w:pPr>
+    </w:lvl>
+    <w:lvl w:ilvl="7" w:tplc="04160019" w:tentative="1">
+      <w:start w:val="1"/>
+      <w:numFmt w:val="lowerLetter"/>
+      <w:lvlText w:val="%8."/>
+      <w:lvlJc w:val="left"/>
+      <w:pPr>
+        <w:ind w:left="6480" w:hanging="360"/>
+      </w:pPr>
+    </w:lvl>
+    <w:lvl w:ilvl="8" w:tplc="0416001B" w:tentative="1">
+      <w:start w:val="1"/>
+      <w:numFmt w:val="lowerRoman"/>
+      <w:lvlText w:val="%9."/>
+      <w:lvlJc w:val="right"/>
+      <w:pPr>
+        <w:ind w:left="7200" w:hanging="180"/>
+      </w:pPr>
+    </w:lvl>
+  </w:abstractNum>
+  <w:abstractNum w:abstractNumId="10" w15:restartNumberingAfterBreak="0">
+    <w:nsid w:val="2F242576"/>
+    <w:multiLevelType w:val="hybridMultilevel"/>
+    <w:tmpl w:val="497EFAC2"/>
+    <w:lvl w:ilvl="0" w:tplc="F8E297DA">
+      <w:start w:val="1"/>
+      <w:numFmt w:val="lowerLetter"/>
+      <w:lvlText w:val="%1."/>
+      <w:lvlJc w:val="left"/>
+      <w:pPr>
+        <w:ind w:left="1440" w:hanging="360"/>
+      </w:pPr>
+      <w:rPr>
+        <w:rFonts w:hint="default"/>
+      </w:rPr>
+    </w:lvl>
+    <w:lvl w:ilvl="1" w:tplc="04160019" w:tentative="1">
+      <w:start w:val="1"/>
+      <w:numFmt w:val="lowerLetter"/>
+      <w:lvlText w:val="%2."/>
+      <w:lvlJc w:val="left"/>
+      <w:pPr>
+        <w:ind w:left="2160" w:hanging="360"/>
+      </w:pPr>
+    </w:lvl>
+    <w:lvl w:ilvl="2" w:tplc="0416001B" w:tentative="1">
+      <w:start w:val="1"/>
+      <w:numFmt w:val="lowerRoman"/>
+      <w:lvlText w:val="%3."/>
+      <w:lvlJc w:val="right"/>
+      <w:pPr>
+        <w:ind w:left="2880" w:hanging="180"/>
+      </w:pPr>
+    </w:lvl>
+    <w:lvl w:ilvl="3" w:tplc="0416000F" w:tentative="1">
+      <w:start w:val="1"/>
+      <w:numFmt w:val="decimal"/>
+      <w:lvlText w:val="%4."/>
+      <w:lvlJc w:val="left"/>
+      <w:pPr>
+        <w:ind w:left="3600" w:hanging="360"/>
+      </w:pPr>
+    </w:lvl>
+    <w:lvl w:ilvl="4" w:tplc="04160019" w:tentative="1">
+      <w:start w:val="1"/>
+      <w:numFmt w:val="lowerLetter"/>
+      <w:lvlText w:val="%5."/>
+      <w:lvlJc w:val="left"/>
+      <w:pPr>
+        <w:ind w:left="4320" w:hanging="360"/>
+      </w:pPr>
+    </w:lvl>
+    <w:lvl w:ilvl="5" w:tplc="0416001B" w:tentative="1">
+      <w:start w:val="1"/>
+      <w:numFmt w:val="lowerRoman"/>
+      <w:lvlText w:val="%6."/>
+      <w:lvlJc w:val="right"/>
+      <w:pPr>
+        <w:ind w:left="5040" w:hanging="180"/>
+      </w:pPr>
+    </w:lvl>
+    <w:lvl w:ilvl="6" w:tplc="0416000F" w:tentative="1">
+      <w:start w:val="1"/>
+      <w:numFmt w:val="decimal"/>
+      <w:lvlText w:val="%7."/>
+      <w:lvlJc w:val="left"/>
+      <w:pPr>
+        <w:ind w:left="5760" w:hanging="360"/>
+      </w:pPr>
+    </w:lvl>
+    <w:lvl w:ilvl="7" w:tplc="04160019" w:tentative="1">
+      <w:start w:val="1"/>
+      <w:numFmt w:val="lowerLetter"/>
+      <w:lvlText w:val="%8."/>
+      <w:lvlJc w:val="left"/>
+      <w:pPr>
+        <w:ind w:left="6480" w:hanging="360"/>
+      </w:pPr>
+    </w:lvl>
+    <w:lvl w:ilvl="8" w:tplc="0416001B" w:tentative="1">
+      <w:start w:val="1"/>
+      <w:numFmt w:val="lowerRoman"/>
+      <w:lvlText w:val="%9."/>
+      <w:lvlJc w:val="right"/>
+      <w:pPr>
+        <w:ind w:left="7200" w:hanging="180"/>
+      </w:pPr>
+    </w:lvl>
+  </w:abstractNum>
+  <w:abstractNum w:abstractNumId="11" w15:restartNumberingAfterBreak="0">
     <w:nsid w:val="2F405E62"/>
     <w:multiLevelType w:val="hybridMultilevel"/>
     <w:tmpl w:val="58728FE2"/>
@@ -1146,7 +1928,96 @@
       </w:pPr>
     </w:lvl>
   </w:abstractNum>
-  <w:abstractNum w:abstractNumId="6" w15:restartNumberingAfterBreak="0">
+  <w:abstractNum w:abstractNumId="12" w15:restartNumberingAfterBreak="0">
+    <w:nsid w:val="3CFA7138"/>
+    <w:multiLevelType w:val="hybridMultilevel"/>
+    <w:tmpl w:val="38EACFDC"/>
+    <w:lvl w:ilvl="0" w:tplc="1780EC28">
+      <w:start w:val="1"/>
+      <w:numFmt w:val="decimal"/>
+      <w:lvlText w:val="%1."/>
+      <w:lvlJc w:val="left"/>
+      <w:pPr>
+        <w:ind w:left="720" w:hanging="360"/>
+      </w:pPr>
+      <w:rPr>
+        <w:rFonts w:hint="default"/>
+      </w:rPr>
+    </w:lvl>
+    <w:lvl w:ilvl="1" w:tplc="04160019" w:tentative="1">
+      <w:start w:val="1"/>
+      <w:numFmt w:val="lowerLetter"/>
+      <w:lvlText w:val="%2."/>
+      <w:lvlJc w:val="left"/>
+      <w:pPr>
+        <w:ind w:left="1440" w:hanging="360"/>
+      </w:pPr>
+    </w:lvl>
+    <w:lvl w:ilvl="2" w:tplc="0416001B" w:tentative="1">
+      <w:start w:val="1"/>
+      <w:numFmt w:val="lowerRoman"/>
+      <w:lvlText w:val="%3."/>
+      <w:lvlJc w:val="right"/>
+      <w:pPr>
+        <w:ind w:left="2160" w:hanging="180"/>
+      </w:pPr>
+    </w:lvl>
+    <w:lvl w:ilvl="3" w:tplc="0416000F" w:tentative="1">
+      <w:start w:val="1"/>
+      <w:numFmt w:val="decimal"/>
+      <w:lvlText w:val="%4."/>
+      <w:lvlJc w:val="left"/>
+      <w:pPr>
+        <w:ind w:left="2880" w:hanging="360"/>
+      </w:pPr>
+    </w:lvl>
+    <w:lvl w:ilvl="4" w:tplc="04160019" w:tentative="1">
+      <w:start w:val="1"/>
+      <w:numFmt w:val="lowerLetter"/>
+      <w:lvlText w:val="%5."/>
+      <w:lvlJc w:val="left"/>
+      <w:pPr>
+        <w:ind w:left="3600" w:hanging="360"/>
+      </w:pPr>
+    </w:lvl>
+    <w:lvl w:ilvl="5" w:tplc="0416001B" w:tentative="1">
+      <w:start w:val="1"/>
+      <w:numFmt w:val="lowerRoman"/>
+      <w:lvlText w:val="%6."/>
+      <w:lvlJc w:val="right"/>
+      <w:pPr>
+        <w:ind w:left="4320" w:hanging="180"/>
+      </w:pPr>
+    </w:lvl>
+    <w:lvl w:ilvl="6" w:tplc="0416000F" w:tentative="1">
+      <w:start w:val="1"/>
+      <w:numFmt w:val="decimal"/>
+      <w:lvlText w:val="%7."/>
+      <w:lvlJc w:val="left"/>
+      <w:pPr>
+        <w:ind w:left="5040" w:hanging="360"/>
+      </w:pPr>
+    </w:lvl>
+    <w:lvl w:ilvl="7" w:tplc="04160019" w:tentative="1">
+      <w:start w:val="1"/>
+      <w:numFmt w:val="lowerLetter"/>
+      <w:lvlText w:val="%8."/>
+      <w:lvlJc w:val="left"/>
+      <w:pPr>
+        <w:ind w:left="5760" w:hanging="360"/>
+      </w:pPr>
+    </w:lvl>
+    <w:lvl w:ilvl="8" w:tplc="0416001B" w:tentative="1">
+      <w:start w:val="1"/>
+      <w:numFmt w:val="lowerRoman"/>
+      <w:lvlText w:val="%9."/>
+      <w:lvlJc w:val="right"/>
+      <w:pPr>
+        <w:ind w:left="6480" w:hanging="180"/>
+      </w:pPr>
+    </w:lvl>
+  </w:abstractNum>
+  <w:abstractNum w:abstractNumId="13" w15:restartNumberingAfterBreak="0">
     <w:nsid w:val="3D995E6F"/>
     <w:multiLevelType w:val="hybridMultilevel"/>
     <w:tmpl w:val="7882B042"/>
@@ -1235,7 +2106,7 @@
       </w:pPr>
     </w:lvl>
   </w:abstractNum>
-  <w:abstractNum w:abstractNumId="7" w15:restartNumberingAfterBreak="0">
+  <w:abstractNum w:abstractNumId="14" w15:restartNumberingAfterBreak="0">
     <w:nsid w:val="45C141B3"/>
     <w:multiLevelType w:val="hybridMultilevel"/>
     <w:tmpl w:val="7C6231FC"/>
@@ -1324,7 +2195,7 @@
       </w:pPr>
     </w:lvl>
   </w:abstractNum>
-  <w:abstractNum w:abstractNumId="8" w15:restartNumberingAfterBreak="0">
+  <w:abstractNum w:abstractNumId="15" w15:restartNumberingAfterBreak="0">
     <w:nsid w:val="4877536B"/>
     <w:multiLevelType w:val="hybridMultilevel"/>
     <w:tmpl w:val="0136CBFE"/>
@@ -1413,7 +2284,185 @@
       </w:pPr>
     </w:lvl>
   </w:abstractNum>
-  <w:abstractNum w:abstractNumId="9" w15:restartNumberingAfterBreak="0">
+  <w:abstractNum w:abstractNumId="16" w15:restartNumberingAfterBreak="0">
+    <w:nsid w:val="502E3586"/>
+    <w:multiLevelType w:val="hybridMultilevel"/>
+    <w:tmpl w:val="D4F2F90E"/>
+    <w:lvl w:ilvl="0" w:tplc="F8E297DA">
+      <w:start w:val="1"/>
+      <w:numFmt w:val="lowerLetter"/>
+      <w:lvlText w:val="%1."/>
+      <w:lvlJc w:val="left"/>
+      <w:pPr>
+        <w:ind w:left="1440" w:hanging="360"/>
+      </w:pPr>
+      <w:rPr>
+        <w:rFonts w:hint="default"/>
+      </w:rPr>
+    </w:lvl>
+    <w:lvl w:ilvl="1" w:tplc="04160019" w:tentative="1">
+      <w:start w:val="1"/>
+      <w:numFmt w:val="lowerLetter"/>
+      <w:lvlText w:val="%2."/>
+      <w:lvlJc w:val="left"/>
+      <w:pPr>
+        <w:ind w:left="2160" w:hanging="360"/>
+      </w:pPr>
+    </w:lvl>
+    <w:lvl w:ilvl="2" w:tplc="0416001B" w:tentative="1">
+      <w:start w:val="1"/>
+      <w:numFmt w:val="lowerRoman"/>
+      <w:lvlText w:val="%3."/>
+      <w:lvlJc w:val="right"/>
+      <w:pPr>
+        <w:ind w:left="2880" w:hanging="180"/>
+      </w:pPr>
+    </w:lvl>
+    <w:lvl w:ilvl="3" w:tplc="0416000F" w:tentative="1">
+      <w:start w:val="1"/>
+      <w:numFmt w:val="decimal"/>
+      <w:lvlText w:val="%4."/>
+      <w:lvlJc w:val="left"/>
+      <w:pPr>
+        <w:ind w:left="3600" w:hanging="360"/>
+      </w:pPr>
+    </w:lvl>
+    <w:lvl w:ilvl="4" w:tplc="04160019" w:tentative="1">
+      <w:start w:val="1"/>
+      <w:numFmt w:val="lowerLetter"/>
+      <w:lvlText w:val="%5."/>
+      <w:lvlJc w:val="left"/>
+      <w:pPr>
+        <w:ind w:left="4320" w:hanging="360"/>
+      </w:pPr>
+    </w:lvl>
+    <w:lvl w:ilvl="5" w:tplc="0416001B" w:tentative="1">
+      <w:start w:val="1"/>
+      <w:numFmt w:val="lowerRoman"/>
+      <w:lvlText w:val="%6."/>
+      <w:lvlJc w:val="right"/>
+      <w:pPr>
+        <w:ind w:left="5040" w:hanging="180"/>
+      </w:pPr>
+    </w:lvl>
+    <w:lvl w:ilvl="6" w:tplc="0416000F" w:tentative="1">
+      <w:start w:val="1"/>
+      <w:numFmt w:val="decimal"/>
+      <w:lvlText w:val="%7."/>
+      <w:lvlJc w:val="left"/>
+      <w:pPr>
+        <w:ind w:left="5760" w:hanging="360"/>
+      </w:pPr>
+    </w:lvl>
+    <w:lvl w:ilvl="7" w:tplc="04160019" w:tentative="1">
+      <w:start w:val="1"/>
+      <w:numFmt w:val="lowerLetter"/>
+      <w:lvlText w:val="%8."/>
+      <w:lvlJc w:val="left"/>
+      <w:pPr>
+        <w:ind w:left="6480" w:hanging="360"/>
+      </w:pPr>
+    </w:lvl>
+    <w:lvl w:ilvl="8" w:tplc="0416001B" w:tentative="1">
+      <w:start w:val="1"/>
+      <w:numFmt w:val="lowerRoman"/>
+      <w:lvlText w:val="%9."/>
+      <w:lvlJc w:val="right"/>
+      <w:pPr>
+        <w:ind w:left="7200" w:hanging="180"/>
+      </w:pPr>
+    </w:lvl>
+  </w:abstractNum>
+  <w:abstractNum w:abstractNumId="17" w15:restartNumberingAfterBreak="0">
+    <w:nsid w:val="51950313"/>
+    <w:multiLevelType w:val="hybridMultilevel"/>
+    <w:tmpl w:val="00EA80E8"/>
+    <w:lvl w:ilvl="0" w:tplc="4EBE2B5E">
+      <w:start w:val="1"/>
+      <w:numFmt w:val="lowerRoman"/>
+      <w:lvlText w:val="%1."/>
+      <w:lvlJc w:val="left"/>
+      <w:pPr>
+        <w:ind w:left="2844" w:hanging="720"/>
+      </w:pPr>
+      <w:rPr>
+        <w:rFonts w:hint="default"/>
+      </w:rPr>
+    </w:lvl>
+    <w:lvl w:ilvl="1" w:tplc="04160019" w:tentative="1">
+      <w:start w:val="1"/>
+      <w:numFmt w:val="lowerLetter"/>
+      <w:lvlText w:val="%2."/>
+      <w:lvlJc w:val="left"/>
+      <w:pPr>
+        <w:ind w:left="3204" w:hanging="360"/>
+      </w:pPr>
+    </w:lvl>
+    <w:lvl w:ilvl="2" w:tplc="0416001B" w:tentative="1">
+      <w:start w:val="1"/>
+      <w:numFmt w:val="lowerRoman"/>
+      <w:lvlText w:val="%3."/>
+      <w:lvlJc w:val="right"/>
+      <w:pPr>
+        <w:ind w:left="3924" w:hanging="180"/>
+      </w:pPr>
+    </w:lvl>
+    <w:lvl w:ilvl="3" w:tplc="0416000F" w:tentative="1">
+      <w:start w:val="1"/>
+      <w:numFmt w:val="decimal"/>
+      <w:lvlText w:val="%4."/>
+      <w:lvlJc w:val="left"/>
+      <w:pPr>
+        <w:ind w:left="4644" w:hanging="360"/>
+      </w:pPr>
+    </w:lvl>
+    <w:lvl w:ilvl="4" w:tplc="04160019" w:tentative="1">
+      <w:start w:val="1"/>
+      <w:numFmt w:val="lowerLetter"/>
+      <w:lvlText w:val="%5."/>
+      <w:lvlJc w:val="left"/>
+      <w:pPr>
+        <w:ind w:left="5364" w:hanging="360"/>
+      </w:pPr>
+    </w:lvl>
+    <w:lvl w:ilvl="5" w:tplc="0416001B" w:tentative="1">
+      <w:start w:val="1"/>
+      <w:numFmt w:val="lowerRoman"/>
+      <w:lvlText w:val="%6."/>
+      <w:lvlJc w:val="right"/>
+      <w:pPr>
+        <w:ind w:left="6084" w:hanging="180"/>
+      </w:pPr>
+    </w:lvl>
+    <w:lvl w:ilvl="6" w:tplc="0416000F" w:tentative="1">
+      <w:start w:val="1"/>
+      <w:numFmt w:val="decimal"/>
+      <w:lvlText w:val="%7."/>
+      <w:lvlJc w:val="left"/>
+      <w:pPr>
+        <w:ind w:left="6804" w:hanging="360"/>
+      </w:pPr>
+    </w:lvl>
+    <w:lvl w:ilvl="7" w:tplc="04160019" w:tentative="1">
+      <w:start w:val="1"/>
+      <w:numFmt w:val="lowerLetter"/>
+      <w:lvlText w:val="%8."/>
+      <w:lvlJc w:val="left"/>
+      <w:pPr>
+        <w:ind w:left="7524" w:hanging="360"/>
+      </w:pPr>
+    </w:lvl>
+    <w:lvl w:ilvl="8" w:tplc="0416001B" w:tentative="1">
+      <w:start w:val="1"/>
+      <w:numFmt w:val="lowerRoman"/>
+      <w:lvlText w:val="%9."/>
+      <w:lvlJc w:val="right"/>
+      <w:pPr>
+        <w:ind w:left="8244" w:hanging="180"/>
+      </w:pPr>
+    </w:lvl>
+  </w:abstractNum>
+  <w:abstractNum w:abstractNumId="18" w15:restartNumberingAfterBreak="0">
     <w:nsid w:val="519D3D10"/>
     <w:multiLevelType w:val="hybridMultilevel"/>
     <w:tmpl w:val="11CE6DBE"/>
@@ -1502,7 +2551,7 @@
       </w:pPr>
     </w:lvl>
   </w:abstractNum>
-  <w:abstractNum w:abstractNumId="10" w15:restartNumberingAfterBreak="0">
+  <w:abstractNum w:abstractNumId="19" w15:restartNumberingAfterBreak="0">
     <w:nsid w:val="53757C60"/>
     <w:multiLevelType w:val="hybridMultilevel"/>
     <w:tmpl w:val="0136CBFE"/>
@@ -1591,7 +2640,7 @@
       </w:pPr>
     </w:lvl>
   </w:abstractNum>
-  <w:abstractNum w:abstractNumId="11" w15:restartNumberingAfterBreak="0">
+  <w:abstractNum w:abstractNumId="20" w15:restartNumberingAfterBreak="0">
     <w:nsid w:val="647360A2"/>
     <w:multiLevelType w:val="hybridMultilevel"/>
     <w:tmpl w:val="0136CBFE"/>
@@ -1680,7 +2729,7 @@
       </w:pPr>
     </w:lvl>
   </w:abstractNum>
-  <w:abstractNum w:abstractNumId="12" w15:restartNumberingAfterBreak="0">
+  <w:abstractNum w:abstractNumId="21" w15:restartNumberingAfterBreak="0">
     <w:nsid w:val="67B42F4D"/>
     <w:multiLevelType w:val="hybridMultilevel"/>
     <w:tmpl w:val="0EB6AD24"/>
@@ -1769,7 +2818,7 @@
       </w:pPr>
     </w:lvl>
   </w:abstractNum>
-  <w:abstractNum w:abstractNumId="13" w15:restartNumberingAfterBreak="0">
+  <w:abstractNum w:abstractNumId="22" w15:restartNumberingAfterBreak="0">
     <w:nsid w:val="6880424E"/>
     <w:multiLevelType w:val="hybridMultilevel"/>
     <w:tmpl w:val="0EB6AD24"/>
@@ -1858,7 +2907,298 @@
       </w:pPr>
     </w:lvl>
   </w:abstractNum>
-  <w:abstractNum w:abstractNumId="14" w15:restartNumberingAfterBreak="0">
+  <w:abstractNum w:abstractNumId="23" w15:restartNumberingAfterBreak="0">
+    <w:nsid w:val="695B1B75"/>
+    <w:multiLevelType w:val="hybridMultilevel"/>
+    <w:tmpl w:val="33549788"/>
+    <w:lvl w:ilvl="0" w:tplc="03F08A5A">
+      <w:start w:val="1"/>
+      <w:numFmt w:val="lowerLetter"/>
+      <w:lvlText w:val="%1."/>
+      <w:lvlJc w:val="left"/>
+      <w:pPr>
+        <w:ind w:left="1080" w:hanging="360"/>
+      </w:pPr>
+      <w:rPr>
+        <w:rFonts w:hint="default"/>
+      </w:rPr>
+    </w:lvl>
+    <w:lvl w:ilvl="1" w:tplc="04160019" w:tentative="1">
+      <w:start w:val="1"/>
+      <w:numFmt w:val="lowerLetter"/>
+      <w:lvlText w:val="%2."/>
+      <w:lvlJc w:val="left"/>
+      <w:pPr>
+        <w:ind w:left="1800" w:hanging="360"/>
+      </w:pPr>
+    </w:lvl>
+    <w:lvl w:ilvl="2" w:tplc="0416001B" w:tentative="1">
+      <w:start w:val="1"/>
+      <w:numFmt w:val="lowerRoman"/>
+      <w:lvlText w:val="%3."/>
+      <w:lvlJc w:val="right"/>
+      <w:pPr>
+        <w:ind w:left="2520" w:hanging="180"/>
+      </w:pPr>
+    </w:lvl>
+    <w:lvl w:ilvl="3" w:tplc="0416000F" w:tentative="1">
+      <w:start w:val="1"/>
+      <w:numFmt w:val="decimal"/>
+      <w:lvlText w:val="%4."/>
+      <w:lvlJc w:val="left"/>
+      <w:pPr>
+        <w:ind w:left="3240" w:hanging="360"/>
+      </w:pPr>
+    </w:lvl>
+    <w:lvl w:ilvl="4" w:tplc="04160019" w:tentative="1">
+      <w:start w:val="1"/>
+      <w:numFmt w:val="lowerLetter"/>
+      <w:lvlText w:val="%5."/>
+      <w:lvlJc w:val="left"/>
+      <w:pPr>
+        <w:ind w:left="3960" w:hanging="360"/>
+      </w:pPr>
+    </w:lvl>
+    <w:lvl w:ilvl="5" w:tplc="0416001B" w:tentative="1">
+      <w:start w:val="1"/>
+      <w:numFmt w:val="lowerRoman"/>
+      <w:lvlText w:val="%6."/>
+      <w:lvlJc w:val="right"/>
+      <w:pPr>
+        <w:ind w:left="4680" w:hanging="180"/>
+      </w:pPr>
+    </w:lvl>
+    <w:lvl w:ilvl="6" w:tplc="0416000F" w:tentative="1">
+      <w:start w:val="1"/>
+      <w:numFmt w:val="decimal"/>
+      <w:lvlText w:val="%7."/>
+      <w:lvlJc w:val="left"/>
+      <w:pPr>
+        <w:ind w:left="5400" w:hanging="360"/>
+      </w:pPr>
+    </w:lvl>
+    <w:lvl w:ilvl="7" w:tplc="04160019" w:tentative="1">
+      <w:start w:val="1"/>
+      <w:numFmt w:val="lowerLetter"/>
+      <w:lvlText w:val="%8."/>
+      <w:lvlJc w:val="left"/>
+      <w:pPr>
+        <w:ind w:left="6120" w:hanging="360"/>
+      </w:pPr>
+    </w:lvl>
+    <w:lvl w:ilvl="8" w:tplc="0416001B" w:tentative="1">
+      <w:start w:val="1"/>
+      <w:numFmt w:val="lowerRoman"/>
+      <w:lvlText w:val="%9."/>
+      <w:lvlJc w:val="right"/>
+      <w:pPr>
+        <w:ind w:left="6840" w:hanging="180"/>
+      </w:pPr>
+    </w:lvl>
+  </w:abstractNum>
+  <w:abstractNum w:abstractNumId="24" w15:restartNumberingAfterBreak="0">
+    <w:nsid w:val="6A906CC9"/>
+    <w:multiLevelType w:val="hybridMultilevel"/>
+    <w:tmpl w:val="7CD0A146"/>
+    <w:lvl w:ilvl="0" w:tplc="F8E297DA">
+      <w:start w:val="1"/>
+      <w:numFmt w:val="lowerLetter"/>
+      <w:lvlText w:val="%1."/>
+      <w:lvlJc w:val="left"/>
+      <w:pPr>
+        <w:ind w:left="1440" w:hanging="360"/>
+      </w:pPr>
+      <w:rPr>
+        <w:rFonts w:hint="default"/>
+      </w:rPr>
+    </w:lvl>
+    <w:lvl w:ilvl="1" w:tplc="04160019" w:tentative="1">
+      <w:start w:val="1"/>
+      <w:numFmt w:val="lowerLetter"/>
+      <w:lvlText w:val="%2."/>
+      <w:lvlJc w:val="left"/>
+      <w:pPr>
+        <w:ind w:left="2160" w:hanging="360"/>
+      </w:pPr>
+    </w:lvl>
+    <w:lvl w:ilvl="2" w:tplc="0416001B" w:tentative="1">
+      <w:start w:val="1"/>
+      <w:numFmt w:val="lowerRoman"/>
+      <w:lvlText w:val="%3."/>
+      <w:lvlJc w:val="right"/>
+      <w:pPr>
+        <w:ind w:left="2880" w:hanging="180"/>
+      </w:pPr>
+    </w:lvl>
+    <w:lvl w:ilvl="3" w:tplc="0416000F" w:tentative="1">
+      <w:start w:val="1"/>
+      <w:numFmt w:val="decimal"/>
+      <w:lvlText w:val="%4."/>
+      <w:lvlJc w:val="left"/>
+      <w:pPr>
+        <w:ind w:left="3600" w:hanging="360"/>
+      </w:pPr>
+    </w:lvl>
+    <w:lvl w:ilvl="4" w:tplc="04160019" w:tentative="1">
+      <w:start w:val="1"/>
+      <w:numFmt w:val="lowerLetter"/>
+      <w:lvlText w:val="%5."/>
+      <w:lvlJc w:val="left"/>
+      <w:pPr>
+        <w:ind w:left="4320" w:hanging="360"/>
+      </w:pPr>
+    </w:lvl>
+    <w:lvl w:ilvl="5" w:tplc="0416001B" w:tentative="1">
+      <w:start w:val="1"/>
+      <w:numFmt w:val="lowerRoman"/>
+      <w:lvlText w:val="%6."/>
+      <w:lvlJc w:val="right"/>
+      <w:pPr>
+        <w:ind w:left="5040" w:hanging="180"/>
+      </w:pPr>
+    </w:lvl>
+    <w:lvl w:ilvl="6" w:tplc="0416000F" w:tentative="1">
+      <w:start w:val="1"/>
+      <w:numFmt w:val="decimal"/>
+      <w:lvlText w:val="%7."/>
+      <w:lvlJc w:val="left"/>
+      <w:pPr>
+        <w:ind w:left="5760" w:hanging="360"/>
+      </w:pPr>
+    </w:lvl>
+    <w:lvl w:ilvl="7" w:tplc="04160019" w:tentative="1">
+      <w:start w:val="1"/>
+      <w:numFmt w:val="lowerLetter"/>
+      <w:lvlText w:val="%8."/>
+      <w:lvlJc w:val="left"/>
+      <w:pPr>
+        <w:ind w:left="6480" w:hanging="360"/>
+      </w:pPr>
+    </w:lvl>
+    <w:lvl w:ilvl="8" w:tplc="0416001B" w:tentative="1">
+      <w:start w:val="1"/>
+      <w:numFmt w:val="lowerRoman"/>
+      <w:lvlText w:val="%9."/>
+      <w:lvlJc w:val="right"/>
+      <w:pPr>
+        <w:ind w:left="7200" w:hanging="180"/>
+      </w:pPr>
+    </w:lvl>
+  </w:abstractNum>
+  <w:abstractNum w:abstractNumId="25" w15:restartNumberingAfterBreak="0">
+    <w:nsid w:val="73736017"/>
+    <w:multiLevelType w:val="hybridMultilevel"/>
+    <w:tmpl w:val="A12CC68A"/>
+    <w:lvl w:ilvl="0" w:tplc="04160001">
+      <w:start w:val="1"/>
+      <w:numFmt w:val="bullet"/>
+      <w:lvlText w:val=""/>
+      <w:lvlJc w:val="left"/>
+      <w:pPr>
+        <w:ind w:left="720" w:hanging="360"/>
+      </w:pPr>
+      <w:rPr>
+        <w:rFonts w:ascii="Symbol" w:hAnsi="Symbol" w:hint="default"/>
+      </w:rPr>
+    </w:lvl>
+    <w:lvl w:ilvl="1" w:tplc="04160003" w:tentative="1">
+      <w:start w:val="1"/>
+      <w:numFmt w:val="bullet"/>
+      <w:lvlText w:val="o"/>
+      <w:lvlJc w:val="left"/>
+      <w:pPr>
+        <w:ind w:left="1440" w:hanging="360"/>
+      </w:pPr>
+      <w:rPr>
+        <w:rFonts w:ascii="Courier New" w:hAnsi="Courier New" w:cs="Courier New" w:hint="default"/>
+      </w:rPr>
+    </w:lvl>
+    <w:lvl w:ilvl="2" w:tplc="04160005" w:tentative="1">
+      <w:start w:val="1"/>
+      <w:numFmt w:val="bullet"/>
+      <w:lvlText w:val=""/>
+      <w:lvlJc w:val="left"/>
+      <w:pPr>
+        <w:ind w:left="2160" w:hanging="360"/>
+      </w:pPr>
+      <w:rPr>
+        <w:rFonts w:ascii="Wingdings" w:hAnsi="Wingdings" w:hint="default"/>
+      </w:rPr>
+    </w:lvl>
+    <w:lvl w:ilvl="3" w:tplc="04160001" w:tentative="1">
+      <w:start w:val="1"/>
+      <w:numFmt w:val="bullet"/>
+      <w:lvlText w:val=""/>
+      <w:lvlJc w:val="left"/>
+      <w:pPr>
+        <w:ind w:left="2880" w:hanging="360"/>
+      </w:pPr>
+      <w:rPr>
+        <w:rFonts w:ascii="Symbol" w:hAnsi="Symbol" w:hint="default"/>
+      </w:rPr>
+    </w:lvl>
+    <w:lvl w:ilvl="4" w:tplc="04160003" w:tentative="1">
+      <w:start w:val="1"/>
+      <w:numFmt w:val="bullet"/>
+      <w:lvlText w:val="o"/>
+      <w:lvlJc w:val="left"/>
+      <w:pPr>
+        <w:ind w:left="3600" w:hanging="360"/>
+      </w:pPr>
+      <w:rPr>
+        <w:rFonts w:ascii="Courier New" w:hAnsi="Courier New" w:cs="Courier New" w:hint="default"/>
+      </w:rPr>
+    </w:lvl>
+    <w:lvl w:ilvl="5" w:tplc="04160005" w:tentative="1">
+      <w:start w:val="1"/>
+      <w:numFmt w:val="bullet"/>
+      <w:lvlText w:val=""/>
+      <w:lvlJc w:val="left"/>
+      <w:pPr>
+        <w:ind w:left="4320" w:hanging="360"/>
+      </w:pPr>
+      <w:rPr>
+        <w:rFonts w:ascii="Wingdings" w:hAnsi="Wingdings" w:hint="default"/>
+      </w:rPr>
+    </w:lvl>
+    <w:lvl w:ilvl="6" w:tplc="04160001" w:tentative="1">
+      <w:start w:val="1"/>
+      <w:numFmt w:val="bullet"/>
+      <w:lvlText w:val=""/>
+      <w:lvlJc w:val="left"/>
+      <w:pPr>
+        <w:ind w:left="5040" w:hanging="360"/>
+      </w:pPr>
+      <w:rPr>
+        <w:rFonts w:ascii="Symbol" w:hAnsi="Symbol" w:hint="default"/>
+      </w:rPr>
+    </w:lvl>
+    <w:lvl w:ilvl="7" w:tplc="04160003" w:tentative="1">
+      <w:start w:val="1"/>
+      <w:numFmt w:val="bullet"/>
+      <w:lvlText w:val="o"/>
+      <w:lvlJc w:val="left"/>
+      <w:pPr>
+        <w:ind w:left="5760" w:hanging="360"/>
+      </w:pPr>
+      <w:rPr>
+        <w:rFonts w:ascii="Courier New" w:hAnsi="Courier New" w:cs="Courier New" w:hint="default"/>
+      </w:rPr>
+    </w:lvl>
+    <w:lvl w:ilvl="8" w:tplc="04160005" w:tentative="1">
+      <w:start w:val="1"/>
+      <w:numFmt w:val="bullet"/>
+      <w:lvlText w:val=""/>
+      <w:lvlJc w:val="left"/>
+      <w:pPr>
+        <w:ind w:left="6480" w:hanging="360"/>
+      </w:pPr>
+      <w:rPr>
+        <w:rFonts w:ascii="Wingdings" w:hAnsi="Wingdings" w:hint="default"/>
+      </w:rPr>
+    </w:lvl>
+  </w:abstractNum>
+  <w:abstractNum w:abstractNumId="26" w15:restartNumberingAfterBreak="0">
     <w:nsid w:val="73926EB0"/>
     <w:multiLevelType w:val="hybridMultilevel"/>
     <w:tmpl w:val="7882B042"/>
@@ -1947,7 +3287,7 @@
       </w:pPr>
     </w:lvl>
   </w:abstractNum>
-  <w:abstractNum w:abstractNumId="15" w15:restartNumberingAfterBreak="0">
+  <w:abstractNum w:abstractNumId="27" w15:restartNumberingAfterBreak="0">
     <w:nsid w:val="74E36835"/>
     <w:multiLevelType w:val="hybridMultilevel"/>
     <w:tmpl w:val="58728FE2"/>
@@ -2036,7 +3376,7 @@
       </w:pPr>
     </w:lvl>
   </w:abstractNum>
-  <w:abstractNum w:abstractNumId="16" w15:restartNumberingAfterBreak="0">
+  <w:abstractNum w:abstractNumId="28" w15:restartNumberingAfterBreak="0">
     <w:nsid w:val="755477D2"/>
     <w:multiLevelType w:val="hybridMultilevel"/>
     <w:tmpl w:val="602E5E12"/>
@@ -2125,56 +3465,276 @@
       </w:pPr>
     </w:lvl>
   </w:abstractNum>
+  <w:abstractNum w:abstractNumId="29" w15:restartNumberingAfterBreak="0">
+    <w:nsid w:val="782E3E7D"/>
+    <w:multiLevelType w:val="hybridMultilevel"/>
+    <w:tmpl w:val="6C44C7A8"/>
+    <w:lvl w:ilvl="0" w:tplc="F8E297DA">
+      <w:start w:val="1"/>
+      <w:numFmt w:val="lowerLetter"/>
+      <w:lvlText w:val="%1."/>
+      <w:lvlJc w:val="left"/>
+      <w:pPr>
+        <w:ind w:left="1440" w:hanging="360"/>
+      </w:pPr>
+      <w:rPr>
+        <w:rFonts w:hint="default"/>
+      </w:rPr>
+    </w:lvl>
+    <w:lvl w:ilvl="1" w:tplc="04160019" w:tentative="1">
+      <w:start w:val="1"/>
+      <w:numFmt w:val="lowerLetter"/>
+      <w:lvlText w:val="%2."/>
+      <w:lvlJc w:val="left"/>
+      <w:pPr>
+        <w:ind w:left="2160" w:hanging="360"/>
+      </w:pPr>
+    </w:lvl>
+    <w:lvl w:ilvl="2" w:tplc="0416001B" w:tentative="1">
+      <w:start w:val="1"/>
+      <w:numFmt w:val="lowerRoman"/>
+      <w:lvlText w:val="%3."/>
+      <w:lvlJc w:val="right"/>
+      <w:pPr>
+        <w:ind w:left="2880" w:hanging="180"/>
+      </w:pPr>
+    </w:lvl>
+    <w:lvl w:ilvl="3" w:tplc="0416000F" w:tentative="1">
+      <w:start w:val="1"/>
+      <w:numFmt w:val="decimal"/>
+      <w:lvlText w:val="%4."/>
+      <w:lvlJc w:val="left"/>
+      <w:pPr>
+        <w:ind w:left="3600" w:hanging="360"/>
+      </w:pPr>
+    </w:lvl>
+    <w:lvl w:ilvl="4" w:tplc="04160019" w:tentative="1">
+      <w:start w:val="1"/>
+      <w:numFmt w:val="lowerLetter"/>
+      <w:lvlText w:val="%5."/>
+      <w:lvlJc w:val="left"/>
+      <w:pPr>
+        <w:ind w:left="4320" w:hanging="360"/>
+      </w:pPr>
+    </w:lvl>
+    <w:lvl w:ilvl="5" w:tplc="0416001B" w:tentative="1">
+      <w:start w:val="1"/>
+      <w:numFmt w:val="lowerRoman"/>
+      <w:lvlText w:val="%6."/>
+      <w:lvlJc w:val="right"/>
+      <w:pPr>
+        <w:ind w:left="5040" w:hanging="180"/>
+      </w:pPr>
+    </w:lvl>
+    <w:lvl w:ilvl="6" w:tplc="0416000F" w:tentative="1">
+      <w:start w:val="1"/>
+      <w:numFmt w:val="decimal"/>
+      <w:lvlText w:val="%7."/>
+      <w:lvlJc w:val="left"/>
+      <w:pPr>
+        <w:ind w:left="5760" w:hanging="360"/>
+      </w:pPr>
+    </w:lvl>
+    <w:lvl w:ilvl="7" w:tplc="04160019" w:tentative="1">
+      <w:start w:val="1"/>
+      <w:numFmt w:val="lowerLetter"/>
+      <w:lvlText w:val="%8."/>
+      <w:lvlJc w:val="left"/>
+      <w:pPr>
+        <w:ind w:left="6480" w:hanging="360"/>
+      </w:pPr>
+    </w:lvl>
+    <w:lvl w:ilvl="8" w:tplc="0416001B" w:tentative="1">
+      <w:start w:val="1"/>
+      <w:numFmt w:val="lowerRoman"/>
+      <w:lvlText w:val="%9."/>
+      <w:lvlJc w:val="right"/>
+      <w:pPr>
+        <w:ind w:left="7200" w:hanging="180"/>
+      </w:pPr>
+    </w:lvl>
+  </w:abstractNum>
+  <w:abstractNum w:abstractNumId="30" w15:restartNumberingAfterBreak="0">
+    <w:nsid w:val="7D127AD2"/>
+    <w:multiLevelType w:val="hybridMultilevel"/>
+    <w:tmpl w:val="B380CDB2"/>
+    <w:lvl w:ilvl="0" w:tplc="353482B4">
+      <w:start w:val="1"/>
+      <w:numFmt w:val="decimal"/>
+      <w:lvlText w:val="%1."/>
+      <w:lvlJc w:val="left"/>
+      <w:pPr>
+        <w:ind w:left="1080" w:hanging="360"/>
+      </w:pPr>
+      <w:rPr>
+        <w:rFonts w:hint="default"/>
+      </w:rPr>
+    </w:lvl>
+    <w:lvl w:ilvl="1" w:tplc="04160019" w:tentative="1">
+      <w:start w:val="1"/>
+      <w:numFmt w:val="lowerLetter"/>
+      <w:lvlText w:val="%2."/>
+      <w:lvlJc w:val="left"/>
+      <w:pPr>
+        <w:ind w:left="1800" w:hanging="360"/>
+      </w:pPr>
+    </w:lvl>
+    <w:lvl w:ilvl="2" w:tplc="0416001B" w:tentative="1">
+      <w:start w:val="1"/>
+      <w:numFmt w:val="lowerRoman"/>
+      <w:lvlText w:val="%3."/>
+      <w:lvlJc w:val="right"/>
+      <w:pPr>
+        <w:ind w:left="2520" w:hanging="180"/>
+      </w:pPr>
+    </w:lvl>
+    <w:lvl w:ilvl="3" w:tplc="0416000F" w:tentative="1">
+      <w:start w:val="1"/>
+      <w:numFmt w:val="decimal"/>
+      <w:lvlText w:val="%4."/>
+      <w:lvlJc w:val="left"/>
+      <w:pPr>
+        <w:ind w:left="3240" w:hanging="360"/>
+      </w:pPr>
+    </w:lvl>
+    <w:lvl w:ilvl="4" w:tplc="04160019" w:tentative="1">
+      <w:start w:val="1"/>
+      <w:numFmt w:val="lowerLetter"/>
+      <w:lvlText w:val="%5."/>
+      <w:lvlJc w:val="left"/>
+      <w:pPr>
+        <w:ind w:left="3960" w:hanging="360"/>
+      </w:pPr>
+    </w:lvl>
+    <w:lvl w:ilvl="5" w:tplc="0416001B" w:tentative="1">
+      <w:start w:val="1"/>
+      <w:numFmt w:val="lowerRoman"/>
+      <w:lvlText w:val="%6."/>
+      <w:lvlJc w:val="right"/>
+      <w:pPr>
+        <w:ind w:left="4680" w:hanging="180"/>
+      </w:pPr>
+    </w:lvl>
+    <w:lvl w:ilvl="6" w:tplc="0416000F" w:tentative="1">
+      <w:start w:val="1"/>
+      <w:numFmt w:val="decimal"/>
+      <w:lvlText w:val="%7."/>
+      <w:lvlJc w:val="left"/>
+      <w:pPr>
+        <w:ind w:left="5400" w:hanging="360"/>
+      </w:pPr>
+    </w:lvl>
+    <w:lvl w:ilvl="7" w:tplc="04160019" w:tentative="1">
+      <w:start w:val="1"/>
+      <w:numFmt w:val="lowerLetter"/>
+      <w:lvlText w:val="%8."/>
+      <w:lvlJc w:val="left"/>
+      <w:pPr>
+        <w:ind w:left="6120" w:hanging="360"/>
+      </w:pPr>
+    </w:lvl>
+    <w:lvl w:ilvl="8" w:tplc="0416001B" w:tentative="1">
+      <w:start w:val="1"/>
+      <w:numFmt w:val="lowerRoman"/>
+      <w:lvlText w:val="%9."/>
+      <w:lvlJc w:val="right"/>
+      <w:pPr>
+        <w:ind w:left="6840" w:hanging="180"/>
+      </w:pPr>
+    </w:lvl>
+  </w:abstractNum>
   <w:num w:numId="1">
+    <w:abstractNumId w:val="22"/>
+  </w:num>
+  <w:num w:numId="2">
+    <w:abstractNumId w:val="26"/>
+  </w:num>
+  <w:num w:numId="3">
+    <w:abstractNumId w:val="18"/>
+  </w:num>
+  <w:num w:numId="4">
+    <w:abstractNumId w:val="27"/>
+  </w:num>
+  <w:num w:numId="5">
+    <w:abstractNumId w:val="19"/>
+  </w:num>
+  <w:num w:numId="6">
+    <w:abstractNumId w:val="11"/>
+  </w:num>
+  <w:num w:numId="7">
+    <w:abstractNumId w:val="5"/>
+  </w:num>
+  <w:num w:numId="8">
+    <w:abstractNumId w:val="20"/>
+  </w:num>
+  <w:num w:numId="9">
+    <w:abstractNumId w:val="7"/>
+  </w:num>
+  <w:num w:numId="10">
+    <w:abstractNumId w:val="8"/>
+  </w:num>
+  <w:num w:numId="11">
+    <w:abstractNumId w:val="28"/>
+  </w:num>
+  <w:num w:numId="12">
+    <w:abstractNumId w:val="15"/>
+  </w:num>
+  <w:num w:numId="13">
+    <w:abstractNumId w:val="2"/>
+  </w:num>
+  <w:num w:numId="14">
+    <w:abstractNumId w:val="4"/>
+  </w:num>
+  <w:num w:numId="15">
+    <w:abstractNumId w:val="14"/>
+  </w:num>
+  <w:num w:numId="16">
+    <w:abstractNumId w:val="21"/>
+  </w:num>
+  <w:num w:numId="17">
     <w:abstractNumId w:val="13"/>
   </w:num>
-  <w:num w:numId="2">
-    <w:abstractNumId w:val="14"/>
+  <w:num w:numId="18">
+    <w:abstractNumId w:val="25"/>
   </w:num>
-  <w:num w:numId="3">
+  <w:num w:numId="19">
+    <w:abstractNumId w:val="6"/>
+  </w:num>
+  <w:num w:numId="20">
+    <w:abstractNumId w:val="10"/>
+  </w:num>
+  <w:num w:numId="21">
+    <w:abstractNumId w:val="17"/>
+  </w:num>
+  <w:num w:numId="22">
     <w:abstractNumId w:val="9"/>
   </w:num>
-  <w:num w:numId="4">
-    <w:abstractNumId w:val="15"/>
+  <w:num w:numId="23">
+    <w:abstractNumId w:val="0"/>
   </w:num>
-  <w:num w:numId="5">
-    <w:abstractNumId w:val="10"/>
+  <w:num w:numId="24">
+    <w:abstractNumId w:val="1"/>
   </w:num>
-  <w:num w:numId="6">
-    <w:abstractNumId w:val="5"/>
+  <w:num w:numId="25">
+    <w:abstractNumId w:val="24"/>
   </w:num>
-  <w:num w:numId="7">
-    <w:abstractNumId w:val="2"/>
+  <w:num w:numId="26">
+    <w:abstractNumId w:val="12"/>
   </w:num>
-  <w:num w:numId="8">
-    <w:abstractNumId w:val="11"/>
+  <w:num w:numId="27">
+    <w:abstractNumId w:val="23"/>
   </w:num>
-  <w:num w:numId="9">
+  <w:num w:numId="28">
+    <w:abstractNumId w:val="30"/>
+  </w:num>
+  <w:num w:numId="29">
     <w:abstractNumId w:val="3"/>
   </w:num>
-  <w:num w:numId="10">
-    <w:abstractNumId w:val="4"/>
+  <w:num w:numId="30">
+    <w:abstractNumId w:val="29"/>
   </w:num>
-  <w:num w:numId="11">
+  <w:num w:numId="31">
     <w:abstractNumId w:val="16"/>
-  </w:num>
-  <w:num w:numId="12">
-    <w:abstractNumId w:val="8"/>
-  </w:num>
-  <w:num w:numId="13">
-    <w:abstractNumId w:val="0"/>
-  </w:num>
-  <w:num w:numId="14">
-    <w:abstractNumId w:val="1"/>
-  </w:num>
-  <w:num w:numId="15">
-    <w:abstractNumId w:val="7"/>
-  </w:num>
-  <w:num w:numId="16">
-    <w:abstractNumId w:val="12"/>
-  </w:num>
-  <w:num w:numId="17">
-    <w:abstractNumId w:val="6"/>
   </w:num>
 </w:numbering>
 </file>

</xml_diff>

<commit_message>
Manutenção nos artefatos 17 e 18
</commit_message>
<xml_diff>
--- a/18. Descrição dos Processos.docx
+++ b/18. Descrição dos Processos.docx
@@ -334,6 +334,9 @@
       <w:r>
         <w:t>Agente</w:t>
       </w:r>
+      <w:r>
+        <w:t xml:space="preserve"> de vendas</w:t>
+      </w:r>
     </w:p>
     <w:p>
       <w:pPr>
@@ -780,7 +783,7 @@
         <w:jc w:val="both"/>
       </w:pPr>
       <w:r>
-        <w:t>Agente</w:t>
+        <w:t>Gerente</w:t>
       </w:r>
     </w:p>
     <w:p>
@@ -900,7 +903,7 @@
         <w:jc w:val="both"/>
       </w:pPr>
       <w:r>
-        <w:t>Analista</w:t>
+        <w:t>Gerente</w:t>
       </w:r>
     </w:p>
     <w:p>
@@ -913,7 +916,10 @@
         <w:jc w:val="both"/>
       </w:pPr>
       <w:r>
-        <w:t xml:space="preserve">Analista </w:t>
+        <w:t>Gerente</w:t>
+      </w:r>
+      <w:r>
+        <w:t xml:space="preserve"> </w:t>
       </w:r>
       <w:r>
         <w:rPr>
@@ -991,6 +997,53 @@
         <w:jc w:val="both"/>
       </w:pPr>
       <w:r>
+        <w:t>Processo: Receber Recibo</w:t>
+      </w:r>
+    </w:p>
+    <w:p>
+      <w:pPr>
+        <w:jc w:val="both"/>
+      </w:pPr>
+      <w:r>
+        <w:t>Evento: Cliente envia o recibo de pagamento</w:t>
+      </w:r>
+    </w:p>
+    <w:p>
+      <w:pPr>
+        <w:pStyle w:val="PargrafodaLista"/>
+        <w:numPr>
+          <w:ilvl w:val="0"/>
+          <w:numId w:val="11"/>
+        </w:numPr>
+        <w:jc w:val="both"/>
+      </w:pPr>
+      <w:r>
+        <w:t>Gerente</w:t>
+      </w:r>
+    </w:p>
+    <w:p>
+      <w:pPr>
+        <w:pStyle w:val="PargrafodaLista"/>
+        <w:numPr>
+          <w:ilvl w:val="0"/>
+          <w:numId w:val="25"/>
+        </w:numPr>
+        <w:jc w:val="both"/>
+      </w:pPr>
+      <w:r>
+        <w:t>Gerente recebe recibo de pagamento do cliente</w:t>
+      </w:r>
+    </w:p>
+    <w:p>
+      <w:pPr>
+        <w:jc w:val="both"/>
+      </w:pPr>
+    </w:p>
+    <w:p>
+      <w:pPr>
+        <w:jc w:val="both"/>
+      </w:pPr>
+      <w:r>
         <w:t xml:space="preserve">Processo: </w:t>
       </w:r>
       <w:r>
@@ -1013,53 +1066,26 @@
         <w:pStyle w:val="PargrafodaLista"/>
         <w:numPr>
           <w:ilvl w:val="0"/>
+          <w:numId w:val="11"/>
+        </w:numPr>
+        <w:jc w:val="both"/>
+      </w:pPr>
+      <w:r>
+        <w:t>Gerente</w:t>
+      </w:r>
+    </w:p>
+    <w:p>
+      <w:pPr>
+        <w:pStyle w:val="PargrafodaLista"/>
+        <w:numPr>
+          <w:ilvl w:val="0"/>
           <w:numId w:val="19"/>
         </w:numPr>
         <w:jc w:val="both"/>
       </w:pPr>
       <w:r>
-        <w:t xml:space="preserve">Solicita </w:t>
-      </w:r>
-      <w:r>
-        <w:t>e</w:t>
-      </w:r>
-      <w:r>
-        <w:t xml:space="preserve">storno para o cliente. </w:t>
-      </w:r>
-    </w:p>
-    <w:p>
-      <w:pPr>
-        <w:pStyle w:val="PargrafodaLista"/>
-        <w:jc w:val="both"/>
-      </w:pPr>
-      <w:r>
-        <w:t>a. Acompanha o andamento da solicitação.</w:t>
-      </w:r>
-    </w:p>
-    <w:p>
-      <w:pPr>
-        <w:jc w:val="both"/>
-      </w:pPr>
-    </w:p>
-    <w:p>
-      <w:pPr>
-        <w:jc w:val="both"/>
-      </w:pPr>
-    </w:p>
-    <w:p>
-      <w:pPr>
-        <w:jc w:val="both"/>
-      </w:pPr>
-    </w:p>
-    <w:p>
-      <w:pPr>
-        <w:jc w:val="both"/>
-      </w:pPr>
-    </w:p>
-    <w:p>
-      <w:pPr>
-        <w:jc w:val="both"/>
-      </w:pPr>
+        <w:t>Após recebimento do recibo, gerente realiza estorno junto ao cliente.</w:t>
+      </w:r>
     </w:p>
     <w:p>
       <w:pPr>
@@ -1094,7 +1120,7 @@
         <w:jc w:val="both"/>
       </w:pPr>
       <w:r>
-        <w:t>Analista</w:t>
+        <w:t>Gerente</w:t>
       </w:r>
     </w:p>
     <w:p>
@@ -1107,7 +1133,10 @@
         <w:jc w:val="both"/>
       </w:pPr>
       <w:r>
-        <w:t>Analista elabora pesquisa de satisfação</w:t>
+        <w:t>Gerente</w:t>
+      </w:r>
+      <w:r>
+        <w:t xml:space="preserve"> elabora pesquisa de satisfação</w:t>
       </w:r>
     </w:p>
     <w:p>
@@ -1120,7 +1149,24 @@
         <w:jc w:val="both"/>
       </w:pPr>
       <w:r>
-        <w:t>Efetua o disparo da pesquisa aos clientes que participaram da excursão.</w:t>
+        <w:t xml:space="preserve">Efetua o disparo da pesquisa aos clientes que participaram da </w:t>
+      </w:r>
+      <w:r>
+        <w:rPr>
+          <w:b/>
+          <w:bCs/>
+        </w:rPr>
+        <w:t>E</w:t>
+      </w:r>
+      <w:r>
+        <w:rPr>
+          <w:b/>
+          <w:bCs/>
+        </w:rPr>
+        <w:t>xcursão</w:t>
+      </w:r>
+      <w:r>
+        <w:t>.</w:t>
       </w:r>
     </w:p>
     <w:p>
@@ -1133,11 +1179,31 @@
         <w:jc w:val="both"/>
       </w:pPr>
       <w:r>
-        <w:t>Altera o status da Solicitação da Pesquisa de Satisfação para ENVIADA</w:t>
-      </w:r>
-    </w:p>
-    <w:p>
-      <w:pPr>
+        <w:t xml:space="preserve">Altera o status da </w:t>
+      </w:r>
+      <w:r>
+        <w:t>s</w:t>
+      </w:r>
+      <w:r>
+        <w:t xml:space="preserve">olicitação da </w:t>
+      </w:r>
+      <w:r>
+        <w:t>p</w:t>
+      </w:r>
+      <w:r>
+        <w:t xml:space="preserve">esquisa de </w:t>
+      </w:r>
+      <w:r>
+        <w:t>s</w:t>
+      </w:r>
+      <w:r>
+        <w:t>atisfação para ENVIADA</w:t>
+      </w:r>
+    </w:p>
+    <w:p>
+      <w:pPr>
+        <w:pStyle w:val="PargrafodaLista"/>
+        <w:ind w:left="1080"/>
         <w:jc w:val="both"/>
       </w:pPr>
     </w:p>
@@ -1186,26 +1252,96 @@
         <w:jc w:val="both"/>
       </w:pPr>
       <w:r>
-        <w:t>Recebe Feedback do cliente através da pesquisa de satisfação.</w:t>
-      </w:r>
-    </w:p>
-    <w:p>
-      <w:pPr>
-        <w:pStyle w:val="PargrafodaLista"/>
-        <w:numPr>
-          <w:ilvl w:val="0"/>
-          <w:numId w:val="22"/>
-        </w:numPr>
-        <w:jc w:val="both"/>
-      </w:pPr>
-      <w:r>
-        <w:t>Caso o feedback seja negativo gerente elabora plano de ação de melhoria.</w:t>
-      </w:r>
-    </w:p>
-    <w:p>
-      <w:pPr>
-        <w:jc w:val="both"/>
-      </w:pPr>
+        <w:t xml:space="preserve">Recebe </w:t>
+      </w:r>
+      <w:r>
+        <w:rPr>
+          <w:b/>
+          <w:bCs/>
+        </w:rPr>
+        <w:t xml:space="preserve">Feedback do </w:t>
+      </w:r>
+      <w:r>
+        <w:rPr>
+          <w:b/>
+          <w:bCs/>
+        </w:rPr>
+        <w:t>C</w:t>
+      </w:r>
+      <w:r>
+        <w:rPr>
+          <w:b/>
+          <w:bCs/>
+        </w:rPr>
+        <w:t>liente</w:t>
+      </w:r>
+      <w:r>
+        <w:t xml:space="preserve"> através da pesquisa de satisfação.</w:t>
+      </w:r>
+    </w:p>
+    <w:p>
+      <w:pPr>
+        <w:pStyle w:val="PargrafodaLista"/>
+        <w:jc w:val="both"/>
+      </w:pPr>
+    </w:p>
+    <w:p>
+      <w:pPr>
+        <w:jc w:val="both"/>
+      </w:pPr>
+      <w:r>
+        <w:t>Processo: Analisar Feedback</w:t>
+      </w:r>
+    </w:p>
+    <w:p>
+      <w:pPr>
+        <w:jc w:val="both"/>
+      </w:pPr>
+      <w:r>
+        <w:t>Evento: Gerente solicita sugestão</w:t>
+      </w:r>
+    </w:p>
+    <w:p>
+      <w:pPr>
+        <w:pStyle w:val="PargrafodaLista"/>
+        <w:numPr>
+          <w:ilvl w:val="0"/>
+          <w:numId w:val="20"/>
+        </w:numPr>
+        <w:jc w:val="both"/>
+      </w:pPr>
+      <w:r>
+        <w:t>Gerente</w:t>
+      </w:r>
+    </w:p>
+    <w:p>
+      <w:pPr>
+        <w:pStyle w:val="PargrafodaLista"/>
+        <w:numPr>
+          <w:ilvl w:val="0"/>
+          <w:numId w:val="26"/>
+        </w:numPr>
+        <w:jc w:val="both"/>
+      </w:pPr>
+      <w:r>
+        <w:t>Gerente solicita junto ao cliente sugestões de melhoria na excursão</w:t>
+      </w:r>
+    </w:p>
+    <w:p>
+      <w:pPr>
+        <w:pStyle w:val="PargrafodaLista"/>
+        <w:numPr>
+          <w:ilvl w:val="1"/>
+          <w:numId w:val="26"/>
+        </w:numPr>
+        <w:jc w:val="both"/>
+      </w:pPr>
+      <w:r>
+        <w:t>G</w:t>
+      </w:r>
+      <w:r>
+        <w:t>erente elabora plano de ação de melhoria.</w:t>
+      </w:r>
     </w:p>
     <w:p>
       <w:pPr>
@@ -1850,7 +1986,7 @@
   <w:abstractNum w:abstractNumId="7" w15:restartNumberingAfterBreak="0">
     <w:nsid w:val="3ED5233E"/>
     <w:multiLevelType w:val="hybridMultilevel"/>
-    <w:tmpl w:val="DA0ECC2A"/>
+    <w:tmpl w:val="E20ED49E"/>
     <w:lvl w:ilvl="0" w:tplc="0416000F">
       <w:start w:val="1"/>
       <w:numFmt w:val="decimal"/>
@@ -2206,7 +2342,7 @@
   <w:abstractNum w:abstractNumId="11" w15:restartNumberingAfterBreak="0">
     <w:nsid w:val="4E9C0333"/>
     <w:multiLevelType w:val="hybridMultilevel"/>
-    <w:tmpl w:val="746CD4C4"/>
+    <w:tmpl w:val="E6CE17F6"/>
     <w:lvl w:ilvl="0" w:tplc="04160001">
       <w:start w:val="1"/>
       <w:numFmt w:val="bullet"/>
@@ -2219,7 +2355,7 @@
         <w:rFonts w:ascii="Symbol" w:hAnsi="Symbol" w:hint="default"/>
       </w:rPr>
     </w:lvl>
-    <w:lvl w:ilvl="1" w:tplc="04160003" w:tentative="1">
+    <w:lvl w:ilvl="1" w:tplc="04160003">
       <w:start w:val="1"/>
       <w:numFmt w:val="bullet"/>
       <w:lvlText w:val="o"/>
@@ -2521,7 +2657,7 @@
   <w:abstractNum w:abstractNumId="14" w15:restartNumberingAfterBreak="0">
     <w:nsid w:val="53757C60"/>
     <w:multiLevelType w:val="hybridMultilevel"/>
-    <w:tmpl w:val="0136CBFE"/>
+    <w:tmpl w:val="51F6A508"/>
     <w:lvl w:ilvl="0" w:tplc="0416000F">
       <w:start w:val="1"/>
       <w:numFmt w:val="decimal"/>
@@ -2608,6 +2744,95 @@
     </w:lvl>
   </w:abstractNum>
   <w:abstractNum w:abstractNumId="15" w15:restartNumberingAfterBreak="0">
+    <w:nsid w:val="5A1A5834"/>
+    <w:multiLevelType w:val="hybridMultilevel"/>
+    <w:tmpl w:val="E84E8352"/>
+    <w:lvl w:ilvl="0" w:tplc="0416000F">
+      <w:start w:val="1"/>
+      <w:numFmt w:val="decimal"/>
+      <w:lvlText w:val="%1."/>
+      <w:lvlJc w:val="left"/>
+      <w:pPr>
+        <w:ind w:left="720" w:hanging="360"/>
+      </w:pPr>
+      <w:rPr>
+        <w:rFonts w:hint="default"/>
+      </w:rPr>
+    </w:lvl>
+    <w:lvl w:ilvl="1" w:tplc="04160019">
+      <w:start w:val="1"/>
+      <w:numFmt w:val="lowerLetter"/>
+      <w:lvlText w:val="%2."/>
+      <w:lvlJc w:val="left"/>
+      <w:pPr>
+        <w:ind w:left="1440" w:hanging="360"/>
+      </w:pPr>
+    </w:lvl>
+    <w:lvl w:ilvl="2" w:tplc="0416001B" w:tentative="1">
+      <w:start w:val="1"/>
+      <w:numFmt w:val="lowerRoman"/>
+      <w:lvlText w:val="%3."/>
+      <w:lvlJc w:val="right"/>
+      <w:pPr>
+        <w:ind w:left="2160" w:hanging="180"/>
+      </w:pPr>
+    </w:lvl>
+    <w:lvl w:ilvl="3" w:tplc="0416000F" w:tentative="1">
+      <w:start w:val="1"/>
+      <w:numFmt w:val="decimal"/>
+      <w:lvlText w:val="%4."/>
+      <w:lvlJc w:val="left"/>
+      <w:pPr>
+        <w:ind w:left="2880" w:hanging="360"/>
+      </w:pPr>
+    </w:lvl>
+    <w:lvl w:ilvl="4" w:tplc="04160019" w:tentative="1">
+      <w:start w:val="1"/>
+      <w:numFmt w:val="lowerLetter"/>
+      <w:lvlText w:val="%5."/>
+      <w:lvlJc w:val="left"/>
+      <w:pPr>
+        <w:ind w:left="3600" w:hanging="360"/>
+      </w:pPr>
+    </w:lvl>
+    <w:lvl w:ilvl="5" w:tplc="0416001B" w:tentative="1">
+      <w:start w:val="1"/>
+      <w:numFmt w:val="lowerRoman"/>
+      <w:lvlText w:val="%6."/>
+      <w:lvlJc w:val="right"/>
+      <w:pPr>
+        <w:ind w:left="4320" w:hanging="180"/>
+      </w:pPr>
+    </w:lvl>
+    <w:lvl w:ilvl="6" w:tplc="0416000F" w:tentative="1">
+      <w:start w:val="1"/>
+      <w:numFmt w:val="decimal"/>
+      <w:lvlText w:val="%7."/>
+      <w:lvlJc w:val="left"/>
+      <w:pPr>
+        <w:ind w:left="5040" w:hanging="360"/>
+      </w:pPr>
+    </w:lvl>
+    <w:lvl w:ilvl="7" w:tplc="04160019" w:tentative="1">
+      <w:start w:val="1"/>
+      <w:numFmt w:val="lowerLetter"/>
+      <w:lvlText w:val="%8."/>
+      <w:lvlJc w:val="left"/>
+      <w:pPr>
+        <w:ind w:left="5760" w:hanging="360"/>
+      </w:pPr>
+    </w:lvl>
+    <w:lvl w:ilvl="8" w:tplc="0416001B" w:tentative="1">
+      <w:start w:val="1"/>
+      <w:numFmt w:val="lowerRoman"/>
+      <w:lvlText w:val="%9."/>
+      <w:lvlJc w:val="right"/>
+      <w:pPr>
+        <w:ind w:left="6480" w:hanging="180"/>
+      </w:pPr>
+    </w:lvl>
+  </w:abstractNum>
+  <w:abstractNum w:abstractNumId="16" w15:restartNumberingAfterBreak="0">
     <w:nsid w:val="5B4945CB"/>
     <w:multiLevelType w:val="hybridMultilevel"/>
     <w:tmpl w:val="36525416"/>
@@ -2696,7 +2921,7 @@
       </w:pPr>
     </w:lvl>
   </w:abstractNum>
-  <w:abstractNum w:abstractNumId="16" w15:restartNumberingAfterBreak="0">
+  <w:abstractNum w:abstractNumId="17" w15:restartNumberingAfterBreak="0">
     <w:nsid w:val="5D9158DF"/>
     <w:multiLevelType w:val="hybridMultilevel"/>
     <w:tmpl w:val="1F08B716"/>
@@ -2785,7 +3010,7 @@
       </w:pPr>
     </w:lvl>
   </w:abstractNum>
-  <w:abstractNum w:abstractNumId="17" w15:restartNumberingAfterBreak="0">
+  <w:abstractNum w:abstractNumId="18" w15:restartNumberingAfterBreak="0">
     <w:nsid w:val="6A906CC9"/>
     <w:multiLevelType w:val="hybridMultilevel"/>
     <w:tmpl w:val="7CD0A146"/>
@@ -2874,7 +3099,7 @@
       </w:pPr>
     </w:lvl>
   </w:abstractNum>
-  <w:abstractNum w:abstractNumId="18" w15:restartNumberingAfterBreak="0">
+  <w:abstractNum w:abstractNumId="19" w15:restartNumberingAfterBreak="0">
     <w:nsid w:val="73736017"/>
     <w:multiLevelType w:val="hybridMultilevel"/>
     <w:tmpl w:val="A12CC68A"/>
@@ -2987,7 +3212,185 @@
       </w:rPr>
     </w:lvl>
   </w:abstractNum>
-  <w:abstractNum w:abstractNumId="19" w15:restartNumberingAfterBreak="0">
+  <w:abstractNum w:abstractNumId="20" w15:restartNumberingAfterBreak="0">
+    <w:nsid w:val="784F50F5"/>
+    <w:multiLevelType w:val="hybridMultilevel"/>
+    <w:tmpl w:val="686EC070"/>
+    <w:lvl w:ilvl="0" w:tplc="CAC21E5E">
+      <w:start w:val="1"/>
+      <w:numFmt w:val="decimal"/>
+      <w:lvlText w:val="%1."/>
+      <w:lvlJc w:val="left"/>
+      <w:pPr>
+        <w:ind w:left="1080" w:hanging="360"/>
+      </w:pPr>
+      <w:rPr>
+        <w:rFonts w:hint="default"/>
+      </w:rPr>
+    </w:lvl>
+    <w:lvl w:ilvl="1" w:tplc="04160019" w:tentative="1">
+      <w:start w:val="1"/>
+      <w:numFmt w:val="lowerLetter"/>
+      <w:lvlText w:val="%2."/>
+      <w:lvlJc w:val="left"/>
+      <w:pPr>
+        <w:ind w:left="1800" w:hanging="360"/>
+      </w:pPr>
+    </w:lvl>
+    <w:lvl w:ilvl="2" w:tplc="0416001B" w:tentative="1">
+      <w:start w:val="1"/>
+      <w:numFmt w:val="lowerRoman"/>
+      <w:lvlText w:val="%3."/>
+      <w:lvlJc w:val="right"/>
+      <w:pPr>
+        <w:ind w:left="2520" w:hanging="180"/>
+      </w:pPr>
+    </w:lvl>
+    <w:lvl w:ilvl="3" w:tplc="0416000F" w:tentative="1">
+      <w:start w:val="1"/>
+      <w:numFmt w:val="decimal"/>
+      <w:lvlText w:val="%4."/>
+      <w:lvlJc w:val="left"/>
+      <w:pPr>
+        <w:ind w:left="3240" w:hanging="360"/>
+      </w:pPr>
+    </w:lvl>
+    <w:lvl w:ilvl="4" w:tplc="04160019" w:tentative="1">
+      <w:start w:val="1"/>
+      <w:numFmt w:val="lowerLetter"/>
+      <w:lvlText w:val="%5."/>
+      <w:lvlJc w:val="left"/>
+      <w:pPr>
+        <w:ind w:left="3960" w:hanging="360"/>
+      </w:pPr>
+    </w:lvl>
+    <w:lvl w:ilvl="5" w:tplc="0416001B" w:tentative="1">
+      <w:start w:val="1"/>
+      <w:numFmt w:val="lowerRoman"/>
+      <w:lvlText w:val="%6."/>
+      <w:lvlJc w:val="right"/>
+      <w:pPr>
+        <w:ind w:left="4680" w:hanging="180"/>
+      </w:pPr>
+    </w:lvl>
+    <w:lvl w:ilvl="6" w:tplc="0416000F" w:tentative="1">
+      <w:start w:val="1"/>
+      <w:numFmt w:val="decimal"/>
+      <w:lvlText w:val="%7."/>
+      <w:lvlJc w:val="left"/>
+      <w:pPr>
+        <w:ind w:left="5400" w:hanging="360"/>
+      </w:pPr>
+    </w:lvl>
+    <w:lvl w:ilvl="7" w:tplc="04160019" w:tentative="1">
+      <w:start w:val="1"/>
+      <w:numFmt w:val="lowerLetter"/>
+      <w:lvlText w:val="%8."/>
+      <w:lvlJc w:val="left"/>
+      <w:pPr>
+        <w:ind w:left="6120" w:hanging="360"/>
+      </w:pPr>
+    </w:lvl>
+    <w:lvl w:ilvl="8" w:tplc="0416001B" w:tentative="1">
+      <w:start w:val="1"/>
+      <w:numFmt w:val="lowerRoman"/>
+      <w:lvlText w:val="%9."/>
+      <w:lvlJc w:val="right"/>
+      <w:pPr>
+        <w:ind w:left="6840" w:hanging="180"/>
+      </w:pPr>
+    </w:lvl>
+  </w:abstractNum>
+  <w:abstractNum w:abstractNumId="21" w15:restartNumberingAfterBreak="0">
+    <w:nsid w:val="78941B71"/>
+    <w:multiLevelType w:val="hybridMultilevel"/>
+    <w:tmpl w:val="A36E3A80"/>
+    <w:lvl w:ilvl="0" w:tplc="0416000F">
+      <w:start w:val="1"/>
+      <w:numFmt w:val="decimal"/>
+      <w:lvlText w:val="%1."/>
+      <w:lvlJc w:val="left"/>
+      <w:pPr>
+        <w:ind w:left="720" w:hanging="360"/>
+      </w:pPr>
+      <w:rPr>
+        <w:rFonts w:hint="default"/>
+      </w:rPr>
+    </w:lvl>
+    <w:lvl w:ilvl="1" w:tplc="04160019">
+      <w:start w:val="1"/>
+      <w:numFmt w:val="lowerLetter"/>
+      <w:lvlText w:val="%2."/>
+      <w:lvlJc w:val="left"/>
+      <w:pPr>
+        <w:ind w:left="1440" w:hanging="360"/>
+      </w:pPr>
+    </w:lvl>
+    <w:lvl w:ilvl="2" w:tplc="0416001B" w:tentative="1">
+      <w:start w:val="1"/>
+      <w:numFmt w:val="lowerRoman"/>
+      <w:lvlText w:val="%3."/>
+      <w:lvlJc w:val="right"/>
+      <w:pPr>
+        <w:ind w:left="2160" w:hanging="180"/>
+      </w:pPr>
+    </w:lvl>
+    <w:lvl w:ilvl="3" w:tplc="0416000F" w:tentative="1">
+      <w:start w:val="1"/>
+      <w:numFmt w:val="decimal"/>
+      <w:lvlText w:val="%4."/>
+      <w:lvlJc w:val="left"/>
+      <w:pPr>
+        <w:ind w:left="2880" w:hanging="360"/>
+      </w:pPr>
+    </w:lvl>
+    <w:lvl w:ilvl="4" w:tplc="04160019" w:tentative="1">
+      <w:start w:val="1"/>
+      <w:numFmt w:val="lowerLetter"/>
+      <w:lvlText w:val="%5."/>
+      <w:lvlJc w:val="left"/>
+      <w:pPr>
+        <w:ind w:left="3600" w:hanging="360"/>
+      </w:pPr>
+    </w:lvl>
+    <w:lvl w:ilvl="5" w:tplc="0416001B" w:tentative="1">
+      <w:start w:val="1"/>
+      <w:numFmt w:val="lowerRoman"/>
+      <w:lvlText w:val="%6."/>
+      <w:lvlJc w:val="right"/>
+      <w:pPr>
+        <w:ind w:left="4320" w:hanging="180"/>
+      </w:pPr>
+    </w:lvl>
+    <w:lvl w:ilvl="6" w:tplc="0416000F" w:tentative="1">
+      <w:start w:val="1"/>
+      <w:numFmt w:val="decimal"/>
+      <w:lvlText w:val="%7."/>
+      <w:lvlJc w:val="left"/>
+      <w:pPr>
+        <w:ind w:left="5040" w:hanging="360"/>
+      </w:pPr>
+    </w:lvl>
+    <w:lvl w:ilvl="7" w:tplc="04160019" w:tentative="1">
+      <w:start w:val="1"/>
+      <w:numFmt w:val="lowerLetter"/>
+      <w:lvlText w:val="%8."/>
+      <w:lvlJc w:val="left"/>
+      <w:pPr>
+        <w:ind w:left="5760" w:hanging="360"/>
+      </w:pPr>
+    </w:lvl>
+    <w:lvl w:ilvl="8" w:tplc="0416001B" w:tentative="1">
+      <w:start w:val="1"/>
+      <w:numFmt w:val="lowerRoman"/>
+      <w:lvlText w:val="%9."/>
+      <w:lvlJc w:val="right"/>
+      <w:pPr>
+        <w:ind w:left="6480" w:hanging="180"/>
+      </w:pPr>
+    </w:lvl>
+  </w:abstractNum>
+  <w:abstractNum w:abstractNumId="22" w15:restartNumberingAfterBreak="0">
     <w:nsid w:val="797C5022"/>
     <w:multiLevelType w:val="hybridMultilevel"/>
     <w:tmpl w:val="3272C558"/>
@@ -3076,10 +3479,10 @@
       </w:pPr>
     </w:lvl>
   </w:abstractNum>
-  <w:abstractNum w:abstractNumId="20" w15:restartNumberingAfterBreak="0">
+  <w:abstractNum w:abstractNumId="23" w15:restartNumberingAfterBreak="0">
     <w:nsid w:val="7AA615BD"/>
     <w:multiLevelType w:val="hybridMultilevel"/>
-    <w:tmpl w:val="0060D890"/>
+    <w:tmpl w:val="40AC6DFE"/>
     <w:lvl w:ilvl="0" w:tplc="04160001">
       <w:start w:val="1"/>
       <w:numFmt w:val="bullet"/>
@@ -3189,7 +3592,7 @@
       </w:rPr>
     </w:lvl>
   </w:abstractNum>
-  <w:abstractNum w:abstractNumId="21" w15:restartNumberingAfterBreak="0">
+  <w:abstractNum w:abstractNumId="24" w15:restartNumberingAfterBreak="0">
     <w:nsid w:val="7BF7743D"/>
     <w:multiLevelType w:val="hybridMultilevel"/>
     <w:tmpl w:val="1A30E4C6"/>
@@ -3278,7 +3681,7 @@
       </w:pPr>
     </w:lvl>
   </w:abstractNum>
-  <w:abstractNum w:abstractNumId="22" w15:restartNumberingAfterBreak="0">
+  <w:abstractNum w:abstractNumId="25" w15:restartNumberingAfterBreak="0">
     <w:nsid w:val="7D127AD2"/>
     <w:multiLevelType w:val="hybridMultilevel"/>
     <w:tmpl w:val="B380CDB2"/>
@@ -3377,7 +3780,7 @@
     <w:abstractNumId w:val="8"/>
   </w:num>
   <w:num w:numId="4">
-    <w:abstractNumId w:val="18"/>
+    <w:abstractNumId w:val="19"/>
   </w:num>
   <w:num w:numId="5">
     <w:abstractNumId w:val="3"/>
@@ -3389,10 +3792,10 @@
     <w:abstractNumId w:val="2"/>
   </w:num>
   <w:num w:numId="8">
-    <w:abstractNumId w:val="17"/>
+    <w:abstractNumId w:val="18"/>
   </w:num>
   <w:num w:numId="9">
-    <w:abstractNumId w:val="22"/>
+    <w:abstractNumId w:val="25"/>
   </w:num>
   <w:num w:numId="10">
     <w:abstractNumId w:val="12"/>
@@ -3401,7 +3804,7 @@
     <w:abstractNumId w:val="11"/>
   </w:num>
   <w:num w:numId="12">
-    <w:abstractNumId w:val="16"/>
+    <w:abstractNumId w:val="17"/>
   </w:num>
   <w:num w:numId="13">
     <w:abstractNumId w:val="6"/>
@@ -3419,22 +3822,31 @@
     <w:abstractNumId w:val="7"/>
   </w:num>
   <w:num w:numId="18">
-    <w:abstractNumId w:val="15"/>
+    <w:abstractNumId w:val="16"/>
   </w:num>
   <w:num w:numId="19">
-    <w:abstractNumId w:val="19"/>
+    <w:abstractNumId w:val="22"/>
   </w:num>
   <w:num w:numId="20">
-    <w:abstractNumId w:val="20"/>
+    <w:abstractNumId w:val="23"/>
   </w:num>
   <w:num w:numId="21">
     <w:abstractNumId w:val="10"/>
   </w:num>
   <w:num w:numId="22">
-    <w:abstractNumId w:val="21"/>
+    <w:abstractNumId w:val="24"/>
   </w:num>
   <w:num w:numId="23">
     <w:abstractNumId w:val="13"/>
+  </w:num>
+  <w:num w:numId="24">
+    <w:abstractNumId w:val="20"/>
+  </w:num>
+  <w:num w:numId="25">
+    <w:abstractNumId w:val="15"/>
+  </w:num>
+  <w:num w:numId="26">
+    <w:abstractNumId w:val="21"/>
   </w:num>
   <w:numIdMacAtCleanup w:val="22"/>
 </w:numbering>

</xml_diff>

<commit_message>
Correção artefatos 18 e 19
</commit_message>
<xml_diff>
--- a/18. Descrição dos Processos.docx
+++ b/18. Descrição dos Processos.docx
@@ -1342,15 +1342,7 @@
           <w:sz w:val="24"/>
           <w:szCs w:val="24"/>
         </w:rPr>
-        <w:t xml:space="preserve"> </w:t>
-      </w:r>
-      <w:r>
-        <w:rPr>
-          <w:rFonts w:ascii="Arial" w:hAnsi="Arial" w:cs="Arial"/>
-          <w:sz w:val="24"/>
-          <w:szCs w:val="24"/>
-        </w:rPr>
-        <w:t>como CONCLUÍDO</w:t>
+        <w:t xml:space="preserve"> como CONCLUÍDO</w:t>
       </w:r>
       <w:r>
         <w:rPr>
@@ -2519,7 +2511,31 @@
           <w:sz w:val="24"/>
           <w:szCs w:val="24"/>
         </w:rPr>
-        <w:t xml:space="preserve">Recebe o recibo de pagamento do </w:t>
+        <w:t xml:space="preserve">Recebe </w:t>
+      </w:r>
+      <w:r>
+        <w:rPr>
+          <w:rFonts w:ascii="Arial" w:hAnsi="Arial" w:cs="Arial"/>
+          <w:sz w:val="24"/>
+          <w:szCs w:val="24"/>
+        </w:rPr>
+        <w:t xml:space="preserve">recibo de comprovante de pagamento </w:t>
+      </w:r>
+      <w:r>
+        <w:rPr>
+          <w:rFonts w:ascii="Arial" w:hAnsi="Arial" w:cs="Arial"/>
+          <w:sz w:val="24"/>
+          <w:szCs w:val="24"/>
+        </w:rPr>
+        <w:t>do</w:t>
+      </w:r>
+      <w:r>
+        <w:rPr>
+          <w:rFonts w:ascii="Arial" w:hAnsi="Arial" w:cs="Arial"/>
+          <w:sz w:val="24"/>
+          <w:szCs w:val="24"/>
+        </w:rPr>
+        <w:t xml:space="preserve"> </w:t>
       </w:r>
       <w:r>
         <w:rPr>
@@ -2569,6 +2585,52 @@
           <w:szCs w:val="24"/>
         </w:rPr>
         <w:t xml:space="preserve"> excursão com até 3 dias antes da data de embarque.</w:t>
+      </w:r>
+    </w:p>
+    <w:p>
+      <w:pPr>
+        <w:pStyle w:val="PargrafodaLista"/>
+        <w:numPr>
+          <w:ilvl w:val="0"/>
+          <w:numId w:val="21"/>
+        </w:numPr>
+        <w:jc w:val="both"/>
+        <w:rPr>
+          <w:rFonts w:ascii="Arial" w:hAnsi="Arial" w:cs="Arial"/>
+          <w:sz w:val="24"/>
+          <w:szCs w:val="24"/>
+        </w:rPr>
+      </w:pPr>
+      <w:r>
+        <w:rPr>
+          <w:rFonts w:ascii="Arial" w:hAnsi="Arial" w:cs="Arial"/>
+          <w:sz w:val="24"/>
+          <w:szCs w:val="24"/>
+        </w:rPr>
+        <w:t xml:space="preserve">O gerente realiza estorno de 100% do valor em até dois dias úteis após a solicitação do cancelamento. </w:t>
+      </w:r>
+    </w:p>
+    <w:p>
+      <w:pPr>
+        <w:pStyle w:val="PargrafodaLista"/>
+        <w:numPr>
+          <w:ilvl w:val="0"/>
+          <w:numId w:val="21"/>
+        </w:numPr>
+        <w:jc w:val="both"/>
+        <w:rPr>
+          <w:rFonts w:ascii="Arial" w:hAnsi="Arial" w:cs="Arial"/>
+          <w:sz w:val="24"/>
+          <w:szCs w:val="24"/>
+        </w:rPr>
+      </w:pPr>
+      <w:r>
+        <w:rPr>
+          <w:rFonts w:ascii="Arial" w:hAnsi="Arial" w:cs="Arial"/>
+          <w:sz w:val="24"/>
+          <w:szCs w:val="24"/>
+        </w:rPr>
+        <w:t>Caso a solicitação seja feita fora do prazo será estornado apenas 70% do valor pago.</w:t>
       </w:r>
     </w:p>
     <w:p>

</xml_diff>

<commit_message>
Correção do artefato 18 conforme DFD
</commit_message>
<xml_diff>
--- a/18. Descrição dos Processos.docx
+++ b/18. Descrição dos Processos.docx
@@ -1014,18 +1014,7 @@
           <w:sz w:val="24"/>
           <w:szCs w:val="24"/>
         </w:rPr>
-        <w:t xml:space="preserve">Disponibilizar </w:t>
-      </w:r>
-      <w:proofErr w:type="gramStart"/>
-      <w:r>
-        <w:rPr>
-          <w:rFonts w:ascii="Arial" w:hAnsi="Arial" w:cs="Arial"/>
-          <w:b/>
-          <w:bCs/>
-          <w:sz w:val="24"/>
-          <w:szCs w:val="24"/>
-        </w:rPr>
-        <w:t>Vagas</w:t>
+        <w:t>Disponibilizar Vagas</w:t>
       </w:r>
       <w:r>
         <w:rPr>
@@ -1041,16 +1030,7 @@
           <w:sz w:val="24"/>
           <w:szCs w:val="24"/>
         </w:rPr>
-        <w:t xml:space="preserve"> EM</w:t>
-      </w:r>
-      <w:proofErr w:type="gramEnd"/>
-      <w:r>
-        <w:rPr>
-          <w:rFonts w:ascii="Arial" w:hAnsi="Arial" w:cs="Arial"/>
-          <w:sz w:val="24"/>
-          <w:szCs w:val="24"/>
-        </w:rPr>
-        <w:t xml:space="preserve"> ANDAMENTO.</w:t>
+        <w:t xml:space="preserve"> EM ANDAMENTO.</w:t>
       </w:r>
     </w:p>
     <w:p>
@@ -3206,14 +3186,324 @@
     </w:p>
     <w:p>
       <w:pPr>
+        <w:jc w:val="both"/>
+        <w:rPr>
+          <w:rFonts w:ascii="Arial" w:hAnsi="Arial" w:cs="Arial"/>
+          <w:sz w:val="24"/>
+          <w:szCs w:val="24"/>
+        </w:rPr>
+      </w:pPr>
+    </w:p>
+    <w:p>
+      <w:pPr>
+        <w:jc w:val="both"/>
+        <w:rPr>
+          <w:rFonts w:ascii="Arial" w:hAnsi="Arial" w:cs="Arial"/>
+          <w:sz w:val="24"/>
+          <w:szCs w:val="24"/>
+        </w:rPr>
+      </w:pPr>
+      <w:r>
+        <w:rPr>
+          <w:rFonts w:ascii="Arial" w:hAnsi="Arial" w:cs="Arial"/>
+          <w:sz w:val="24"/>
+          <w:szCs w:val="24"/>
+        </w:rPr>
+        <w:lastRenderedPageBreak/>
+        <w:t>Processo: Disponibilizar Informações pré-excursão</w:t>
+      </w:r>
+    </w:p>
+    <w:p>
+      <w:pPr>
+        <w:jc w:val="both"/>
+        <w:rPr>
+          <w:rFonts w:ascii="Arial" w:hAnsi="Arial" w:cs="Arial"/>
+          <w:sz w:val="24"/>
+          <w:szCs w:val="24"/>
+        </w:rPr>
+      </w:pPr>
+      <w:r>
+        <w:rPr>
+          <w:rFonts w:ascii="Arial" w:hAnsi="Arial" w:cs="Arial"/>
+          <w:sz w:val="24"/>
+          <w:szCs w:val="24"/>
+        </w:rPr>
+        <w:t>Evento: Agente disponibiliza informações pré-excursão</w:t>
+      </w:r>
+    </w:p>
+    <w:p>
+      <w:pPr>
         <w:pStyle w:val="PargrafodaLista"/>
-        <w:jc w:val="both"/>
-        <w:rPr>
-          <w:rFonts w:ascii="Arial" w:hAnsi="Arial" w:cs="Arial"/>
-          <w:sz w:val="24"/>
-          <w:szCs w:val="24"/>
-        </w:rPr>
-      </w:pPr>
+        <w:numPr>
+          <w:ilvl w:val="0"/>
+          <w:numId w:val="20"/>
+        </w:numPr>
+        <w:jc w:val="both"/>
+        <w:rPr>
+          <w:rFonts w:ascii="Arial" w:hAnsi="Arial" w:cs="Arial"/>
+          <w:sz w:val="24"/>
+          <w:szCs w:val="24"/>
+        </w:rPr>
+      </w:pPr>
+      <w:r>
+        <w:rPr>
+          <w:rFonts w:ascii="Arial" w:hAnsi="Arial" w:cs="Arial"/>
+          <w:sz w:val="24"/>
+          <w:szCs w:val="24"/>
+        </w:rPr>
+        <w:t>Agente</w:t>
+      </w:r>
+    </w:p>
+    <w:p>
+      <w:pPr>
+        <w:pStyle w:val="PargrafodaLista"/>
+        <w:numPr>
+          <w:ilvl w:val="0"/>
+          <w:numId w:val="34"/>
+        </w:numPr>
+        <w:jc w:val="both"/>
+        <w:rPr>
+          <w:rFonts w:ascii="Arial" w:hAnsi="Arial" w:cs="Arial"/>
+          <w:sz w:val="24"/>
+          <w:szCs w:val="24"/>
+        </w:rPr>
+      </w:pPr>
+      <w:r>
+        <w:rPr>
+          <w:rFonts w:ascii="Arial" w:hAnsi="Arial" w:cs="Arial"/>
+          <w:sz w:val="24"/>
+          <w:szCs w:val="24"/>
+        </w:rPr>
+        <w:t xml:space="preserve">Agente disponibiliza informações do </w:t>
+      </w:r>
+      <w:r>
+        <w:rPr>
+          <w:rFonts w:ascii="Arial" w:hAnsi="Arial" w:cs="Arial"/>
+          <w:b/>
+          <w:bCs/>
+          <w:sz w:val="24"/>
+          <w:szCs w:val="24"/>
+        </w:rPr>
+        <w:t>Plano de Excursão</w:t>
+      </w:r>
+      <w:r>
+        <w:rPr>
+          <w:rFonts w:ascii="Arial" w:hAnsi="Arial" w:cs="Arial"/>
+          <w:sz w:val="24"/>
+          <w:szCs w:val="24"/>
+        </w:rPr>
+        <w:t xml:space="preserve"> pra </w:t>
+      </w:r>
+      <w:r>
+        <w:rPr>
+          <w:rFonts w:ascii="Arial" w:hAnsi="Arial" w:cs="Arial"/>
+          <w:b/>
+          <w:bCs/>
+          <w:sz w:val="24"/>
+          <w:szCs w:val="24"/>
+        </w:rPr>
+        <w:t>Cliente</w:t>
+      </w:r>
+      <w:r>
+        <w:rPr>
+          <w:rFonts w:ascii="Arial" w:hAnsi="Arial" w:cs="Arial"/>
+          <w:sz w:val="24"/>
+          <w:szCs w:val="24"/>
+        </w:rPr>
+        <w:t>.</w:t>
+      </w:r>
+    </w:p>
+    <w:p>
+      <w:pPr>
+        <w:jc w:val="both"/>
+        <w:rPr>
+          <w:rFonts w:ascii="Arial" w:hAnsi="Arial" w:cs="Arial"/>
+          <w:sz w:val="24"/>
+          <w:szCs w:val="24"/>
+        </w:rPr>
+      </w:pPr>
+    </w:p>
+    <w:p>
+      <w:pPr>
+        <w:jc w:val="both"/>
+        <w:rPr>
+          <w:rFonts w:ascii="Arial" w:hAnsi="Arial" w:cs="Arial"/>
+          <w:sz w:val="24"/>
+          <w:szCs w:val="24"/>
+        </w:rPr>
+      </w:pPr>
+      <w:r>
+        <w:rPr>
+          <w:rFonts w:ascii="Arial" w:hAnsi="Arial" w:cs="Arial"/>
+          <w:sz w:val="24"/>
+          <w:szCs w:val="24"/>
+        </w:rPr>
+        <w:t xml:space="preserve">Processo: Disponibilizar Informações </w:t>
+      </w:r>
+      <w:r>
+        <w:rPr>
+          <w:rFonts w:ascii="Arial" w:hAnsi="Arial" w:cs="Arial"/>
+          <w:sz w:val="24"/>
+          <w:szCs w:val="24"/>
+        </w:rPr>
+        <w:t xml:space="preserve">durante </w:t>
+      </w:r>
+      <w:r>
+        <w:rPr>
+          <w:rFonts w:ascii="Arial" w:hAnsi="Arial" w:cs="Arial"/>
+          <w:sz w:val="24"/>
+          <w:szCs w:val="24"/>
+        </w:rPr>
+        <w:t>excursão</w:t>
+      </w:r>
+    </w:p>
+    <w:p>
+      <w:pPr>
+        <w:jc w:val="both"/>
+        <w:rPr>
+          <w:rFonts w:ascii="Arial" w:hAnsi="Arial" w:cs="Arial"/>
+          <w:sz w:val="24"/>
+          <w:szCs w:val="24"/>
+        </w:rPr>
+      </w:pPr>
+      <w:r>
+        <w:rPr>
+          <w:rFonts w:ascii="Arial" w:hAnsi="Arial" w:cs="Arial"/>
+          <w:sz w:val="24"/>
+          <w:szCs w:val="24"/>
+        </w:rPr>
+        <w:t>Evento: Agente disponibiliza informações durante excursão</w:t>
+      </w:r>
+    </w:p>
+    <w:p>
+      <w:pPr>
+        <w:pStyle w:val="PargrafodaLista"/>
+        <w:numPr>
+          <w:ilvl w:val="0"/>
+          <w:numId w:val="20"/>
+        </w:numPr>
+        <w:jc w:val="both"/>
+        <w:rPr>
+          <w:rFonts w:ascii="Arial" w:hAnsi="Arial" w:cs="Arial"/>
+          <w:sz w:val="24"/>
+          <w:szCs w:val="24"/>
+        </w:rPr>
+      </w:pPr>
+      <w:r>
+        <w:rPr>
+          <w:rFonts w:ascii="Arial" w:hAnsi="Arial" w:cs="Arial"/>
+          <w:sz w:val="24"/>
+          <w:szCs w:val="24"/>
+        </w:rPr>
+        <w:t>Agente</w:t>
+      </w:r>
+    </w:p>
+    <w:p>
+      <w:pPr>
+        <w:pStyle w:val="PargrafodaLista"/>
+        <w:numPr>
+          <w:ilvl w:val="0"/>
+          <w:numId w:val="35"/>
+        </w:numPr>
+        <w:jc w:val="both"/>
+        <w:rPr>
+          <w:rFonts w:ascii="Arial" w:hAnsi="Arial" w:cs="Arial"/>
+          <w:sz w:val="24"/>
+          <w:szCs w:val="24"/>
+        </w:rPr>
+      </w:pPr>
+      <w:r>
+        <w:rPr>
+          <w:rFonts w:ascii="Arial" w:hAnsi="Arial" w:cs="Arial"/>
+          <w:sz w:val="24"/>
+          <w:szCs w:val="24"/>
+        </w:rPr>
+        <w:t>Agente disponibili</w:t>
+      </w:r>
+      <w:r>
+        <w:rPr>
+          <w:rFonts w:ascii="Arial" w:hAnsi="Arial" w:cs="Arial"/>
+          <w:sz w:val="24"/>
+          <w:szCs w:val="24"/>
+        </w:rPr>
+        <w:t xml:space="preserve">za </w:t>
+      </w:r>
+      <w:r>
+        <w:rPr>
+          <w:rFonts w:ascii="Arial" w:hAnsi="Arial" w:cs="Arial"/>
+          <w:sz w:val="24"/>
+          <w:szCs w:val="24"/>
+        </w:rPr>
+        <w:t>informações solicitadas</w:t>
+      </w:r>
+      <w:r>
+        <w:rPr>
+          <w:rFonts w:ascii="Arial" w:hAnsi="Arial" w:cs="Arial"/>
+          <w:sz w:val="24"/>
+          <w:szCs w:val="24"/>
+        </w:rPr>
+        <w:t xml:space="preserve"> do</w:t>
+      </w:r>
+      <w:r>
+        <w:rPr>
+          <w:rFonts w:ascii="Arial" w:hAnsi="Arial" w:cs="Arial"/>
+          <w:sz w:val="24"/>
+          <w:szCs w:val="24"/>
+        </w:rPr>
+        <w:t xml:space="preserve"> </w:t>
+      </w:r>
+      <w:r>
+        <w:rPr>
+          <w:rFonts w:ascii="Arial" w:hAnsi="Arial" w:cs="Arial"/>
+          <w:b/>
+          <w:bCs/>
+          <w:sz w:val="24"/>
+          <w:szCs w:val="24"/>
+        </w:rPr>
+        <w:t>Plano de Excursão</w:t>
+      </w:r>
+      <w:r>
+        <w:rPr>
+          <w:rFonts w:ascii="Arial" w:hAnsi="Arial" w:cs="Arial"/>
+          <w:sz w:val="24"/>
+          <w:szCs w:val="24"/>
+        </w:rPr>
+        <w:t xml:space="preserve"> pra </w:t>
+      </w:r>
+      <w:r>
+        <w:rPr>
+          <w:rFonts w:ascii="Arial" w:hAnsi="Arial" w:cs="Arial"/>
+          <w:b/>
+          <w:bCs/>
+          <w:sz w:val="24"/>
+          <w:szCs w:val="24"/>
+        </w:rPr>
+        <w:t>Cliente</w:t>
+      </w:r>
+      <w:r>
+        <w:rPr>
+          <w:rFonts w:ascii="Arial" w:hAnsi="Arial" w:cs="Arial"/>
+          <w:sz w:val="24"/>
+          <w:szCs w:val="24"/>
+        </w:rPr>
+        <w:t xml:space="preserve"> </w:t>
+      </w:r>
+      <w:r>
+        <w:rPr>
+          <w:rFonts w:ascii="Arial" w:hAnsi="Arial" w:cs="Arial"/>
+          <w:sz w:val="24"/>
+          <w:szCs w:val="24"/>
+        </w:rPr>
+        <w:t>d</w:t>
+      </w:r>
+      <w:r>
+        <w:rPr>
+          <w:rFonts w:ascii="Arial" w:hAnsi="Arial" w:cs="Arial"/>
+          <w:sz w:val="24"/>
+          <w:szCs w:val="24"/>
+        </w:rPr>
+        <w:t>urante a viagem.</w:t>
+      </w:r>
     </w:p>
     <w:p>
       <w:pPr>
@@ -3677,6 +3967,95 @@
     </w:lvl>
   </w:abstractNum>
   <w:abstractNum w:abstractNumId="5" w15:restartNumberingAfterBreak="0">
+    <w:nsid w:val="2AF407AE"/>
+    <w:multiLevelType w:val="hybridMultilevel"/>
+    <w:tmpl w:val="46C45B1E"/>
+    <w:lvl w:ilvl="0" w:tplc="0416000F">
+      <w:start w:val="1"/>
+      <w:numFmt w:val="decimal"/>
+      <w:lvlText w:val="%1."/>
+      <w:lvlJc w:val="left"/>
+      <w:pPr>
+        <w:ind w:left="720" w:hanging="360"/>
+      </w:pPr>
+      <w:rPr>
+        <w:rFonts w:hint="default"/>
+      </w:rPr>
+    </w:lvl>
+    <w:lvl w:ilvl="1" w:tplc="04160019" w:tentative="1">
+      <w:start w:val="1"/>
+      <w:numFmt w:val="lowerLetter"/>
+      <w:lvlText w:val="%2."/>
+      <w:lvlJc w:val="left"/>
+      <w:pPr>
+        <w:ind w:left="1440" w:hanging="360"/>
+      </w:pPr>
+    </w:lvl>
+    <w:lvl w:ilvl="2" w:tplc="0416001B" w:tentative="1">
+      <w:start w:val="1"/>
+      <w:numFmt w:val="lowerRoman"/>
+      <w:lvlText w:val="%3."/>
+      <w:lvlJc w:val="right"/>
+      <w:pPr>
+        <w:ind w:left="2160" w:hanging="180"/>
+      </w:pPr>
+    </w:lvl>
+    <w:lvl w:ilvl="3" w:tplc="0416000F" w:tentative="1">
+      <w:start w:val="1"/>
+      <w:numFmt w:val="decimal"/>
+      <w:lvlText w:val="%4."/>
+      <w:lvlJc w:val="left"/>
+      <w:pPr>
+        <w:ind w:left="2880" w:hanging="360"/>
+      </w:pPr>
+    </w:lvl>
+    <w:lvl w:ilvl="4" w:tplc="04160019" w:tentative="1">
+      <w:start w:val="1"/>
+      <w:numFmt w:val="lowerLetter"/>
+      <w:lvlText w:val="%5."/>
+      <w:lvlJc w:val="left"/>
+      <w:pPr>
+        <w:ind w:left="3600" w:hanging="360"/>
+      </w:pPr>
+    </w:lvl>
+    <w:lvl w:ilvl="5" w:tplc="0416001B" w:tentative="1">
+      <w:start w:val="1"/>
+      <w:numFmt w:val="lowerRoman"/>
+      <w:lvlText w:val="%6."/>
+      <w:lvlJc w:val="right"/>
+      <w:pPr>
+        <w:ind w:left="4320" w:hanging="180"/>
+      </w:pPr>
+    </w:lvl>
+    <w:lvl w:ilvl="6" w:tplc="0416000F" w:tentative="1">
+      <w:start w:val="1"/>
+      <w:numFmt w:val="decimal"/>
+      <w:lvlText w:val="%7."/>
+      <w:lvlJc w:val="left"/>
+      <w:pPr>
+        <w:ind w:left="5040" w:hanging="360"/>
+      </w:pPr>
+    </w:lvl>
+    <w:lvl w:ilvl="7" w:tplc="04160019" w:tentative="1">
+      <w:start w:val="1"/>
+      <w:numFmt w:val="lowerLetter"/>
+      <w:lvlText w:val="%8."/>
+      <w:lvlJc w:val="left"/>
+      <w:pPr>
+        <w:ind w:left="5760" w:hanging="360"/>
+      </w:pPr>
+    </w:lvl>
+    <w:lvl w:ilvl="8" w:tplc="0416001B" w:tentative="1">
+      <w:start w:val="1"/>
+      <w:numFmt w:val="lowerRoman"/>
+      <w:lvlText w:val="%9."/>
+      <w:lvlJc w:val="right"/>
+      <w:pPr>
+        <w:ind w:left="6480" w:hanging="180"/>
+      </w:pPr>
+    </w:lvl>
+  </w:abstractNum>
+  <w:abstractNum w:abstractNumId="6" w15:restartNumberingAfterBreak="0">
     <w:nsid w:val="2E1C2A51"/>
     <w:multiLevelType w:val="hybridMultilevel"/>
     <w:tmpl w:val="E4B6C760"/>
@@ -3765,7 +4144,7 @@
       </w:pPr>
     </w:lvl>
   </w:abstractNum>
-  <w:abstractNum w:abstractNumId="6" w15:restartNumberingAfterBreak="0">
+  <w:abstractNum w:abstractNumId="7" w15:restartNumberingAfterBreak="0">
     <w:nsid w:val="2F242576"/>
     <w:multiLevelType w:val="hybridMultilevel"/>
     <w:tmpl w:val="497EFAC2"/>
@@ -3854,7 +4233,7 @@
       </w:pPr>
     </w:lvl>
   </w:abstractNum>
-  <w:abstractNum w:abstractNumId="7" w15:restartNumberingAfterBreak="0">
+  <w:abstractNum w:abstractNumId="8" w15:restartNumberingAfterBreak="0">
     <w:nsid w:val="30A158A4"/>
     <w:multiLevelType w:val="hybridMultilevel"/>
     <w:tmpl w:val="8E7003B2"/>
@@ -3943,7 +4322,96 @@
       </w:pPr>
     </w:lvl>
   </w:abstractNum>
-  <w:abstractNum w:abstractNumId="8" w15:restartNumberingAfterBreak="0">
+  <w:abstractNum w:abstractNumId="9" w15:restartNumberingAfterBreak="0">
+    <w:nsid w:val="345B440C"/>
+    <w:multiLevelType w:val="hybridMultilevel"/>
+    <w:tmpl w:val="83FAB792"/>
+    <w:lvl w:ilvl="0" w:tplc="0416000F">
+      <w:start w:val="1"/>
+      <w:numFmt w:val="decimal"/>
+      <w:lvlText w:val="%1."/>
+      <w:lvlJc w:val="left"/>
+      <w:pPr>
+        <w:ind w:left="720" w:hanging="360"/>
+      </w:pPr>
+      <w:rPr>
+        <w:rFonts w:hint="default"/>
+      </w:rPr>
+    </w:lvl>
+    <w:lvl w:ilvl="1" w:tplc="04160019" w:tentative="1">
+      <w:start w:val="1"/>
+      <w:numFmt w:val="lowerLetter"/>
+      <w:lvlText w:val="%2."/>
+      <w:lvlJc w:val="left"/>
+      <w:pPr>
+        <w:ind w:left="1440" w:hanging="360"/>
+      </w:pPr>
+    </w:lvl>
+    <w:lvl w:ilvl="2" w:tplc="0416001B" w:tentative="1">
+      <w:start w:val="1"/>
+      <w:numFmt w:val="lowerRoman"/>
+      <w:lvlText w:val="%3."/>
+      <w:lvlJc w:val="right"/>
+      <w:pPr>
+        <w:ind w:left="2160" w:hanging="180"/>
+      </w:pPr>
+    </w:lvl>
+    <w:lvl w:ilvl="3" w:tplc="0416000F" w:tentative="1">
+      <w:start w:val="1"/>
+      <w:numFmt w:val="decimal"/>
+      <w:lvlText w:val="%4."/>
+      <w:lvlJc w:val="left"/>
+      <w:pPr>
+        <w:ind w:left="2880" w:hanging="360"/>
+      </w:pPr>
+    </w:lvl>
+    <w:lvl w:ilvl="4" w:tplc="04160019" w:tentative="1">
+      <w:start w:val="1"/>
+      <w:numFmt w:val="lowerLetter"/>
+      <w:lvlText w:val="%5."/>
+      <w:lvlJc w:val="left"/>
+      <w:pPr>
+        <w:ind w:left="3600" w:hanging="360"/>
+      </w:pPr>
+    </w:lvl>
+    <w:lvl w:ilvl="5" w:tplc="0416001B" w:tentative="1">
+      <w:start w:val="1"/>
+      <w:numFmt w:val="lowerRoman"/>
+      <w:lvlText w:val="%6."/>
+      <w:lvlJc w:val="right"/>
+      <w:pPr>
+        <w:ind w:left="4320" w:hanging="180"/>
+      </w:pPr>
+    </w:lvl>
+    <w:lvl w:ilvl="6" w:tplc="0416000F" w:tentative="1">
+      <w:start w:val="1"/>
+      <w:numFmt w:val="decimal"/>
+      <w:lvlText w:val="%7."/>
+      <w:lvlJc w:val="left"/>
+      <w:pPr>
+        <w:ind w:left="5040" w:hanging="360"/>
+      </w:pPr>
+    </w:lvl>
+    <w:lvl w:ilvl="7" w:tplc="04160019" w:tentative="1">
+      <w:start w:val="1"/>
+      <w:numFmt w:val="lowerLetter"/>
+      <w:lvlText w:val="%8."/>
+      <w:lvlJc w:val="left"/>
+      <w:pPr>
+        <w:ind w:left="5760" w:hanging="360"/>
+      </w:pPr>
+    </w:lvl>
+    <w:lvl w:ilvl="8" w:tplc="0416001B" w:tentative="1">
+      <w:start w:val="1"/>
+      <w:numFmt w:val="lowerRoman"/>
+      <w:lvlText w:val="%9."/>
+      <w:lvlJc w:val="right"/>
+      <w:pPr>
+        <w:ind w:left="6480" w:hanging="180"/>
+      </w:pPr>
+    </w:lvl>
+  </w:abstractNum>
+  <w:abstractNum w:abstractNumId="10" w15:restartNumberingAfterBreak="0">
     <w:nsid w:val="3ED5233E"/>
     <w:multiLevelType w:val="hybridMultilevel"/>
     <w:tmpl w:val="E20ED49E"/>
@@ -4032,7 +4500,7 @@
       </w:pPr>
     </w:lvl>
   </w:abstractNum>
-  <w:abstractNum w:abstractNumId="9" w15:restartNumberingAfterBreak="0">
+  <w:abstractNum w:abstractNumId="11" w15:restartNumberingAfterBreak="0">
     <w:nsid w:val="453B3C29"/>
     <w:multiLevelType w:val="hybridMultilevel"/>
     <w:tmpl w:val="BB76108C"/>
@@ -4121,7 +4589,7 @@
       </w:pPr>
     </w:lvl>
   </w:abstractNum>
-  <w:abstractNum w:abstractNumId="10" w15:restartNumberingAfterBreak="0">
+  <w:abstractNum w:abstractNumId="12" w15:restartNumberingAfterBreak="0">
     <w:nsid w:val="45C141B3"/>
     <w:multiLevelType w:val="hybridMultilevel"/>
     <w:tmpl w:val="81F40A04"/>
@@ -4210,7 +4678,7 @@
       </w:pPr>
     </w:lvl>
   </w:abstractNum>
-  <w:abstractNum w:abstractNumId="11" w15:restartNumberingAfterBreak="0">
+  <w:abstractNum w:abstractNumId="13" w15:restartNumberingAfterBreak="0">
     <w:nsid w:val="4877536B"/>
     <w:multiLevelType w:val="hybridMultilevel"/>
     <w:tmpl w:val="0136CBFE"/>
@@ -4299,7 +4767,7 @@
       </w:pPr>
     </w:lvl>
   </w:abstractNum>
-  <w:abstractNum w:abstractNumId="12" w15:restartNumberingAfterBreak="0">
+  <w:abstractNum w:abstractNumId="14" w15:restartNumberingAfterBreak="0">
     <w:nsid w:val="4E380642"/>
     <w:multiLevelType w:val="hybridMultilevel"/>
     <w:tmpl w:val="62B08180"/>
@@ -4388,7 +4856,7 @@
       </w:pPr>
     </w:lvl>
   </w:abstractNum>
-  <w:abstractNum w:abstractNumId="13" w15:restartNumberingAfterBreak="0">
+  <w:abstractNum w:abstractNumId="15" w15:restartNumberingAfterBreak="0">
     <w:nsid w:val="4E9C0333"/>
     <w:multiLevelType w:val="hybridMultilevel"/>
     <w:tmpl w:val="B734EB7E"/>
@@ -4501,7 +4969,7 @@
       </w:rPr>
     </w:lvl>
   </w:abstractNum>
-  <w:abstractNum w:abstractNumId="14" w15:restartNumberingAfterBreak="0">
+  <w:abstractNum w:abstractNumId="16" w15:restartNumberingAfterBreak="0">
     <w:nsid w:val="502E3586"/>
     <w:multiLevelType w:val="hybridMultilevel"/>
     <w:tmpl w:val="1E62D78E"/>
@@ -4590,7 +5058,7 @@
       </w:pPr>
     </w:lvl>
   </w:abstractNum>
-  <w:abstractNum w:abstractNumId="15" w15:restartNumberingAfterBreak="0">
+  <w:abstractNum w:abstractNumId="17" w15:restartNumberingAfterBreak="0">
     <w:nsid w:val="50AD3CCC"/>
     <w:multiLevelType w:val="hybridMultilevel"/>
     <w:tmpl w:val="42646A8E"/>
@@ -4703,7 +5171,7 @@
       </w:rPr>
     </w:lvl>
   </w:abstractNum>
-  <w:abstractNum w:abstractNumId="16" w15:restartNumberingAfterBreak="0">
+  <w:abstractNum w:abstractNumId="18" w15:restartNumberingAfterBreak="0">
     <w:nsid w:val="53757C60"/>
     <w:multiLevelType w:val="hybridMultilevel"/>
     <w:tmpl w:val="51F6A508"/>
@@ -4792,7 +5260,96 @@
       </w:pPr>
     </w:lvl>
   </w:abstractNum>
-  <w:abstractNum w:abstractNumId="17" w15:restartNumberingAfterBreak="0">
+  <w:abstractNum w:abstractNumId="19" w15:restartNumberingAfterBreak="0">
+    <w:nsid w:val="540E71AD"/>
+    <w:multiLevelType w:val="hybridMultilevel"/>
+    <w:tmpl w:val="283623C4"/>
+    <w:lvl w:ilvl="0" w:tplc="0416000F">
+      <w:start w:val="1"/>
+      <w:numFmt w:val="decimal"/>
+      <w:lvlText w:val="%1."/>
+      <w:lvlJc w:val="left"/>
+      <w:pPr>
+        <w:ind w:left="720" w:hanging="360"/>
+      </w:pPr>
+      <w:rPr>
+        <w:rFonts w:hint="default"/>
+      </w:rPr>
+    </w:lvl>
+    <w:lvl w:ilvl="1" w:tplc="04160019" w:tentative="1">
+      <w:start w:val="1"/>
+      <w:numFmt w:val="lowerLetter"/>
+      <w:lvlText w:val="%2."/>
+      <w:lvlJc w:val="left"/>
+      <w:pPr>
+        <w:ind w:left="1440" w:hanging="360"/>
+      </w:pPr>
+    </w:lvl>
+    <w:lvl w:ilvl="2" w:tplc="0416001B" w:tentative="1">
+      <w:start w:val="1"/>
+      <w:numFmt w:val="lowerRoman"/>
+      <w:lvlText w:val="%3."/>
+      <w:lvlJc w:val="right"/>
+      <w:pPr>
+        <w:ind w:left="2160" w:hanging="180"/>
+      </w:pPr>
+    </w:lvl>
+    <w:lvl w:ilvl="3" w:tplc="0416000F" w:tentative="1">
+      <w:start w:val="1"/>
+      <w:numFmt w:val="decimal"/>
+      <w:lvlText w:val="%4."/>
+      <w:lvlJc w:val="left"/>
+      <w:pPr>
+        <w:ind w:left="2880" w:hanging="360"/>
+      </w:pPr>
+    </w:lvl>
+    <w:lvl w:ilvl="4" w:tplc="04160019" w:tentative="1">
+      <w:start w:val="1"/>
+      <w:numFmt w:val="lowerLetter"/>
+      <w:lvlText w:val="%5."/>
+      <w:lvlJc w:val="left"/>
+      <w:pPr>
+        <w:ind w:left="3600" w:hanging="360"/>
+      </w:pPr>
+    </w:lvl>
+    <w:lvl w:ilvl="5" w:tplc="0416001B" w:tentative="1">
+      <w:start w:val="1"/>
+      <w:numFmt w:val="lowerRoman"/>
+      <w:lvlText w:val="%6."/>
+      <w:lvlJc w:val="right"/>
+      <w:pPr>
+        <w:ind w:left="4320" w:hanging="180"/>
+      </w:pPr>
+    </w:lvl>
+    <w:lvl w:ilvl="6" w:tplc="0416000F" w:tentative="1">
+      <w:start w:val="1"/>
+      <w:numFmt w:val="decimal"/>
+      <w:lvlText w:val="%7."/>
+      <w:lvlJc w:val="left"/>
+      <w:pPr>
+        <w:ind w:left="5040" w:hanging="360"/>
+      </w:pPr>
+    </w:lvl>
+    <w:lvl w:ilvl="7" w:tplc="04160019" w:tentative="1">
+      <w:start w:val="1"/>
+      <w:numFmt w:val="lowerLetter"/>
+      <w:lvlText w:val="%8."/>
+      <w:lvlJc w:val="left"/>
+      <w:pPr>
+        <w:ind w:left="5760" w:hanging="360"/>
+      </w:pPr>
+    </w:lvl>
+    <w:lvl w:ilvl="8" w:tplc="0416001B" w:tentative="1">
+      <w:start w:val="1"/>
+      <w:numFmt w:val="lowerRoman"/>
+      <w:lvlText w:val="%9."/>
+      <w:lvlJc w:val="right"/>
+      <w:pPr>
+        <w:ind w:left="6480" w:hanging="180"/>
+      </w:pPr>
+    </w:lvl>
+  </w:abstractNum>
+  <w:abstractNum w:abstractNumId="20" w15:restartNumberingAfterBreak="0">
     <w:nsid w:val="5A1A5834"/>
     <w:multiLevelType w:val="hybridMultilevel"/>
     <w:tmpl w:val="E84E8352"/>
@@ -4881,7 +5438,7 @@
       </w:pPr>
     </w:lvl>
   </w:abstractNum>
-  <w:abstractNum w:abstractNumId="18" w15:restartNumberingAfterBreak="0">
+  <w:abstractNum w:abstractNumId="21" w15:restartNumberingAfterBreak="0">
     <w:nsid w:val="5A75753A"/>
     <w:multiLevelType w:val="hybridMultilevel"/>
     <w:tmpl w:val="ED94F8BE"/>
@@ -4970,7 +5527,7 @@
       </w:pPr>
     </w:lvl>
   </w:abstractNum>
-  <w:abstractNum w:abstractNumId="19" w15:restartNumberingAfterBreak="0">
+  <w:abstractNum w:abstractNumId="22" w15:restartNumberingAfterBreak="0">
     <w:nsid w:val="5B4945CB"/>
     <w:multiLevelType w:val="hybridMultilevel"/>
     <w:tmpl w:val="36525416"/>
@@ -5059,7 +5616,7 @@
       </w:pPr>
     </w:lvl>
   </w:abstractNum>
-  <w:abstractNum w:abstractNumId="20" w15:restartNumberingAfterBreak="0">
+  <w:abstractNum w:abstractNumId="23" w15:restartNumberingAfterBreak="0">
     <w:nsid w:val="5D9158DF"/>
     <w:multiLevelType w:val="hybridMultilevel"/>
     <w:tmpl w:val="A7D045BA"/>
@@ -5151,7 +5708,7 @@
       </w:pPr>
     </w:lvl>
   </w:abstractNum>
-  <w:abstractNum w:abstractNumId="21" w15:restartNumberingAfterBreak="0">
+  <w:abstractNum w:abstractNumId="24" w15:restartNumberingAfterBreak="0">
     <w:nsid w:val="638F38D5"/>
     <w:multiLevelType w:val="hybridMultilevel"/>
     <w:tmpl w:val="078AAECE"/>
@@ -5240,7 +5797,7 @@
       </w:pPr>
     </w:lvl>
   </w:abstractNum>
-  <w:abstractNum w:abstractNumId="22" w15:restartNumberingAfterBreak="0">
+  <w:abstractNum w:abstractNumId="25" w15:restartNumberingAfterBreak="0">
     <w:nsid w:val="6A906CC9"/>
     <w:multiLevelType w:val="hybridMultilevel"/>
     <w:tmpl w:val="7CD0A146"/>
@@ -5329,7 +5886,7 @@
       </w:pPr>
     </w:lvl>
   </w:abstractNum>
-  <w:abstractNum w:abstractNumId="23" w15:restartNumberingAfterBreak="0">
+  <w:abstractNum w:abstractNumId="26" w15:restartNumberingAfterBreak="0">
     <w:nsid w:val="73736017"/>
     <w:multiLevelType w:val="hybridMultilevel"/>
     <w:tmpl w:val="A12CC68A"/>
@@ -5442,7 +5999,7 @@
       </w:rPr>
     </w:lvl>
   </w:abstractNum>
-  <w:abstractNum w:abstractNumId="24" w15:restartNumberingAfterBreak="0">
+  <w:abstractNum w:abstractNumId="27" w15:restartNumberingAfterBreak="0">
     <w:nsid w:val="784F50F5"/>
     <w:multiLevelType w:val="hybridMultilevel"/>
     <w:tmpl w:val="686EC070"/>
@@ -5531,11 +6088,11 @@
       </w:pPr>
     </w:lvl>
   </w:abstractNum>
-  <w:abstractNum w:abstractNumId="25" w15:restartNumberingAfterBreak="0">
+  <w:abstractNum w:abstractNumId="28" w15:restartNumberingAfterBreak="0">
     <w:nsid w:val="78941B71"/>
     <w:multiLevelType w:val="hybridMultilevel"/>
-    <w:tmpl w:val="A36E3A80"/>
-    <w:lvl w:ilvl="0" w:tplc="0416000F">
+    <w:tmpl w:val="793E9AF6"/>
+    <w:lvl w:ilvl="0" w:tplc="78D62B7C">
       <w:start w:val="1"/>
       <w:numFmt w:val="decimal"/>
       <w:lvlText w:val="%1."/>
@@ -5544,7 +6101,7 @@
         <w:ind w:left="720" w:hanging="360"/>
       </w:pPr>
       <w:rPr>
-        <w:rFonts w:hint="default"/>
+        <w:rFonts w:ascii="Arial" w:eastAsiaTheme="minorHAnsi" w:hAnsi="Arial" w:cs="Arial"/>
       </w:rPr>
     </w:lvl>
     <w:lvl w:ilvl="1" w:tplc="04160019">
@@ -5620,7 +6177,7 @@
       </w:pPr>
     </w:lvl>
   </w:abstractNum>
-  <w:abstractNum w:abstractNumId="26" w15:restartNumberingAfterBreak="0">
+  <w:abstractNum w:abstractNumId="29" w15:restartNumberingAfterBreak="0">
     <w:nsid w:val="797C5022"/>
     <w:multiLevelType w:val="hybridMultilevel"/>
     <w:tmpl w:val="3272C558"/>
@@ -5709,10 +6266,10 @@
       </w:pPr>
     </w:lvl>
   </w:abstractNum>
-  <w:abstractNum w:abstractNumId="27" w15:restartNumberingAfterBreak="0">
+  <w:abstractNum w:abstractNumId="30" w15:restartNumberingAfterBreak="0">
     <w:nsid w:val="7AA615BD"/>
     <w:multiLevelType w:val="hybridMultilevel"/>
-    <w:tmpl w:val="40AC6DFE"/>
+    <w:tmpl w:val="BC547B7E"/>
     <w:lvl w:ilvl="0" w:tplc="04160001">
       <w:start w:val="1"/>
       <w:numFmt w:val="bullet"/>
@@ -5822,7 +6379,7 @@
       </w:rPr>
     </w:lvl>
   </w:abstractNum>
-  <w:abstractNum w:abstractNumId="28" w15:restartNumberingAfterBreak="0">
+  <w:abstractNum w:abstractNumId="31" w15:restartNumberingAfterBreak="0">
     <w:nsid w:val="7BF7743D"/>
     <w:multiLevelType w:val="hybridMultilevel"/>
     <w:tmpl w:val="1A30E4C6"/>
@@ -5911,7 +6468,7 @@
       </w:pPr>
     </w:lvl>
   </w:abstractNum>
-  <w:abstractNum w:abstractNumId="29" w15:restartNumberingAfterBreak="0">
+  <w:abstractNum w:abstractNumId="32" w15:restartNumberingAfterBreak="0">
     <w:nsid w:val="7C4E073A"/>
     <w:multiLevelType w:val="hybridMultilevel"/>
     <w:tmpl w:val="39C82300"/>
@@ -6000,7 +6557,7 @@
       </w:pPr>
     </w:lvl>
   </w:abstractNum>
-  <w:abstractNum w:abstractNumId="30" w15:restartNumberingAfterBreak="0">
+  <w:abstractNum w:abstractNumId="33" w15:restartNumberingAfterBreak="0">
     <w:nsid w:val="7C8E1704"/>
     <w:multiLevelType w:val="hybridMultilevel"/>
     <w:tmpl w:val="B07AA8AE"/>
@@ -6089,7 +6646,7 @@
       </w:pPr>
     </w:lvl>
   </w:abstractNum>
-  <w:abstractNum w:abstractNumId="31" w15:restartNumberingAfterBreak="0">
+  <w:abstractNum w:abstractNumId="34" w15:restartNumberingAfterBreak="0">
     <w:nsid w:val="7D127AD2"/>
     <w:multiLevelType w:val="hybridMultilevel"/>
     <w:tmpl w:val="B380CDB2"/>
@@ -6179,43 +6736,43 @@
     </w:lvl>
   </w:abstractNum>
   <w:num w:numId="1">
-    <w:abstractNumId w:val="16"/>
+    <w:abstractNumId w:val="18"/>
   </w:num>
   <w:num w:numId="2">
-    <w:abstractNumId w:val="11"/>
+    <w:abstractNumId w:val="13"/>
   </w:num>
   <w:num w:numId="3">
-    <w:abstractNumId w:val="10"/>
+    <w:abstractNumId w:val="12"/>
   </w:num>
   <w:num w:numId="4">
-    <w:abstractNumId w:val="23"/>
+    <w:abstractNumId w:val="26"/>
   </w:num>
   <w:num w:numId="5">
     <w:abstractNumId w:val="4"/>
   </w:num>
   <w:num w:numId="6">
-    <w:abstractNumId w:val="6"/>
+    <w:abstractNumId w:val="7"/>
   </w:num>
   <w:num w:numId="7">
     <w:abstractNumId w:val="3"/>
   </w:num>
   <w:num w:numId="8">
-    <w:abstractNumId w:val="22"/>
+    <w:abstractNumId w:val="25"/>
   </w:num>
   <w:num w:numId="9">
-    <w:abstractNumId w:val="31"/>
+    <w:abstractNumId w:val="34"/>
   </w:num>
   <w:num w:numId="10">
-    <w:abstractNumId w:val="14"/>
+    <w:abstractNumId w:val="16"/>
   </w:num>
   <w:num w:numId="11">
-    <w:abstractNumId w:val="13"/>
+    <w:abstractNumId w:val="15"/>
   </w:num>
   <w:num w:numId="12">
-    <w:abstractNumId w:val="20"/>
+    <w:abstractNumId w:val="23"/>
   </w:num>
   <w:num w:numId="13">
-    <w:abstractNumId w:val="7"/>
+    <w:abstractNumId w:val="8"/>
   </w:num>
   <w:num w:numId="14">
     <w:abstractNumId w:val="1"/>
@@ -6224,55 +6781,64 @@
     <w:abstractNumId w:val="0"/>
   </w:num>
   <w:num w:numId="16">
-    <w:abstractNumId w:val="5"/>
+    <w:abstractNumId w:val="6"/>
   </w:num>
   <w:num w:numId="17">
-    <w:abstractNumId w:val="8"/>
+    <w:abstractNumId w:val="10"/>
   </w:num>
   <w:num w:numId="18">
-    <w:abstractNumId w:val="19"/>
+    <w:abstractNumId w:val="22"/>
   </w:num>
   <w:num w:numId="19">
-    <w:abstractNumId w:val="26"/>
+    <w:abstractNumId w:val="29"/>
   </w:num>
   <w:num w:numId="20">
+    <w:abstractNumId w:val="30"/>
+  </w:num>
+  <w:num w:numId="21">
+    <w:abstractNumId w:val="14"/>
+  </w:num>
+  <w:num w:numId="22">
+    <w:abstractNumId w:val="31"/>
+  </w:num>
+  <w:num w:numId="23">
+    <w:abstractNumId w:val="17"/>
+  </w:num>
+  <w:num w:numId="24">
     <w:abstractNumId w:val="27"/>
   </w:num>
-  <w:num w:numId="21">
-    <w:abstractNumId w:val="12"/>
-  </w:num>
-  <w:num w:numId="22">
-    <w:abstractNumId w:val="28"/>
-  </w:num>
-  <w:num w:numId="23">
-    <w:abstractNumId w:val="15"/>
-  </w:num>
-  <w:num w:numId="24">
-    <w:abstractNumId w:val="24"/>
-  </w:num>
   <w:num w:numId="25">
-    <w:abstractNumId w:val="17"/>
+    <w:abstractNumId w:val="20"/>
   </w:num>
   <w:num w:numId="26">
-    <w:abstractNumId w:val="25"/>
+    <w:abstractNumId w:val="28"/>
   </w:num>
   <w:num w:numId="27">
     <w:abstractNumId w:val="2"/>
   </w:num>
   <w:num w:numId="28">
-    <w:abstractNumId w:val="29"/>
+    <w:abstractNumId w:val="32"/>
   </w:num>
   <w:num w:numId="29">
-    <w:abstractNumId w:val="30"/>
+    <w:abstractNumId w:val="33"/>
   </w:num>
   <w:num w:numId="30">
+    <w:abstractNumId w:val="11"/>
+  </w:num>
+  <w:num w:numId="31">
+    <w:abstractNumId w:val="24"/>
+  </w:num>
+  <w:num w:numId="32">
+    <w:abstractNumId w:val="21"/>
+  </w:num>
+  <w:num w:numId="33">
+    <w:abstractNumId w:val="5"/>
+  </w:num>
+  <w:num w:numId="34">
     <w:abstractNumId w:val="9"/>
   </w:num>
-  <w:num w:numId="31">
-    <w:abstractNumId w:val="21"/>
-  </w:num>
-  <w:num w:numId="32">
-    <w:abstractNumId w:val="18"/>
+  <w:num w:numId="35">
+    <w:abstractNumId w:val="19"/>
   </w:num>
   <w:numIdMacAtCleanup w:val="22"/>
 </w:numbering>

</xml_diff>

<commit_message>
Manutenção artefato 17 e 18
</commit_message>
<xml_diff>
--- a/18. Descrição dos Processos.docx
+++ b/18. Descrição dos Processos.docx
@@ -2641,76 +2641,48 @@
     </w:p>
     <w:p>
       <w:pPr>
-        <w:pStyle w:val="PargrafodaLista"/>
-        <w:jc w:val="both"/>
-        <w:rPr>
-          <w:rFonts w:ascii="Arial" w:hAnsi="Arial" w:cs="Arial"/>
-          <w:sz w:val="24"/>
-          <w:szCs w:val="24"/>
-        </w:rPr>
-      </w:pPr>
-    </w:p>
-    <w:p>
-      <w:pPr>
-        <w:pStyle w:val="PargrafodaLista"/>
-        <w:jc w:val="both"/>
-        <w:rPr>
-          <w:rFonts w:ascii="Arial" w:hAnsi="Arial" w:cs="Arial"/>
-          <w:sz w:val="24"/>
-          <w:szCs w:val="24"/>
-        </w:rPr>
-      </w:pPr>
-    </w:p>
-    <w:p>
-      <w:pPr>
-        <w:jc w:val="both"/>
-        <w:rPr>
-          <w:rFonts w:ascii="Arial" w:hAnsi="Arial" w:cs="Arial"/>
-          <w:sz w:val="24"/>
-          <w:szCs w:val="24"/>
-        </w:rPr>
-      </w:pPr>
-      <w:r>
-        <w:rPr>
-          <w:rFonts w:ascii="Arial" w:hAnsi="Arial" w:cs="Arial"/>
-          <w:sz w:val="24"/>
-          <w:szCs w:val="24"/>
-        </w:rPr>
-        <w:t xml:space="preserve">Processo: </w:t>
-      </w:r>
-      <w:r>
-        <w:rPr>
-          <w:rFonts w:ascii="Arial" w:hAnsi="Arial" w:cs="Arial"/>
-          <w:sz w:val="24"/>
-          <w:szCs w:val="24"/>
-        </w:rPr>
-        <w:t>Solicitar Pesquisa de Satisfação</w:t>
-      </w:r>
-    </w:p>
-    <w:p>
-      <w:pPr>
-        <w:jc w:val="both"/>
-        <w:rPr>
-          <w:rFonts w:ascii="Arial" w:hAnsi="Arial" w:cs="Arial"/>
-          <w:sz w:val="24"/>
-          <w:szCs w:val="24"/>
-        </w:rPr>
-      </w:pPr>
-      <w:r>
-        <w:rPr>
-          <w:rFonts w:ascii="Arial" w:hAnsi="Arial" w:cs="Arial"/>
-          <w:sz w:val="24"/>
-          <w:szCs w:val="24"/>
-        </w:rPr>
-        <w:t xml:space="preserve">Evento: </w:t>
-      </w:r>
-      <w:r>
-        <w:rPr>
-          <w:rFonts w:ascii="Arial" w:hAnsi="Arial" w:cs="Arial"/>
-          <w:sz w:val="24"/>
-          <w:szCs w:val="24"/>
-        </w:rPr>
-        <w:t>Gerente solicita informações para pesquisa de satisfação</w:t>
+        <w:jc w:val="both"/>
+        <w:rPr>
+          <w:rFonts w:ascii="Arial" w:hAnsi="Arial" w:cs="Arial"/>
+          <w:sz w:val="24"/>
+          <w:szCs w:val="24"/>
+        </w:rPr>
+      </w:pPr>
+    </w:p>
+    <w:p>
+      <w:pPr>
+        <w:jc w:val="both"/>
+        <w:rPr>
+          <w:rFonts w:ascii="Arial" w:hAnsi="Arial" w:cs="Arial"/>
+          <w:sz w:val="24"/>
+          <w:szCs w:val="24"/>
+        </w:rPr>
+      </w:pPr>
+      <w:r>
+        <w:rPr>
+          <w:rFonts w:ascii="Arial" w:hAnsi="Arial" w:cs="Arial"/>
+          <w:sz w:val="24"/>
+          <w:szCs w:val="24"/>
+        </w:rPr>
+        <w:t>Processo: Receber solicitação do cliente</w:t>
+      </w:r>
+    </w:p>
+    <w:p>
+      <w:pPr>
+        <w:jc w:val="both"/>
+        <w:rPr>
+          <w:rFonts w:ascii="Arial" w:hAnsi="Arial" w:cs="Arial"/>
+          <w:sz w:val="24"/>
+          <w:szCs w:val="24"/>
+        </w:rPr>
+      </w:pPr>
+      <w:r>
+        <w:rPr>
+          <w:rFonts w:ascii="Arial" w:hAnsi="Arial" w:cs="Arial"/>
+          <w:sz w:val="24"/>
+          <w:szCs w:val="24"/>
+        </w:rPr>
+        <w:t>Evento: Cliente realiza solicitação de acordo com imprevisto</w:t>
       </w:r>
     </w:p>
     <w:p>
@@ -2733,6 +2705,567 @@
           <w:sz w:val="24"/>
           <w:szCs w:val="24"/>
         </w:rPr>
+        <w:t>Atendente</w:t>
+      </w:r>
+    </w:p>
+    <w:p>
+      <w:pPr>
+        <w:pStyle w:val="PargrafodaLista"/>
+        <w:numPr>
+          <w:ilvl w:val="0"/>
+          <w:numId w:val="39"/>
+        </w:numPr>
+        <w:ind w:left="1068"/>
+        <w:jc w:val="both"/>
+        <w:rPr>
+          <w:rFonts w:ascii="Arial" w:hAnsi="Arial" w:cs="Arial"/>
+          <w:sz w:val="24"/>
+          <w:szCs w:val="24"/>
+        </w:rPr>
+      </w:pPr>
+      <w:r>
+        <w:rPr>
+          <w:rFonts w:ascii="Arial" w:hAnsi="Arial" w:cs="Arial"/>
+          <w:sz w:val="24"/>
+          <w:szCs w:val="24"/>
+        </w:rPr>
+        <w:t xml:space="preserve">Atendente atende solicitação do </w:t>
+      </w:r>
+      <w:r>
+        <w:rPr>
+          <w:rFonts w:ascii="Arial" w:hAnsi="Arial" w:cs="Arial"/>
+          <w:b/>
+          <w:bCs/>
+          <w:sz w:val="24"/>
+          <w:szCs w:val="24"/>
+        </w:rPr>
+        <w:t xml:space="preserve">Cliente </w:t>
+      </w:r>
+      <w:r>
+        <w:rPr>
+          <w:rFonts w:ascii="Arial" w:hAnsi="Arial" w:cs="Arial"/>
+          <w:sz w:val="24"/>
+          <w:szCs w:val="24"/>
+        </w:rPr>
+        <w:t xml:space="preserve">de acordo com a situação da </w:t>
+      </w:r>
+      <w:r>
+        <w:rPr>
+          <w:rFonts w:ascii="Arial" w:hAnsi="Arial" w:cs="Arial"/>
+          <w:b/>
+          <w:bCs/>
+          <w:sz w:val="24"/>
+          <w:szCs w:val="24"/>
+        </w:rPr>
+        <w:t>Excursão</w:t>
+      </w:r>
+      <w:r>
+        <w:rPr>
+          <w:rFonts w:ascii="Arial" w:hAnsi="Arial" w:cs="Arial"/>
+          <w:sz w:val="24"/>
+          <w:szCs w:val="24"/>
+        </w:rPr>
+        <w:t xml:space="preserve">. </w:t>
+      </w:r>
+    </w:p>
+    <w:p>
+      <w:pPr>
+        <w:jc w:val="both"/>
+        <w:rPr>
+          <w:rFonts w:ascii="Arial" w:hAnsi="Arial" w:cs="Arial"/>
+          <w:sz w:val="24"/>
+          <w:szCs w:val="24"/>
+        </w:rPr>
+      </w:pPr>
+      <w:r>
+        <w:rPr>
+          <w:rFonts w:ascii="Arial" w:hAnsi="Arial" w:cs="Arial"/>
+          <w:sz w:val="24"/>
+          <w:szCs w:val="24"/>
+        </w:rPr>
+        <w:t xml:space="preserve">Processo: Disponibilizar Informações </w:t>
+      </w:r>
+      <w:proofErr w:type="spellStart"/>
+      <w:r>
+        <w:rPr>
+          <w:rFonts w:ascii="Arial" w:hAnsi="Arial" w:cs="Arial"/>
+          <w:sz w:val="24"/>
+          <w:szCs w:val="24"/>
+        </w:rPr>
+        <w:t>pré</w:t>
+      </w:r>
+      <w:proofErr w:type="spellEnd"/>
+      <w:r>
+        <w:rPr>
+          <w:rFonts w:ascii="Arial" w:hAnsi="Arial" w:cs="Arial"/>
+          <w:sz w:val="24"/>
+          <w:szCs w:val="24"/>
+        </w:rPr>
+        <w:t>-excursão</w:t>
+      </w:r>
+    </w:p>
+    <w:p>
+      <w:pPr>
+        <w:jc w:val="both"/>
+        <w:rPr>
+          <w:rFonts w:ascii="Arial" w:hAnsi="Arial" w:cs="Arial"/>
+          <w:sz w:val="24"/>
+          <w:szCs w:val="24"/>
+        </w:rPr>
+      </w:pPr>
+      <w:r>
+        <w:rPr>
+          <w:rFonts w:ascii="Arial" w:hAnsi="Arial" w:cs="Arial"/>
+          <w:sz w:val="24"/>
+          <w:szCs w:val="24"/>
+        </w:rPr>
+        <w:t xml:space="preserve">Evento: </w:t>
+      </w:r>
+      <w:r>
+        <w:rPr>
+          <w:rFonts w:ascii="Arial" w:hAnsi="Arial" w:cs="Arial"/>
+          <w:sz w:val="24"/>
+          <w:szCs w:val="24"/>
+        </w:rPr>
+        <w:t>Atendente disponibiliza o plano de excursão para o cliente antes da viagem</w:t>
+      </w:r>
+    </w:p>
+    <w:p>
+      <w:pPr>
+        <w:pStyle w:val="PargrafodaLista"/>
+        <w:numPr>
+          <w:ilvl w:val="0"/>
+          <w:numId w:val="34"/>
+        </w:numPr>
+        <w:jc w:val="both"/>
+        <w:rPr>
+          <w:rFonts w:ascii="Arial" w:hAnsi="Arial" w:cs="Arial"/>
+          <w:sz w:val="24"/>
+          <w:szCs w:val="24"/>
+        </w:rPr>
+      </w:pPr>
+      <w:r>
+        <w:rPr>
+          <w:rFonts w:ascii="Arial" w:hAnsi="Arial" w:cs="Arial"/>
+          <w:sz w:val="24"/>
+          <w:szCs w:val="24"/>
+        </w:rPr>
+        <w:t xml:space="preserve">Atendente disponibiliza informações do </w:t>
+      </w:r>
+      <w:r>
+        <w:rPr>
+          <w:rFonts w:ascii="Arial" w:hAnsi="Arial" w:cs="Arial"/>
+          <w:b/>
+          <w:bCs/>
+          <w:sz w:val="24"/>
+          <w:szCs w:val="24"/>
+        </w:rPr>
+        <w:t>Plano de Excursão</w:t>
+      </w:r>
+      <w:r>
+        <w:rPr>
+          <w:rFonts w:ascii="Arial" w:hAnsi="Arial" w:cs="Arial"/>
+          <w:b/>
+          <w:bCs/>
+          <w:sz w:val="24"/>
+          <w:szCs w:val="24"/>
+        </w:rPr>
+        <w:t xml:space="preserve"> </w:t>
+      </w:r>
+      <w:r>
+        <w:rPr>
+          <w:rFonts w:ascii="Arial" w:hAnsi="Arial" w:cs="Arial"/>
+          <w:sz w:val="24"/>
+          <w:szCs w:val="24"/>
+        </w:rPr>
+        <w:t xml:space="preserve">e </w:t>
+      </w:r>
+      <w:r>
+        <w:rPr>
+          <w:rFonts w:ascii="Arial" w:hAnsi="Arial" w:cs="Arial"/>
+          <w:b/>
+          <w:bCs/>
+          <w:sz w:val="24"/>
+          <w:szCs w:val="24"/>
+        </w:rPr>
+        <w:t>Excursão</w:t>
+      </w:r>
+      <w:r>
+        <w:rPr>
+          <w:rFonts w:ascii="Arial" w:hAnsi="Arial" w:cs="Arial"/>
+          <w:sz w:val="24"/>
+          <w:szCs w:val="24"/>
+        </w:rPr>
+        <w:t xml:space="preserve"> para o </w:t>
+      </w:r>
+      <w:r>
+        <w:rPr>
+          <w:rFonts w:ascii="Arial" w:hAnsi="Arial" w:cs="Arial"/>
+          <w:b/>
+          <w:bCs/>
+          <w:sz w:val="24"/>
+          <w:szCs w:val="24"/>
+        </w:rPr>
+        <w:t>Cliente</w:t>
+      </w:r>
+      <w:r>
+        <w:rPr>
+          <w:rFonts w:ascii="Arial" w:hAnsi="Arial" w:cs="Arial"/>
+          <w:sz w:val="24"/>
+          <w:szCs w:val="24"/>
+        </w:rPr>
+        <w:t>.</w:t>
+      </w:r>
+    </w:p>
+    <w:p>
+      <w:pPr>
+        <w:jc w:val="both"/>
+        <w:rPr>
+          <w:rFonts w:ascii="Arial" w:hAnsi="Arial" w:cs="Arial"/>
+          <w:sz w:val="24"/>
+          <w:szCs w:val="24"/>
+        </w:rPr>
+      </w:pPr>
+    </w:p>
+    <w:p>
+      <w:pPr>
+        <w:jc w:val="both"/>
+        <w:rPr>
+          <w:rFonts w:ascii="Arial" w:hAnsi="Arial" w:cs="Arial"/>
+          <w:sz w:val="24"/>
+          <w:szCs w:val="24"/>
+        </w:rPr>
+      </w:pPr>
+      <w:r>
+        <w:rPr>
+          <w:rFonts w:ascii="Arial" w:hAnsi="Arial" w:cs="Arial"/>
+          <w:sz w:val="24"/>
+          <w:szCs w:val="24"/>
+        </w:rPr>
+        <w:t xml:space="preserve">Processo: Disponibilizar Informações </w:t>
+      </w:r>
+      <w:r>
+        <w:rPr>
+          <w:rFonts w:ascii="Arial" w:hAnsi="Arial" w:cs="Arial"/>
+          <w:sz w:val="24"/>
+          <w:szCs w:val="24"/>
+        </w:rPr>
+        <w:t xml:space="preserve">durante </w:t>
+      </w:r>
+      <w:r>
+        <w:rPr>
+          <w:rFonts w:ascii="Arial" w:hAnsi="Arial" w:cs="Arial"/>
+          <w:sz w:val="24"/>
+          <w:szCs w:val="24"/>
+        </w:rPr>
+        <w:t>excursão</w:t>
+      </w:r>
+    </w:p>
+    <w:p>
+      <w:pPr>
+        <w:jc w:val="both"/>
+        <w:rPr>
+          <w:rFonts w:ascii="Arial" w:hAnsi="Arial" w:cs="Arial"/>
+          <w:sz w:val="24"/>
+          <w:szCs w:val="24"/>
+        </w:rPr>
+      </w:pPr>
+      <w:r>
+        <w:rPr>
+          <w:rFonts w:ascii="Arial" w:hAnsi="Arial" w:cs="Arial"/>
+          <w:sz w:val="24"/>
+          <w:szCs w:val="24"/>
+        </w:rPr>
+        <w:t>Evento: A</w:t>
+      </w:r>
+      <w:r>
+        <w:rPr>
+          <w:rFonts w:ascii="Arial" w:hAnsi="Arial" w:cs="Arial"/>
+          <w:sz w:val="24"/>
+          <w:szCs w:val="24"/>
+        </w:rPr>
+        <w:t>tendente</w:t>
+      </w:r>
+      <w:r>
+        <w:rPr>
+          <w:rFonts w:ascii="Arial" w:hAnsi="Arial" w:cs="Arial"/>
+          <w:sz w:val="24"/>
+          <w:szCs w:val="24"/>
+        </w:rPr>
+        <w:t xml:space="preserve"> disponibiliza informações durante excursão</w:t>
+      </w:r>
+    </w:p>
+    <w:p>
+      <w:pPr>
+        <w:pStyle w:val="PargrafodaLista"/>
+        <w:numPr>
+          <w:ilvl w:val="0"/>
+          <w:numId w:val="20"/>
+        </w:numPr>
+        <w:jc w:val="both"/>
+        <w:rPr>
+          <w:rFonts w:ascii="Arial" w:hAnsi="Arial" w:cs="Arial"/>
+          <w:sz w:val="24"/>
+          <w:szCs w:val="24"/>
+        </w:rPr>
+      </w:pPr>
+      <w:r>
+        <w:rPr>
+          <w:rFonts w:ascii="Arial" w:hAnsi="Arial" w:cs="Arial"/>
+          <w:sz w:val="24"/>
+          <w:szCs w:val="24"/>
+        </w:rPr>
+        <w:t>A</w:t>
+      </w:r>
+      <w:r>
+        <w:rPr>
+          <w:rFonts w:ascii="Arial" w:hAnsi="Arial" w:cs="Arial"/>
+          <w:sz w:val="24"/>
+          <w:szCs w:val="24"/>
+        </w:rPr>
+        <w:t>tendente</w:t>
+      </w:r>
+    </w:p>
+    <w:p>
+      <w:pPr>
+        <w:pStyle w:val="PargrafodaLista"/>
+        <w:numPr>
+          <w:ilvl w:val="0"/>
+          <w:numId w:val="35"/>
+        </w:numPr>
+        <w:jc w:val="both"/>
+        <w:rPr>
+          <w:rFonts w:ascii="Arial" w:hAnsi="Arial" w:cs="Arial"/>
+          <w:sz w:val="24"/>
+          <w:szCs w:val="24"/>
+        </w:rPr>
+      </w:pPr>
+      <w:r>
+        <w:rPr>
+          <w:rFonts w:ascii="Arial" w:hAnsi="Arial" w:cs="Arial"/>
+          <w:sz w:val="24"/>
+          <w:szCs w:val="24"/>
+        </w:rPr>
+        <w:t>A</w:t>
+      </w:r>
+      <w:r>
+        <w:rPr>
+          <w:rFonts w:ascii="Arial" w:hAnsi="Arial" w:cs="Arial"/>
+          <w:sz w:val="24"/>
+          <w:szCs w:val="24"/>
+        </w:rPr>
+        <w:t>tendente</w:t>
+      </w:r>
+      <w:r>
+        <w:rPr>
+          <w:rFonts w:ascii="Arial" w:hAnsi="Arial" w:cs="Arial"/>
+          <w:sz w:val="24"/>
+          <w:szCs w:val="24"/>
+        </w:rPr>
+        <w:t xml:space="preserve"> disponibiliza </w:t>
+      </w:r>
+      <w:r>
+        <w:rPr>
+          <w:rFonts w:ascii="Arial" w:hAnsi="Arial" w:cs="Arial"/>
+          <w:sz w:val="24"/>
+          <w:szCs w:val="24"/>
+        </w:rPr>
+        <w:t>informações solicitadas</w:t>
+      </w:r>
+      <w:r>
+        <w:rPr>
+          <w:rFonts w:ascii="Arial" w:hAnsi="Arial" w:cs="Arial"/>
+          <w:sz w:val="24"/>
+          <w:szCs w:val="24"/>
+        </w:rPr>
+        <w:t xml:space="preserve"> do </w:t>
+      </w:r>
+      <w:r>
+        <w:rPr>
+          <w:rFonts w:ascii="Arial" w:hAnsi="Arial" w:cs="Arial"/>
+          <w:b/>
+          <w:bCs/>
+          <w:sz w:val="24"/>
+          <w:szCs w:val="24"/>
+        </w:rPr>
+        <w:t>Plano de Excursão</w:t>
+      </w:r>
+      <w:r>
+        <w:rPr>
+          <w:rFonts w:ascii="Arial" w:hAnsi="Arial" w:cs="Arial"/>
+          <w:b/>
+          <w:bCs/>
+          <w:sz w:val="24"/>
+          <w:szCs w:val="24"/>
+        </w:rPr>
+        <w:t xml:space="preserve"> </w:t>
+      </w:r>
+      <w:r>
+        <w:rPr>
+          <w:rFonts w:ascii="Arial" w:hAnsi="Arial" w:cs="Arial"/>
+          <w:sz w:val="24"/>
+          <w:szCs w:val="24"/>
+        </w:rPr>
+        <w:t xml:space="preserve">e </w:t>
+      </w:r>
+      <w:r>
+        <w:rPr>
+          <w:rFonts w:ascii="Arial" w:hAnsi="Arial" w:cs="Arial"/>
+          <w:b/>
+          <w:bCs/>
+          <w:sz w:val="24"/>
+          <w:szCs w:val="24"/>
+        </w:rPr>
+        <w:t>Excursão</w:t>
+      </w:r>
+      <w:r>
+        <w:rPr>
+          <w:rFonts w:ascii="Arial" w:hAnsi="Arial" w:cs="Arial"/>
+          <w:sz w:val="24"/>
+          <w:szCs w:val="24"/>
+        </w:rPr>
+        <w:t xml:space="preserve"> pra </w:t>
+      </w:r>
+      <w:r>
+        <w:rPr>
+          <w:rFonts w:ascii="Arial" w:hAnsi="Arial" w:cs="Arial"/>
+          <w:b/>
+          <w:bCs/>
+          <w:sz w:val="24"/>
+          <w:szCs w:val="24"/>
+        </w:rPr>
+        <w:t>Cliente</w:t>
+      </w:r>
+      <w:r>
+        <w:rPr>
+          <w:rFonts w:ascii="Arial" w:hAnsi="Arial" w:cs="Arial"/>
+          <w:sz w:val="24"/>
+          <w:szCs w:val="24"/>
+        </w:rPr>
+        <w:t xml:space="preserve"> </w:t>
+      </w:r>
+      <w:r>
+        <w:rPr>
+          <w:rFonts w:ascii="Arial" w:hAnsi="Arial" w:cs="Arial"/>
+          <w:sz w:val="24"/>
+          <w:szCs w:val="24"/>
+        </w:rPr>
+        <w:t>d</w:t>
+      </w:r>
+      <w:r>
+        <w:rPr>
+          <w:rFonts w:ascii="Arial" w:hAnsi="Arial" w:cs="Arial"/>
+          <w:sz w:val="24"/>
+          <w:szCs w:val="24"/>
+        </w:rPr>
+        <w:t>urante a viagem.</w:t>
+      </w:r>
+    </w:p>
+    <w:p>
+      <w:pPr>
+        <w:pStyle w:val="PargrafodaLista"/>
+        <w:jc w:val="both"/>
+        <w:rPr>
+          <w:rFonts w:ascii="Arial" w:hAnsi="Arial" w:cs="Arial"/>
+          <w:sz w:val="24"/>
+          <w:szCs w:val="24"/>
+        </w:rPr>
+      </w:pPr>
+    </w:p>
+    <w:p>
+      <w:pPr>
+        <w:jc w:val="both"/>
+        <w:rPr>
+          <w:rFonts w:ascii="Arial" w:hAnsi="Arial" w:cs="Arial"/>
+          <w:sz w:val="24"/>
+          <w:szCs w:val="24"/>
+        </w:rPr>
+      </w:pPr>
+    </w:p>
+    <w:p>
+      <w:pPr>
+        <w:pStyle w:val="PargrafodaLista"/>
+        <w:jc w:val="both"/>
+        <w:rPr>
+          <w:rFonts w:ascii="Arial" w:hAnsi="Arial" w:cs="Arial"/>
+          <w:sz w:val="24"/>
+          <w:szCs w:val="24"/>
+        </w:rPr>
+      </w:pPr>
+    </w:p>
+    <w:p>
+      <w:pPr>
+        <w:jc w:val="both"/>
+        <w:rPr>
+          <w:rFonts w:ascii="Arial" w:hAnsi="Arial" w:cs="Arial"/>
+          <w:sz w:val="24"/>
+          <w:szCs w:val="24"/>
+        </w:rPr>
+      </w:pPr>
+      <w:r>
+        <w:rPr>
+          <w:rFonts w:ascii="Arial" w:hAnsi="Arial" w:cs="Arial"/>
+          <w:sz w:val="24"/>
+          <w:szCs w:val="24"/>
+        </w:rPr>
+        <w:lastRenderedPageBreak/>
+        <w:t xml:space="preserve">Processo: </w:t>
+      </w:r>
+      <w:r>
+        <w:rPr>
+          <w:rFonts w:ascii="Arial" w:hAnsi="Arial" w:cs="Arial"/>
+          <w:sz w:val="24"/>
+          <w:szCs w:val="24"/>
+        </w:rPr>
+        <w:t>Solicitar Pesquisa de Satisfação</w:t>
+      </w:r>
+    </w:p>
+    <w:p>
+      <w:pPr>
+        <w:jc w:val="both"/>
+        <w:rPr>
+          <w:rFonts w:ascii="Arial" w:hAnsi="Arial" w:cs="Arial"/>
+          <w:sz w:val="24"/>
+          <w:szCs w:val="24"/>
+        </w:rPr>
+      </w:pPr>
+      <w:r>
+        <w:rPr>
+          <w:rFonts w:ascii="Arial" w:hAnsi="Arial" w:cs="Arial"/>
+          <w:sz w:val="24"/>
+          <w:szCs w:val="24"/>
+        </w:rPr>
+        <w:t xml:space="preserve">Evento: </w:t>
+      </w:r>
+      <w:r>
+        <w:rPr>
+          <w:rFonts w:ascii="Arial" w:hAnsi="Arial" w:cs="Arial"/>
+          <w:sz w:val="24"/>
+          <w:szCs w:val="24"/>
+        </w:rPr>
+        <w:t>Gerente solicita informações para pesquisa de satisfação</w:t>
+      </w:r>
+    </w:p>
+    <w:p>
+      <w:pPr>
+        <w:pStyle w:val="PargrafodaLista"/>
+        <w:numPr>
+          <w:ilvl w:val="0"/>
+          <w:numId w:val="20"/>
+        </w:numPr>
+        <w:jc w:val="both"/>
+        <w:rPr>
+          <w:rFonts w:ascii="Arial" w:hAnsi="Arial" w:cs="Arial"/>
+          <w:sz w:val="24"/>
+          <w:szCs w:val="24"/>
+        </w:rPr>
+      </w:pPr>
+      <w:r>
+        <w:rPr>
+          <w:rFonts w:ascii="Arial" w:hAnsi="Arial" w:cs="Arial"/>
+          <w:sz w:val="24"/>
+          <w:szCs w:val="24"/>
+        </w:rPr>
         <w:t>Gerente</w:t>
       </w:r>
     </w:p>
@@ -3219,301 +3752,6 @@
           <w:szCs w:val="24"/>
         </w:rPr>
       </w:pPr>
-    </w:p>
-    <w:p>
-      <w:pPr>
-        <w:jc w:val="both"/>
-        <w:rPr>
-          <w:rFonts w:ascii="Arial" w:hAnsi="Arial" w:cs="Arial"/>
-          <w:sz w:val="24"/>
-          <w:szCs w:val="24"/>
-        </w:rPr>
-      </w:pPr>
-      <w:r>
-        <w:rPr>
-          <w:rFonts w:ascii="Arial" w:hAnsi="Arial" w:cs="Arial"/>
-          <w:sz w:val="24"/>
-          <w:szCs w:val="24"/>
-        </w:rPr>
-        <w:lastRenderedPageBreak/>
-        <w:t>Processo: Disponibilizar Informações pré-excursão</w:t>
-      </w:r>
-    </w:p>
-    <w:p>
-      <w:pPr>
-        <w:jc w:val="both"/>
-        <w:rPr>
-          <w:rFonts w:ascii="Arial" w:hAnsi="Arial" w:cs="Arial"/>
-          <w:sz w:val="24"/>
-          <w:szCs w:val="24"/>
-        </w:rPr>
-      </w:pPr>
-      <w:r>
-        <w:rPr>
-          <w:rFonts w:ascii="Arial" w:hAnsi="Arial" w:cs="Arial"/>
-          <w:sz w:val="24"/>
-          <w:szCs w:val="24"/>
-        </w:rPr>
-        <w:t>Evento: Agente disponibiliza informações pré-excursão</w:t>
-      </w:r>
-    </w:p>
-    <w:p>
-      <w:pPr>
-        <w:pStyle w:val="PargrafodaLista"/>
-        <w:numPr>
-          <w:ilvl w:val="0"/>
-          <w:numId w:val="20"/>
-        </w:numPr>
-        <w:jc w:val="both"/>
-        <w:rPr>
-          <w:rFonts w:ascii="Arial" w:hAnsi="Arial" w:cs="Arial"/>
-          <w:sz w:val="24"/>
-          <w:szCs w:val="24"/>
-        </w:rPr>
-      </w:pPr>
-      <w:r>
-        <w:rPr>
-          <w:rFonts w:ascii="Arial" w:hAnsi="Arial" w:cs="Arial"/>
-          <w:sz w:val="24"/>
-          <w:szCs w:val="24"/>
-        </w:rPr>
-        <w:t>Agente</w:t>
-      </w:r>
-    </w:p>
-    <w:p>
-      <w:pPr>
-        <w:pStyle w:val="PargrafodaLista"/>
-        <w:numPr>
-          <w:ilvl w:val="0"/>
-          <w:numId w:val="34"/>
-        </w:numPr>
-        <w:jc w:val="both"/>
-        <w:rPr>
-          <w:rFonts w:ascii="Arial" w:hAnsi="Arial" w:cs="Arial"/>
-          <w:sz w:val="24"/>
-          <w:szCs w:val="24"/>
-        </w:rPr>
-      </w:pPr>
-      <w:r>
-        <w:rPr>
-          <w:rFonts w:ascii="Arial" w:hAnsi="Arial" w:cs="Arial"/>
-          <w:sz w:val="24"/>
-          <w:szCs w:val="24"/>
-        </w:rPr>
-        <w:t xml:space="preserve">Agente disponibiliza informações do </w:t>
-      </w:r>
-      <w:r>
-        <w:rPr>
-          <w:rFonts w:ascii="Arial" w:hAnsi="Arial" w:cs="Arial"/>
-          <w:b/>
-          <w:bCs/>
-          <w:sz w:val="24"/>
-          <w:szCs w:val="24"/>
-        </w:rPr>
-        <w:t>Plano de Excursão</w:t>
-      </w:r>
-      <w:r>
-        <w:rPr>
-          <w:rFonts w:ascii="Arial" w:hAnsi="Arial" w:cs="Arial"/>
-          <w:sz w:val="24"/>
-          <w:szCs w:val="24"/>
-        </w:rPr>
-        <w:t xml:space="preserve"> pra </w:t>
-      </w:r>
-      <w:r>
-        <w:rPr>
-          <w:rFonts w:ascii="Arial" w:hAnsi="Arial" w:cs="Arial"/>
-          <w:b/>
-          <w:bCs/>
-          <w:sz w:val="24"/>
-          <w:szCs w:val="24"/>
-        </w:rPr>
-        <w:t>Cliente</w:t>
-      </w:r>
-      <w:r>
-        <w:rPr>
-          <w:rFonts w:ascii="Arial" w:hAnsi="Arial" w:cs="Arial"/>
-          <w:sz w:val="24"/>
-          <w:szCs w:val="24"/>
-        </w:rPr>
-        <w:t>.</w:t>
-      </w:r>
-    </w:p>
-    <w:p>
-      <w:pPr>
-        <w:jc w:val="both"/>
-        <w:rPr>
-          <w:rFonts w:ascii="Arial" w:hAnsi="Arial" w:cs="Arial"/>
-          <w:sz w:val="24"/>
-          <w:szCs w:val="24"/>
-        </w:rPr>
-      </w:pPr>
-    </w:p>
-    <w:p>
-      <w:pPr>
-        <w:jc w:val="both"/>
-        <w:rPr>
-          <w:rFonts w:ascii="Arial" w:hAnsi="Arial" w:cs="Arial"/>
-          <w:sz w:val="24"/>
-          <w:szCs w:val="24"/>
-        </w:rPr>
-      </w:pPr>
-      <w:r>
-        <w:rPr>
-          <w:rFonts w:ascii="Arial" w:hAnsi="Arial" w:cs="Arial"/>
-          <w:sz w:val="24"/>
-          <w:szCs w:val="24"/>
-        </w:rPr>
-        <w:t xml:space="preserve">Processo: Disponibilizar Informações </w:t>
-      </w:r>
-      <w:r>
-        <w:rPr>
-          <w:rFonts w:ascii="Arial" w:hAnsi="Arial" w:cs="Arial"/>
-          <w:sz w:val="24"/>
-          <w:szCs w:val="24"/>
-        </w:rPr>
-        <w:t xml:space="preserve">durante </w:t>
-      </w:r>
-      <w:r>
-        <w:rPr>
-          <w:rFonts w:ascii="Arial" w:hAnsi="Arial" w:cs="Arial"/>
-          <w:sz w:val="24"/>
-          <w:szCs w:val="24"/>
-        </w:rPr>
-        <w:t>excursão</w:t>
-      </w:r>
-    </w:p>
-    <w:p>
-      <w:pPr>
-        <w:jc w:val="both"/>
-        <w:rPr>
-          <w:rFonts w:ascii="Arial" w:hAnsi="Arial" w:cs="Arial"/>
-          <w:sz w:val="24"/>
-          <w:szCs w:val="24"/>
-        </w:rPr>
-      </w:pPr>
-      <w:r>
-        <w:rPr>
-          <w:rFonts w:ascii="Arial" w:hAnsi="Arial" w:cs="Arial"/>
-          <w:sz w:val="24"/>
-          <w:szCs w:val="24"/>
-        </w:rPr>
-        <w:t>Evento: Agente disponibiliza informações durante excursão</w:t>
-      </w:r>
-    </w:p>
-    <w:p>
-      <w:pPr>
-        <w:pStyle w:val="PargrafodaLista"/>
-        <w:numPr>
-          <w:ilvl w:val="0"/>
-          <w:numId w:val="20"/>
-        </w:numPr>
-        <w:jc w:val="both"/>
-        <w:rPr>
-          <w:rFonts w:ascii="Arial" w:hAnsi="Arial" w:cs="Arial"/>
-          <w:sz w:val="24"/>
-          <w:szCs w:val="24"/>
-        </w:rPr>
-      </w:pPr>
-      <w:r>
-        <w:rPr>
-          <w:rFonts w:ascii="Arial" w:hAnsi="Arial" w:cs="Arial"/>
-          <w:sz w:val="24"/>
-          <w:szCs w:val="24"/>
-        </w:rPr>
-        <w:t>Agente</w:t>
-      </w:r>
-    </w:p>
-    <w:p>
-      <w:pPr>
-        <w:pStyle w:val="PargrafodaLista"/>
-        <w:numPr>
-          <w:ilvl w:val="0"/>
-          <w:numId w:val="35"/>
-        </w:numPr>
-        <w:jc w:val="both"/>
-        <w:rPr>
-          <w:rFonts w:ascii="Arial" w:hAnsi="Arial" w:cs="Arial"/>
-          <w:sz w:val="24"/>
-          <w:szCs w:val="24"/>
-        </w:rPr>
-      </w:pPr>
-      <w:r>
-        <w:rPr>
-          <w:rFonts w:ascii="Arial" w:hAnsi="Arial" w:cs="Arial"/>
-          <w:sz w:val="24"/>
-          <w:szCs w:val="24"/>
-        </w:rPr>
-        <w:t xml:space="preserve">Agente disponibiliza </w:t>
-      </w:r>
-      <w:r>
-        <w:rPr>
-          <w:rFonts w:ascii="Arial" w:hAnsi="Arial" w:cs="Arial"/>
-          <w:sz w:val="24"/>
-          <w:szCs w:val="24"/>
-        </w:rPr>
-        <w:t>informações solicitadas</w:t>
-      </w:r>
-      <w:r>
-        <w:rPr>
-          <w:rFonts w:ascii="Arial" w:hAnsi="Arial" w:cs="Arial"/>
-          <w:sz w:val="24"/>
-          <w:szCs w:val="24"/>
-        </w:rPr>
-        <w:t xml:space="preserve"> do </w:t>
-      </w:r>
-      <w:r>
-        <w:rPr>
-          <w:rFonts w:ascii="Arial" w:hAnsi="Arial" w:cs="Arial"/>
-          <w:b/>
-          <w:bCs/>
-          <w:sz w:val="24"/>
-          <w:szCs w:val="24"/>
-        </w:rPr>
-        <w:t>Plano de Excursão</w:t>
-      </w:r>
-      <w:r>
-        <w:rPr>
-          <w:rFonts w:ascii="Arial" w:hAnsi="Arial" w:cs="Arial"/>
-          <w:sz w:val="24"/>
-          <w:szCs w:val="24"/>
-        </w:rPr>
-        <w:t xml:space="preserve"> pra </w:t>
-      </w:r>
-      <w:r>
-        <w:rPr>
-          <w:rFonts w:ascii="Arial" w:hAnsi="Arial" w:cs="Arial"/>
-          <w:b/>
-          <w:bCs/>
-          <w:sz w:val="24"/>
-          <w:szCs w:val="24"/>
-        </w:rPr>
-        <w:t>Cliente</w:t>
-      </w:r>
-      <w:r>
-        <w:rPr>
-          <w:rFonts w:ascii="Arial" w:hAnsi="Arial" w:cs="Arial"/>
-          <w:sz w:val="24"/>
-          <w:szCs w:val="24"/>
-        </w:rPr>
-        <w:t xml:space="preserve"> </w:t>
-      </w:r>
-      <w:r>
-        <w:rPr>
-          <w:rFonts w:ascii="Arial" w:hAnsi="Arial" w:cs="Arial"/>
-          <w:sz w:val="24"/>
-          <w:szCs w:val="24"/>
-        </w:rPr>
-        <w:t>d</w:t>
-      </w:r>
-      <w:r>
-        <w:rPr>
-          <w:rFonts w:ascii="Arial" w:hAnsi="Arial" w:cs="Arial"/>
-          <w:sz w:val="24"/>
-          <w:szCs w:val="24"/>
-        </w:rPr>
-        <w:t>urante a viagem.</w:t>
-      </w:r>
     </w:p>
     <w:p>
       <w:pPr>
@@ -3802,6 +4040,92 @@
     </w:lvl>
   </w:abstractNum>
   <w:abstractNum w:abstractNumId="3" w15:restartNumberingAfterBreak="0">
+    <w:nsid w:val="11855E74"/>
+    <w:multiLevelType w:val="hybridMultilevel"/>
+    <w:tmpl w:val="B316DFAA"/>
+    <w:lvl w:ilvl="0" w:tplc="0416000F">
+      <w:start w:val="1"/>
+      <w:numFmt w:val="decimal"/>
+      <w:lvlText w:val="%1."/>
+      <w:lvlJc w:val="left"/>
+      <w:pPr>
+        <w:ind w:left="1080" w:hanging="360"/>
+      </w:pPr>
+    </w:lvl>
+    <w:lvl w:ilvl="1" w:tplc="04160019" w:tentative="1">
+      <w:start w:val="1"/>
+      <w:numFmt w:val="lowerLetter"/>
+      <w:lvlText w:val="%2."/>
+      <w:lvlJc w:val="left"/>
+      <w:pPr>
+        <w:ind w:left="1800" w:hanging="360"/>
+      </w:pPr>
+    </w:lvl>
+    <w:lvl w:ilvl="2" w:tplc="0416001B" w:tentative="1">
+      <w:start w:val="1"/>
+      <w:numFmt w:val="lowerRoman"/>
+      <w:lvlText w:val="%3."/>
+      <w:lvlJc w:val="right"/>
+      <w:pPr>
+        <w:ind w:left="2520" w:hanging="180"/>
+      </w:pPr>
+    </w:lvl>
+    <w:lvl w:ilvl="3" w:tplc="0416000F" w:tentative="1">
+      <w:start w:val="1"/>
+      <w:numFmt w:val="decimal"/>
+      <w:lvlText w:val="%4."/>
+      <w:lvlJc w:val="left"/>
+      <w:pPr>
+        <w:ind w:left="3240" w:hanging="360"/>
+      </w:pPr>
+    </w:lvl>
+    <w:lvl w:ilvl="4" w:tplc="04160019" w:tentative="1">
+      <w:start w:val="1"/>
+      <w:numFmt w:val="lowerLetter"/>
+      <w:lvlText w:val="%5."/>
+      <w:lvlJc w:val="left"/>
+      <w:pPr>
+        <w:ind w:left="3960" w:hanging="360"/>
+      </w:pPr>
+    </w:lvl>
+    <w:lvl w:ilvl="5" w:tplc="0416001B" w:tentative="1">
+      <w:start w:val="1"/>
+      <w:numFmt w:val="lowerRoman"/>
+      <w:lvlText w:val="%6."/>
+      <w:lvlJc w:val="right"/>
+      <w:pPr>
+        <w:ind w:left="4680" w:hanging="180"/>
+      </w:pPr>
+    </w:lvl>
+    <w:lvl w:ilvl="6" w:tplc="0416000F" w:tentative="1">
+      <w:start w:val="1"/>
+      <w:numFmt w:val="decimal"/>
+      <w:lvlText w:val="%7."/>
+      <w:lvlJc w:val="left"/>
+      <w:pPr>
+        <w:ind w:left="5400" w:hanging="360"/>
+      </w:pPr>
+    </w:lvl>
+    <w:lvl w:ilvl="7" w:tplc="04160019" w:tentative="1">
+      <w:start w:val="1"/>
+      <w:numFmt w:val="lowerLetter"/>
+      <w:lvlText w:val="%8."/>
+      <w:lvlJc w:val="left"/>
+      <w:pPr>
+        <w:ind w:left="6120" w:hanging="360"/>
+      </w:pPr>
+    </w:lvl>
+    <w:lvl w:ilvl="8" w:tplc="0416001B" w:tentative="1">
+      <w:start w:val="1"/>
+      <w:numFmt w:val="lowerRoman"/>
+      <w:lvlText w:val="%9."/>
+      <w:lvlJc w:val="right"/>
+      <w:pPr>
+        <w:ind w:left="6840" w:hanging="180"/>
+      </w:pPr>
+    </w:lvl>
+  </w:abstractNum>
+  <w:abstractNum w:abstractNumId="4" w15:restartNumberingAfterBreak="0">
     <w:nsid w:val="123D5389"/>
     <w:multiLevelType w:val="hybridMultilevel"/>
     <w:tmpl w:val="FBB05000"/>
@@ -3887,7 +4211,7 @@
       </w:pPr>
     </w:lvl>
   </w:abstractNum>
-  <w:abstractNum w:abstractNumId="4" w15:restartNumberingAfterBreak="0">
+  <w:abstractNum w:abstractNumId="5" w15:restartNumberingAfterBreak="0">
     <w:nsid w:val="1FC27D96"/>
     <w:multiLevelType w:val="hybridMultilevel"/>
     <w:tmpl w:val="59020CC6"/>
@@ -3976,7 +4300,96 @@
       </w:pPr>
     </w:lvl>
   </w:abstractNum>
-  <w:abstractNum w:abstractNumId="5" w15:restartNumberingAfterBreak="0">
+  <w:abstractNum w:abstractNumId="6" w15:restartNumberingAfterBreak="0">
+    <w:nsid w:val="223B7601"/>
+    <w:multiLevelType w:val="hybridMultilevel"/>
+    <w:tmpl w:val="18165C62"/>
+    <w:lvl w:ilvl="0" w:tplc="88860C1E">
+      <w:start w:val="1"/>
+      <w:numFmt w:val="decimal"/>
+      <w:lvlText w:val="%1."/>
+      <w:lvlJc w:val="left"/>
+      <w:pPr>
+        <w:ind w:left="1080" w:hanging="360"/>
+      </w:pPr>
+      <w:rPr>
+        <w:rFonts w:hint="default"/>
+      </w:rPr>
+    </w:lvl>
+    <w:lvl w:ilvl="1" w:tplc="04160019" w:tentative="1">
+      <w:start w:val="1"/>
+      <w:numFmt w:val="lowerLetter"/>
+      <w:lvlText w:val="%2."/>
+      <w:lvlJc w:val="left"/>
+      <w:pPr>
+        <w:ind w:left="1800" w:hanging="360"/>
+      </w:pPr>
+    </w:lvl>
+    <w:lvl w:ilvl="2" w:tplc="0416001B" w:tentative="1">
+      <w:start w:val="1"/>
+      <w:numFmt w:val="lowerRoman"/>
+      <w:lvlText w:val="%3."/>
+      <w:lvlJc w:val="right"/>
+      <w:pPr>
+        <w:ind w:left="2520" w:hanging="180"/>
+      </w:pPr>
+    </w:lvl>
+    <w:lvl w:ilvl="3" w:tplc="0416000F" w:tentative="1">
+      <w:start w:val="1"/>
+      <w:numFmt w:val="decimal"/>
+      <w:lvlText w:val="%4."/>
+      <w:lvlJc w:val="left"/>
+      <w:pPr>
+        <w:ind w:left="3240" w:hanging="360"/>
+      </w:pPr>
+    </w:lvl>
+    <w:lvl w:ilvl="4" w:tplc="04160019" w:tentative="1">
+      <w:start w:val="1"/>
+      <w:numFmt w:val="lowerLetter"/>
+      <w:lvlText w:val="%5."/>
+      <w:lvlJc w:val="left"/>
+      <w:pPr>
+        <w:ind w:left="3960" w:hanging="360"/>
+      </w:pPr>
+    </w:lvl>
+    <w:lvl w:ilvl="5" w:tplc="0416001B" w:tentative="1">
+      <w:start w:val="1"/>
+      <w:numFmt w:val="lowerRoman"/>
+      <w:lvlText w:val="%6."/>
+      <w:lvlJc w:val="right"/>
+      <w:pPr>
+        <w:ind w:left="4680" w:hanging="180"/>
+      </w:pPr>
+    </w:lvl>
+    <w:lvl w:ilvl="6" w:tplc="0416000F" w:tentative="1">
+      <w:start w:val="1"/>
+      <w:numFmt w:val="decimal"/>
+      <w:lvlText w:val="%7."/>
+      <w:lvlJc w:val="left"/>
+      <w:pPr>
+        <w:ind w:left="5400" w:hanging="360"/>
+      </w:pPr>
+    </w:lvl>
+    <w:lvl w:ilvl="7" w:tplc="04160019" w:tentative="1">
+      <w:start w:val="1"/>
+      <w:numFmt w:val="lowerLetter"/>
+      <w:lvlText w:val="%8."/>
+      <w:lvlJc w:val="left"/>
+      <w:pPr>
+        <w:ind w:left="6120" w:hanging="360"/>
+      </w:pPr>
+    </w:lvl>
+    <w:lvl w:ilvl="8" w:tplc="0416001B" w:tentative="1">
+      <w:start w:val="1"/>
+      <w:numFmt w:val="lowerRoman"/>
+      <w:lvlText w:val="%9."/>
+      <w:lvlJc w:val="right"/>
+      <w:pPr>
+        <w:ind w:left="6840" w:hanging="180"/>
+      </w:pPr>
+    </w:lvl>
+  </w:abstractNum>
+  <w:abstractNum w:abstractNumId="7" w15:restartNumberingAfterBreak="0">
     <w:nsid w:val="2AF407AE"/>
     <w:multiLevelType w:val="hybridMultilevel"/>
     <w:tmpl w:val="46C45B1E"/>
@@ -4065,7 +4478,7 @@
       </w:pPr>
     </w:lvl>
   </w:abstractNum>
-  <w:abstractNum w:abstractNumId="6" w15:restartNumberingAfterBreak="0">
+  <w:abstractNum w:abstractNumId="8" w15:restartNumberingAfterBreak="0">
     <w:nsid w:val="2E1C2A51"/>
     <w:multiLevelType w:val="hybridMultilevel"/>
     <w:tmpl w:val="E4B6C760"/>
@@ -4154,7 +4567,7 @@
       </w:pPr>
     </w:lvl>
   </w:abstractNum>
-  <w:abstractNum w:abstractNumId="7" w15:restartNumberingAfterBreak="0">
+  <w:abstractNum w:abstractNumId="9" w15:restartNumberingAfterBreak="0">
     <w:nsid w:val="2F242576"/>
     <w:multiLevelType w:val="hybridMultilevel"/>
     <w:tmpl w:val="497EFAC2"/>
@@ -4243,7 +4656,7 @@
       </w:pPr>
     </w:lvl>
   </w:abstractNum>
-  <w:abstractNum w:abstractNumId="8" w15:restartNumberingAfterBreak="0">
+  <w:abstractNum w:abstractNumId="10" w15:restartNumberingAfterBreak="0">
     <w:nsid w:val="30A158A4"/>
     <w:multiLevelType w:val="hybridMultilevel"/>
     <w:tmpl w:val="8E7003B2"/>
@@ -4332,7 +4745,7 @@
       </w:pPr>
     </w:lvl>
   </w:abstractNum>
-  <w:abstractNum w:abstractNumId="9" w15:restartNumberingAfterBreak="0">
+  <w:abstractNum w:abstractNumId="11" w15:restartNumberingAfterBreak="0">
     <w:nsid w:val="345B440C"/>
     <w:multiLevelType w:val="hybridMultilevel"/>
     <w:tmpl w:val="83FAB792"/>
@@ -4421,7 +4834,7 @@
       </w:pPr>
     </w:lvl>
   </w:abstractNum>
-  <w:abstractNum w:abstractNumId="10" w15:restartNumberingAfterBreak="0">
+  <w:abstractNum w:abstractNumId="12" w15:restartNumberingAfterBreak="0">
     <w:nsid w:val="3ED5233E"/>
     <w:multiLevelType w:val="hybridMultilevel"/>
     <w:tmpl w:val="E20ED49E"/>
@@ -4510,7 +4923,7 @@
       </w:pPr>
     </w:lvl>
   </w:abstractNum>
-  <w:abstractNum w:abstractNumId="11" w15:restartNumberingAfterBreak="0">
+  <w:abstractNum w:abstractNumId="13" w15:restartNumberingAfterBreak="0">
     <w:nsid w:val="453B3C29"/>
     <w:multiLevelType w:val="hybridMultilevel"/>
     <w:tmpl w:val="BB76108C"/>
@@ -4599,7 +5012,7 @@
       </w:pPr>
     </w:lvl>
   </w:abstractNum>
-  <w:abstractNum w:abstractNumId="12" w15:restartNumberingAfterBreak="0">
+  <w:abstractNum w:abstractNumId="14" w15:restartNumberingAfterBreak="0">
     <w:nsid w:val="45C141B3"/>
     <w:multiLevelType w:val="hybridMultilevel"/>
     <w:tmpl w:val="81F40A04"/>
@@ -4688,7 +5101,7 @@
       </w:pPr>
     </w:lvl>
   </w:abstractNum>
-  <w:abstractNum w:abstractNumId="13" w15:restartNumberingAfterBreak="0">
+  <w:abstractNum w:abstractNumId="15" w15:restartNumberingAfterBreak="0">
     <w:nsid w:val="4877536B"/>
     <w:multiLevelType w:val="hybridMultilevel"/>
     <w:tmpl w:val="0136CBFE"/>
@@ -4777,7 +5190,7 @@
       </w:pPr>
     </w:lvl>
   </w:abstractNum>
-  <w:abstractNum w:abstractNumId="14" w15:restartNumberingAfterBreak="0">
+  <w:abstractNum w:abstractNumId="16" w15:restartNumberingAfterBreak="0">
     <w:nsid w:val="4E380642"/>
     <w:multiLevelType w:val="hybridMultilevel"/>
     <w:tmpl w:val="62B08180"/>
@@ -4866,7 +5279,7 @@
       </w:pPr>
     </w:lvl>
   </w:abstractNum>
-  <w:abstractNum w:abstractNumId="15" w15:restartNumberingAfterBreak="0">
+  <w:abstractNum w:abstractNumId="17" w15:restartNumberingAfterBreak="0">
     <w:nsid w:val="4E9C0333"/>
     <w:multiLevelType w:val="hybridMultilevel"/>
     <w:tmpl w:val="B734EB7E"/>
@@ -4979,7 +5392,7 @@
       </w:rPr>
     </w:lvl>
   </w:abstractNum>
-  <w:abstractNum w:abstractNumId="16" w15:restartNumberingAfterBreak="0">
+  <w:abstractNum w:abstractNumId="18" w15:restartNumberingAfterBreak="0">
     <w:nsid w:val="502E3586"/>
     <w:multiLevelType w:val="hybridMultilevel"/>
     <w:tmpl w:val="1E62D78E"/>
@@ -5068,7 +5481,7 @@
       </w:pPr>
     </w:lvl>
   </w:abstractNum>
-  <w:abstractNum w:abstractNumId="17" w15:restartNumberingAfterBreak="0">
+  <w:abstractNum w:abstractNumId="19" w15:restartNumberingAfterBreak="0">
     <w:nsid w:val="50AD3CCC"/>
     <w:multiLevelType w:val="hybridMultilevel"/>
     <w:tmpl w:val="42646A8E"/>
@@ -5181,10 +5594,10 @@
       </w:rPr>
     </w:lvl>
   </w:abstractNum>
-  <w:abstractNum w:abstractNumId="18" w15:restartNumberingAfterBreak="0">
+  <w:abstractNum w:abstractNumId="20" w15:restartNumberingAfterBreak="0">
     <w:nsid w:val="53757C60"/>
     <w:multiLevelType w:val="hybridMultilevel"/>
-    <w:tmpl w:val="51F6A508"/>
+    <w:tmpl w:val="AFAE2796"/>
     <w:lvl w:ilvl="0" w:tplc="0416000F">
       <w:start w:val="1"/>
       <w:numFmt w:val="decimal"/>
@@ -5270,7 +5683,7 @@
       </w:pPr>
     </w:lvl>
   </w:abstractNum>
-  <w:abstractNum w:abstractNumId="19" w15:restartNumberingAfterBreak="0">
+  <w:abstractNum w:abstractNumId="21" w15:restartNumberingAfterBreak="0">
     <w:nsid w:val="540E71AD"/>
     <w:multiLevelType w:val="hybridMultilevel"/>
     <w:tmpl w:val="283623C4"/>
@@ -5359,7 +5772,7 @@
       </w:pPr>
     </w:lvl>
   </w:abstractNum>
-  <w:abstractNum w:abstractNumId="20" w15:restartNumberingAfterBreak="0">
+  <w:abstractNum w:abstractNumId="22" w15:restartNumberingAfterBreak="0">
     <w:nsid w:val="5A1A5834"/>
     <w:multiLevelType w:val="hybridMultilevel"/>
     <w:tmpl w:val="E84E8352"/>
@@ -5448,7 +5861,7 @@
       </w:pPr>
     </w:lvl>
   </w:abstractNum>
-  <w:abstractNum w:abstractNumId="21" w15:restartNumberingAfterBreak="0">
+  <w:abstractNum w:abstractNumId="23" w15:restartNumberingAfterBreak="0">
     <w:nsid w:val="5A75753A"/>
     <w:multiLevelType w:val="hybridMultilevel"/>
     <w:tmpl w:val="ED94F8BE"/>
@@ -5537,7 +5950,7 @@
       </w:pPr>
     </w:lvl>
   </w:abstractNum>
-  <w:abstractNum w:abstractNumId="22" w15:restartNumberingAfterBreak="0">
+  <w:abstractNum w:abstractNumId="24" w15:restartNumberingAfterBreak="0">
     <w:nsid w:val="5B4945CB"/>
     <w:multiLevelType w:val="hybridMultilevel"/>
     <w:tmpl w:val="36525416"/>
@@ -5626,7 +6039,7 @@
       </w:pPr>
     </w:lvl>
   </w:abstractNum>
-  <w:abstractNum w:abstractNumId="23" w15:restartNumberingAfterBreak="0">
+  <w:abstractNum w:abstractNumId="25" w15:restartNumberingAfterBreak="0">
     <w:nsid w:val="5D9158DF"/>
     <w:multiLevelType w:val="hybridMultilevel"/>
     <w:tmpl w:val="A7D045BA"/>
@@ -5718,7 +6131,96 @@
       </w:pPr>
     </w:lvl>
   </w:abstractNum>
-  <w:abstractNum w:abstractNumId="24" w15:restartNumberingAfterBreak="0">
+  <w:abstractNum w:abstractNumId="26" w15:restartNumberingAfterBreak="0">
+    <w:nsid w:val="5EE36D8D"/>
+    <w:multiLevelType w:val="hybridMultilevel"/>
+    <w:tmpl w:val="54CECCB2"/>
+    <w:lvl w:ilvl="0" w:tplc="0416000F">
+      <w:start w:val="1"/>
+      <w:numFmt w:val="decimal"/>
+      <w:lvlText w:val="%1."/>
+      <w:lvlJc w:val="left"/>
+      <w:pPr>
+        <w:ind w:left="720" w:hanging="360"/>
+      </w:pPr>
+      <w:rPr>
+        <w:rFonts w:hint="default"/>
+      </w:rPr>
+    </w:lvl>
+    <w:lvl w:ilvl="1" w:tplc="04160019" w:tentative="1">
+      <w:start w:val="1"/>
+      <w:numFmt w:val="lowerLetter"/>
+      <w:lvlText w:val="%2."/>
+      <w:lvlJc w:val="left"/>
+      <w:pPr>
+        <w:ind w:left="1440" w:hanging="360"/>
+      </w:pPr>
+    </w:lvl>
+    <w:lvl w:ilvl="2" w:tplc="0416001B" w:tentative="1">
+      <w:start w:val="1"/>
+      <w:numFmt w:val="lowerRoman"/>
+      <w:lvlText w:val="%3."/>
+      <w:lvlJc w:val="right"/>
+      <w:pPr>
+        <w:ind w:left="2160" w:hanging="180"/>
+      </w:pPr>
+    </w:lvl>
+    <w:lvl w:ilvl="3" w:tplc="0416000F" w:tentative="1">
+      <w:start w:val="1"/>
+      <w:numFmt w:val="decimal"/>
+      <w:lvlText w:val="%4."/>
+      <w:lvlJc w:val="left"/>
+      <w:pPr>
+        <w:ind w:left="2880" w:hanging="360"/>
+      </w:pPr>
+    </w:lvl>
+    <w:lvl w:ilvl="4" w:tplc="04160019" w:tentative="1">
+      <w:start w:val="1"/>
+      <w:numFmt w:val="lowerLetter"/>
+      <w:lvlText w:val="%5."/>
+      <w:lvlJc w:val="left"/>
+      <w:pPr>
+        <w:ind w:left="3600" w:hanging="360"/>
+      </w:pPr>
+    </w:lvl>
+    <w:lvl w:ilvl="5" w:tplc="0416001B" w:tentative="1">
+      <w:start w:val="1"/>
+      <w:numFmt w:val="lowerRoman"/>
+      <w:lvlText w:val="%6."/>
+      <w:lvlJc w:val="right"/>
+      <w:pPr>
+        <w:ind w:left="4320" w:hanging="180"/>
+      </w:pPr>
+    </w:lvl>
+    <w:lvl w:ilvl="6" w:tplc="0416000F" w:tentative="1">
+      <w:start w:val="1"/>
+      <w:numFmt w:val="decimal"/>
+      <w:lvlText w:val="%7."/>
+      <w:lvlJc w:val="left"/>
+      <w:pPr>
+        <w:ind w:left="5040" w:hanging="360"/>
+      </w:pPr>
+    </w:lvl>
+    <w:lvl w:ilvl="7" w:tplc="04160019" w:tentative="1">
+      <w:start w:val="1"/>
+      <w:numFmt w:val="lowerLetter"/>
+      <w:lvlText w:val="%8."/>
+      <w:lvlJc w:val="left"/>
+      <w:pPr>
+        <w:ind w:left="5760" w:hanging="360"/>
+      </w:pPr>
+    </w:lvl>
+    <w:lvl w:ilvl="8" w:tplc="0416001B" w:tentative="1">
+      <w:start w:val="1"/>
+      <w:numFmt w:val="lowerRoman"/>
+      <w:lvlText w:val="%9."/>
+      <w:lvlJc w:val="right"/>
+      <w:pPr>
+        <w:ind w:left="6480" w:hanging="180"/>
+      </w:pPr>
+    </w:lvl>
+  </w:abstractNum>
+  <w:abstractNum w:abstractNumId="27" w15:restartNumberingAfterBreak="0">
     <w:nsid w:val="638F38D5"/>
     <w:multiLevelType w:val="hybridMultilevel"/>
     <w:tmpl w:val="078AAECE"/>
@@ -5807,7 +6309,93 @@
       </w:pPr>
     </w:lvl>
   </w:abstractNum>
-  <w:abstractNum w:abstractNumId="25" w15:restartNumberingAfterBreak="0">
+  <w:abstractNum w:abstractNumId="28" w15:restartNumberingAfterBreak="0">
+    <w:nsid w:val="67457CB8"/>
+    <w:multiLevelType w:val="hybridMultilevel"/>
+    <w:tmpl w:val="C77EE394"/>
+    <w:lvl w:ilvl="0" w:tplc="0416000F">
+      <w:start w:val="1"/>
+      <w:numFmt w:val="decimal"/>
+      <w:lvlText w:val="%1."/>
+      <w:lvlJc w:val="left"/>
+      <w:pPr>
+        <w:ind w:left="1080" w:hanging="360"/>
+      </w:pPr>
+    </w:lvl>
+    <w:lvl w:ilvl="1" w:tplc="04160019" w:tentative="1">
+      <w:start w:val="1"/>
+      <w:numFmt w:val="lowerLetter"/>
+      <w:lvlText w:val="%2."/>
+      <w:lvlJc w:val="left"/>
+      <w:pPr>
+        <w:ind w:left="1800" w:hanging="360"/>
+      </w:pPr>
+    </w:lvl>
+    <w:lvl w:ilvl="2" w:tplc="0416001B" w:tentative="1">
+      <w:start w:val="1"/>
+      <w:numFmt w:val="lowerRoman"/>
+      <w:lvlText w:val="%3."/>
+      <w:lvlJc w:val="right"/>
+      <w:pPr>
+        <w:ind w:left="2520" w:hanging="180"/>
+      </w:pPr>
+    </w:lvl>
+    <w:lvl w:ilvl="3" w:tplc="0416000F" w:tentative="1">
+      <w:start w:val="1"/>
+      <w:numFmt w:val="decimal"/>
+      <w:lvlText w:val="%4."/>
+      <w:lvlJc w:val="left"/>
+      <w:pPr>
+        <w:ind w:left="3240" w:hanging="360"/>
+      </w:pPr>
+    </w:lvl>
+    <w:lvl w:ilvl="4" w:tplc="04160019" w:tentative="1">
+      <w:start w:val="1"/>
+      <w:numFmt w:val="lowerLetter"/>
+      <w:lvlText w:val="%5."/>
+      <w:lvlJc w:val="left"/>
+      <w:pPr>
+        <w:ind w:left="3960" w:hanging="360"/>
+      </w:pPr>
+    </w:lvl>
+    <w:lvl w:ilvl="5" w:tplc="0416001B" w:tentative="1">
+      <w:start w:val="1"/>
+      <w:numFmt w:val="lowerRoman"/>
+      <w:lvlText w:val="%6."/>
+      <w:lvlJc w:val="right"/>
+      <w:pPr>
+        <w:ind w:left="4680" w:hanging="180"/>
+      </w:pPr>
+    </w:lvl>
+    <w:lvl w:ilvl="6" w:tplc="0416000F" w:tentative="1">
+      <w:start w:val="1"/>
+      <w:numFmt w:val="decimal"/>
+      <w:lvlText w:val="%7."/>
+      <w:lvlJc w:val="left"/>
+      <w:pPr>
+        <w:ind w:left="5400" w:hanging="360"/>
+      </w:pPr>
+    </w:lvl>
+    <w:lvl w:ilvl="7" w:tplc="04160019" w:tentative="1">
+      <w:start w:val="1"/>
+      <w:numFmt w:val="lowerLetter"/>
+      <w:lvlText w:val="%8."/>
+      <w:lvlJc w:val="left"/>
+      <w:pPr>
+        <w:ind w:left="6120" w:hanging="360"/>
+      </w:pPr>
+    </w:lvl>
+    <w:lvl w:ilvl="8" w:tplc="0416001B" w:tentative="1">
+      <w:start w:val="1"/>
+      <w:numFmt w:val="lowerRoman"/>
+      <w:lvlText w:val="%9."/>
+      <w:lvlJc w:val="right"/>
+      <w:pPr>
+        <w:ind w:left="6840" w:hanging="180"/>
+      </w:pPr>
+    </w:lvl>
+  </w:abstractNum>
+  <w:abstractNum w:abstractNumId="29" w15:restartNumberingAfterBreak="0">
     <w:nsid w:val="6A906CC9"/>
     <w:multiLevelType w:val="hybridMultilevel"/>
     <w:tmpl w:val="7CD0A146"/>
@@ -5896,7 +6484,7 @@
       </w:pPr>
     </w:lvl>
   </w:abstractNum>
-  <w:abstractNum w:abstractNumId="26" w15:restartNumberingAfterBreak="0">
+  <w:abstractNum w:abstractNumId="30" w15:restartNumberingAfterBreak="0">
     <w:nsid w:val="73736017"/>
     <w:multiLevelType w:val="hybridMultilevel"/>
     <w:tmpl w:val="A12CC68A"/>
@@ -6009,7 +6597,7 @@
       </w:rPr>
     </w:lvl>
   </w:abstractNum>
-  <w:abstractNum w:abstractNumId="27" w15:restartNumberingAfterBreak="0">
+  <w:abstractNum w:abstractNumId="31" w15:restartNumberingAfterBreak="0">
     <w:nsid w:val="784F50F5"/>
     <w:multiLevelType w:val="hybridMultilevel"/>
     <w:tmpl w:val="686EC070"/>
@@ -6098,7 +6686,7 @@
       </w:pPr>
     </w:lvl>
   </w:abstractNum>
-  <w:abstractNum w:abstractNumId="28" w15:restartNumberingAfterBreak="0">
+  <w:abstractNum w:abstractNumId="32" w15:restartNumberingAfterBreak="0">
     <w:nsid w:val="78941B71"/>
     <w:multiLevelType w:val="hybridMultilevel"/>
     <w:tmpl w:val="793E9AF6"/>
@@ -6187,7 +6775,7 @@
       </w:pPr>
     </w:lvl>
   </w:abstractNum>
-  <w:abstractNum w:abstractNumId="29" w15:restartNumberingAfterBreak="0">
+  <w:abstractNum w:abstractNumId="33" w15:restartNumberingAfterBreak="0">
     <w:nsid w:val="797C5022"/>
     <w:multiLevelType w:val="hybridMultilevel"/>
     <w:tmpl w:val="3272C558"/>
@@ -6276,10 +6864,10 @@
       </w:pPr>
     </w:lvl>
   </w:abstractNum>
-  <w:abstractNum w:abstractNumId="30" w15:restartNumberingAfterBreak="0">
+  <w:abstractNum w:abstractNumId="34" w15:restartNumberingAfterBreak="0">
     <w:nsid w:val="7AA615BD"/>
     <w:multiLevelType w:val="hybridMultilevel"/>
-    <w:tmpl w:val="BC547B7E"/>
+    <w:tmpl w:val="0008B3D8"/>
     <w:lvl w:ilvl="0" w:tplc="04160001">
       <w:start w:val="1"/>
       <w:numFmt w:val="bullet"/>
@@ -6389,7 +6977,7 @@
       </w:rPr>
     </w:lvl>
   </w:abstractNum>
-  <w:abstractNum w:abstractNumId="31" w15:restartNumberingAfterBreak="0">
+  <w:abstractNum w:abstractNumId="35" w15:restartNumberingAfterBreak="0">
     <w:nsid w:val="7BF7743D"/>
     <w:multiLevelType w:val="hybridMultilevel"/>
     <w:tmpl w:val="1A30E4C6"/>
@@ -6478,7 +7066,7 @@
       </w:pPr>
     </w:lvl>
   </w:abstractNum>
-  <w:abstractNum w:abstractNumId="32" w15:restartNumberingAfterBreak="0">
+  <w:abstractNum w:abstractNumId="36" w15:restartNumberingAfterBreak="0">
     <w:nsid w:val="7C4E073A"/>
     <w:multiLevelType w:val="hybridMultilevel"/>
     <w:tmpl w:val="39C82300"/>
@@ -6567,7 +7155,7 @@
       </w:pPr>
     </w:lvl>
   </w:abstractNum>
-  <w:abstractNum w:abstractNumId="33" w15:restartNumberingAfterBreak="0">
+  <w:abstractNum w:abstractNumId="37" w15:restartNumberingAfterBreak="0">
     <w:nsid w:val="7C8E1704"/>
     <w:multiLevelType w:val="hybridMultilevel"/>
     <w:tmpl w:val="B07AA8AE"/>
@@ -6656,7 +7244,7 @@
       </w:pPr>
     </w:lvl>
   </w:abstractNum>
-  <w:abstractNum w:abstractNumId="34" w15:restartNumberingAfterBreak="0">
+  <w:abstractNum w:abstractNumId="38" w15:restartNumberingAfterBreak="0">
     <w:nsid w:val="7D127AD2"/>
     <w:multiLevelType w:val="hybridMultilevel"/>
     <w:tmpl w:val="B380CDB2"/>
@@ -6746,43 +7334,43 @@
     </w:lvl>
   </w:abstractNum>
   <w:num w:numId="1">
+    <w:abstractNumId w:val="20"/>
+  </w:num>
+  <w:num w:numId="2">
+    <w:abstractNumId w:val="15"/>
+  </w:num>
+  <w:num w:numId="3">
+    <w:abstractNumId w:val="14"/>
+  </w:num>
+  <w:num w:numId="4">
+    <w:abstractNumId w:val="30"/>
+  </w:num>
+  <w:num w:numId="5">
+    <w:abstractNumId w:val="5"/>
+  </w:num>
+  <w:num w:numId="6">
+    <w:abstractNumId w:val="9"/>
+  </w:num>
+  <w:num w:numId="7">
+    <w:abstractNumId w:val="4"/>
+  </w:num>
+  <w:num w:numId="8">
+    <w:abstractNumId w:val="29"/>
+  </w:num>
+  <w:num w:numId="9">
+    <w:abstractNumId w:val="38"/>
+  </w:num>
+  <w:num w:numId="10">
     <w:abstractNumId w:val="18"/>
   </w:num>
-  <w:num w:numId="2">
-    <w:abstractNumId w:val="13"/>
+  <w:num w:numId="11">
+    <w:abstractNumId w:val="17"/>
   </w:num>
-  <w:num w:numId="3">
-    <w:abstractNumId w:val="12"/>
-  </w:num>
-  <w:num w:numId="4">
-    <w:abstractNumId w:val="26"/>
-  </w:num>
-  <w:num w:numId="5">
-    <w:abstractNumId w:val="4"/>
-  </w:num>
-  <w:num w:numId="6">
-    <w:abstractNumId w:val="7"/>
-  </w:num>
-  <w:num w:numId="7">
-    <w:abstractNumId w:val="3"/>
-  </w:num>
-  <w:num w:numId="8">
+  <w:num w:numId="12">
     <w:abstractNumId w:val="25"/>
   </w:num>
-  <w:num w:numId="9">
-    <w:abstractNumId w:val="34"/>
-  </w:num>
-  <w:num w:numId="10">
-    <w:abstractNumId w:val="16"/>
-  </w:num>
-  <w:num w:numId="11">
-    <w:abstractNumId w:val="15"/>
-  </w:num>
-  <w:num w:numId="12">
-    <w:abstractNumId w:val="23"/>
-  </w:num>
   <w:num w:numId="13">
-    <w:abstractNumId w:val="8"/>
+    <w:abstractNumId w:val="10"/>
   </w:num>
   <w:num w:numId="14">
     <w:abstractNumId w:val="1"/>
@@ -6791,64 +7379,76 @@
     <w:abstractNumId w:val="0"/>
   </w:num>
   <w:num w:numId="16">
-    <w:abstractNumId w:val="6"/>
+    <w:abstractNumId w:val="8"/>
   </w:num>
   <w:num w:numId="17">
-    <w:abstractNumId w:val="10"/>
+    <w:abstractNumId w:val="12"/>
   </w:num>
   <w:num w:numId="18">
+    <w:abstractNumId w:val="24"/>
+  </w:num>
+  <w:num w:numId="19">
+    <w:abstractNumId w:val="33"/>
+  </w:num>
+  <w:num w:numId="20">
+    <w:abstractNumId w:val="34"/>
+  </w:num>
+  <w:num w:numId="21">
+    <w:abstractNumId w:val="16"/>
+  </w:num>
+  <w:num w:numId="22">
+    <w:abstractNumId w:val="35"/>
+  </w:num>
+  <w:num w:numId="23">
+    <w:abstractNumId w:val="19"/>
+  </w:num>
+  <w:num w:numId="24">
+    <w:abstractNumId w:val="31"/>
+  </w:num>
+  <w:num w:numId="25">
     <w:abstractNumId w:val="22"/>
   </w:num>
-  <w:num w:numId="19">
-    <w:abstractNumId w:val="29"/>
-  </w:num>
-  <w:num w:numId="20">
-    <w:abstractNumId w:val="30"/>
-  </w:num>
-  <w:num w:numId="21">
-    <w:abstractNumId w:val="14"/>
-  </w:num>
-  <w:num w:numId="22">
-    <w:abstractNumId w:val="31"/>
-  </w:num>
-  <w:num w:numId="23">
-    <w:abstractNumId w:val="17"/>
-  </w:num>
-  <w:num w:numId="24">
-    <w:abstractNumId w:val="27"/>
-  </w:num>
-  <w:num w:numId="25">
-    <w:abstractNumId w:val="20"/>
-  </w:num>
   <w:num w:numId="26">
-    <w:abstractNumId w:val="28"/>
+    <w:abstractNumId w:val="32"/>
   </w:num>
   <w:num w:numId="27">
     <w:abstractNumId w:val="2"/>
   </w:num>
   <w:num w:numId="28">
-    <w:abstractNumId w:val="32"/>
+    <w:abstractNumId w:val="36"/>
   </w:num>
   <w:num w:numId="29">
-    <w:abstractNumId w:val="33"/>
+    <w:abstractNumId w:val="37"/>
   </w:num>
   <w:num w:numId="30">
+    <w:abstractNumId w:val="13"/>
+  </w:num>
+  <w:num w:numId="31">
+    <w:abstractNumId w:val="27"/>
+  </w:num>
+  <w:num w:numId="32">
+    <w:abstractNumId w:val="23"/>
+  </w:num>
+  <w:num w:numId="33">
+    <w:abstractNumId w:val="7"/>
+  </w:num>
+  <w:num w:numId="34">
     <w:abstractNumId w:val="11"/>
   </w:num>
-  <w:num w:numId="31">
-    <w:abstractNumId w:val="24"/>
-  </w:num>
-  <w:num w:numId="32">
+  <w:num w:numId="35">
     <w:abstractNumId w:val="21"/>
   </w:num>
-  <w:num w:numId="33">
-    <w:abstractNumId w:val="5"/>
+  <w:num w:numId="36">
+    <w:abstractNumId w:val="3"/>
   </w:num>
-  <w:num w:numId="34">
-    <w:abstractNumId w:val="9"/>
+  <w:num w:numId="37">
+    <w:abstractNumId w:val="28"/>
   </w:num>
-  <w:num w:numId="35">
-    <w:abstractNumId w:val="19"/>
+  <w:num w:numId="38">
+    <w:abstractNumId w:val="6"/>
+  </w:num>
+  <w:num w:numId="39">
+    <w:abstractNumId w:val="26"/>
   </w:num>
   <w:numIdMacAtCleanup w:val="22"/>
 </w:numbering>

</xml_diff>